<commit_message>
Update Thesis and Some Cleaning.
</commit_message>
<xml_diff>
--- a/Thesis/Thesis.docx
+++ b/Thesis/Thesis.docx
@@ -557,7 +557,6 @@
           <w:rtl/>
           <w:lang w:bidi="ar-SY"/>
         </w:rPr>
-        <w:lastRenderedPageBreak/>
         <w:t>المحور الأول</w:t>
       </w:r>
     </w:p>
@@ -586,6 +585,7 @@
           <w:rtl/>
           <w:lang w:bidi="ar-SY"/>
         </w:rPr>
+        <w:lastRenderedPageBreak/>
         <w:t>قواعد البيانات العلائقية وغير العلائقية</w:t>
       </w:r>
     </w:p>
@@ -763,29 +763,39 @@
           <w:rtl/>
           <w:lang w:bidi="ar-SY"/>
         </w:rPr>
+        <w:t>مقدمة</w:t>
+      </w:r>
+    </w:p>
+    <w:p>
+      <w:pPr>
+        <w:bidi/>
+        <w:rPr>
+          <w:sz w:val="26"/>
+          <w:szCs w:val="26"/>
+          <w:rtl/>
+          <w:lang w:bidi="ar-SY"/>
+        </w:rPr>
+      </w:pPr>
+      <w:r>
+        <w:rPr>
+          <w:rFonts w:cs="Arial"/>
+          <w:sz w:val="26"/>
+          <w:szCs w:val="26"/>
+          <w:rtl/>
+          <w:lang w:bidi="ar-SY"/>
+        </w:rPr>
+        <w:t xml:space="preserve">بطريقة بسيطة مجرّدة من مفاهيم التقنية، قاعدة البيانات هي مكان لحفظ بيانات معينة على نحو مستمر بهدف الرجوع إليها وقت الحاجة، فدفتر أرقام الهواتف الذي كنا نستعمله في الماضي يُعدّ قاعدة بيانات؛ والكم الهائل من </w:t>
+      </w:r>
+      <w:r>
+        <w:rPr>
+          <w:rFonts w:cs="Arial"/>
+          <w:sz w:val="26"/>
+          <w:szCs w:val="26"/>
+          <w:rtl/>
+          <w:lang w:bidi="ar-SY"/>
+        </w:rPr>
         <w:lastRenderedPageBreak/>
-        <w:t>مقدمة</w:t>
-      </w:r>
-    </w:p>
-    <w:p>
-      <w:pPr>
-        <w:bidi/>
-        <w:rPr>
-          <w:sz w:val="26"/>
-          <w:szCs w:val="26"/>
-          <w:rtl/>
-          <w:lang w:bidi="ar-SY"/>
-        </w:rPr>
-      </w:pPr>
-      <w:r>
-        <w:rPr>
-          <w:rFonts w:cs="Arial"/>
-          <w:sz w:val="26"/>
-          <w:szCs w:val="26"/>
-          <w:rtl/>
-          <w:lang w:bidi="ar-SY"/>
-        </w:rPr>
-        <w:t>بطريقة بسيطة مجرّدة من مفاهيم التقنية، قاعدة البيانات هي مكان لحفظ بيانات معينة على نحو مستمر بهدف الرجوع إليها وقت الحاجة، فدفتر أرقام الهواتف الذي كنا نستعمله في الماضي يُعدّ قاعدة بيانات؛ والكم الهائل من الفواتير المحاسبية الورقية المحفوظة في خزانات الأقسام المالية في الشركات قديماً، أيضاً هو قاعدة بيانات. وقِس على ذلك العديد من الأمثلة الواقعية والملموسة</w:t>
+        <w:t>الفواتير المحاسبية الورقية المحفوظة في خزانات الأقسام المالية في الشركات قديماً، أيضاً هو قاعدة بيانات. وقِس على ذلك العديد من الأمثلة الواقعية والملموسة</w:t>
       </w:r>
       <w:r>
         <w:rPr>
@@ -1113,6 +1123,7 @@
           <w:rtl/>
           <w:lang w:bidi="ar-SY"/>
         </w:rPr>
+        <w:lastRenderedPageBreak/>
         <w:t xml:space="preserve"> </w:t>
       </w:r>
       <w:r>
@@ -1674,7 +1685,6 @@
           <w:rtl/>
           <w:lang w:bidi="ar-SY"/>
         </w:rPr>
-        <w:lastRenderedPageBreak/>
         <w:t xml:space="preserve">الفصل </w:t>
       </w:r>
       <w:r>
@@ -1816,7 +1826,17 @@
           <w:szCs w:val="26"/>
           <w:rtl/>
         </w:rPr>
-        <w:t>الذي يتكون من مجموعة متكاملة من برامج الكمبيوتر التي تتيح للمستخدمين التفاعل مع قاعدة بيانات واحدة أو أكثر وتوفر الوصول إلى جميع البيانات الموجودة في قاعدة البيانات (على الرغم من القيود قد توجد التي تحد من الوصول إلى بيانات معينة). يوفر نظام إدارة قواعد البيانات</w:t>
+        <w:t xml:space="preserve">الذي يتكون من مجموعة متكاملة من برامج الكمبيوتر التي تتيح للمستخدمين التفاعل مع قاعدة بيانات واحدة أو أكثر وتوفر الوصول إلى جميع البيانات </w:t>
+      </w:r>
+      <w:r>
+        <w:rPr>
+          <w:rFonts w:cs="Arial"/>
+          <w:sz w:val="26"/>
+          <w:szCs w:val="26"/>
+          <w:rtl/>
+        </w:rPr>
+        <w:lastRenderedPageBreak/>
+        <w:t>الموجودة في قاعدة البيانات (على الرغم من القيود قد توجد التي تحد من الوصول إلى بيانات معينة). يوفر نظام إدارة قواعد البيانات</w:t>
       </w:r>
       <w:r>
         <w:rPr>
@@ -2095,369 +2115,378 @@
           <w:szCs w:val="26"/>
           <w:rtl/>
         </w:rPr>
+        <w:t xml:space="preserve">الإدارة - تسجيل ومراقبة </w:t>
+      </w:r>
+      <w:r>
+        <w:rPr>
+          <w:rFonts w:cs="Arial" w:hint="cs"/>
+          <w:sz w:val="26"/>
+          <w:szCs w:val="26"/>
+          <w:rtl/>
+        </w:rPr>
+        <w:t>المستخدمين،</w:t>
+      </w:r>
+      <w:r>
+        <w:rPr>
+          <w:rFonts w:cs="Arial"/>
+          <w:sz w:val="26"/>
+          <w:szCs w:val="26"/>
+          <w:rtl/>
+        </w:rPr>
+        <w:t xml:space="preserve"> وفرض أمان </w:t>
+      </w:r>
+      <w:r>
+        <w:rPr>
+          <w:rFonts w:cs="Arial" w:hint="cs"/>
+          <w:sz w:val="26"/>
+          <w:szCs w:val="26"/>
+          <w:rtl/>
+        </w:rPr>
+        <w:t>البيانات،</w:t>
+      </w:r>
+      <w:r>
+        <w:rPr>
+          <w:rFonts w:cs="Arial"/>
+          <w:sz w:val="26"/>
+          <w:szCs w:val="26"/>
+          <w:rtl/>
+        </w:rPr>
+        <w:t xml:space="preserve"> ومراقبة </w:t>
+      </w:r>
+      <w:r>
+        <w:rPr>
+          <w:rFonts w:cs="Arial" w:hint="cs"/>
+          <w:sz w:val="26"/>
+          <w:szCs w:val="26"/>
+          <w:rtl/>
+        </w:rPr>
+        <w:t>الأداء،</w:t>
+      </w:r>
+      <w:r>
+        <w:rPr>
+          <w:rFonts w:cs="Arial"/>
+          <w:sz w:val="26"/>
+          <w:szCs w:val="26"/>
+          <w:rtl/>
+        </w:rPr>
+        <w:t xml:space="preserve"> والحفاظ على سلامة </w:t>
+      </w:r>
+      <w:r>
+        <w:rPr>
+          <w:rFonts w:cs="Arial" w:hint="cs"/>
+          <w:sz w:val="26"/>
+          <w:szCs w:val="26"/>
+          <w:rtl/>
+        </w:rPr>
+        <w:t>البيانات،</w:t>
+      </w:r>
+      <w:r>
+        <w:rPr>
+          <w:rFonts w:cs="Arial"/>
+          <w:sz w:val="26"/>
+          <w:szCs w:val="26"/>
+          <w:rtl/>
+        </w:rPr>
+        <w:t xml:space="preserve"> والتعامل مع التحكم في </w:t>
+      </w:r>
+      <w:r>
+        <w:rPr>
+          <w:rFonts w:cs="Arial" w:hint="cs"/>
+          <w:sz w:val="26"/>
+          <w:szCs w:val="26"/>
+          <w:rtl/>
+        </w:rPr>
+        <w:t>التزامن،</w:t>
+      </w:r>
+      <w:r>
+        <w:rPr>
+          <w:rFonts w:cs="Arial"/>
+          <w:sz w:val="26"/>
+          <w:szCs w:val="26"/>
+          <w:rtl/>
+        </w:rPr>
+        <w:t xml:space="preserve"> واستعادة المعلومات التي تضررت بسبب بعض الأحداث مثل فشل النظام غير المتوقع</w:t>
+      </w:r>
+      <w:r>
+        <w:rPr>
+          <w:sz w:val="26"/>
+          <w:szCs w:val="26"/>
+        </w:rPr>
+        <w:t>.</w:t>
+      </w:r>
+    </w:p>
+    <w:p>
+      <w:pPr>
+        <w:bidi/>
+        <w:rPr>
+          <w:sz w:val="26"/>
+          <w:szCs w:val="26"/>
+          <w:rtl/>
+        </w:rPr>
+      </w:pPr>
+      <w:r>
+        <w:rPr>
+          <w:rFonts w:cs="Arial"/>
+          <w:sz w:val="26"/>
+          <w:szCs w:val="26"/>
+          <w:rtl/>
+        </w:rPr>
+        <w:t xml:space="preserve">تتطابق كل من قاعدة البيانات </w:t>
+      </w:r>
+      <w:r>
+        <w:rPr>
+          <w:rFonts w:cs="Arial" w:hint="cs"/>
+          <w:sz w:val="26"/>
+          <w:szCs w:val="26"/>
+          <w:rtl/>
+        </w:rPr>
+        <w:t>و</w:t>
+      </w:r>
+      <w:proofErr w:type="gramStart"/>
+      <w:r>
+        <w:rPr>
+          <w:sz w:val="26"/>
+          <w:szCs w:val="26"/>
+        </w:rPr>
+        <w:t xml:space="preserve">DBMS </w:t>
+      </w:r>
+      <w:r>
+        <w:rPr>
+          <w:rFonts w:hint="cs"/>
+          <w:sz w:val="26"/>
+          <w:szCs w:val="26"/>
+          <w:rtl/>
+        </w:rPr>
+        <w:t xml:space="preserve"> </w:t>
+      </w:r>
+      <w:r>
+        <w:rPr>
+          <w:rFonts w:cs="Arial"/>
+          <w:sz w:val="26"/>
+          <w:szCs w:val="26"/>
+          <w:rtl/>
+        </w:rPr>
+        <w:t>مع</w:t>
+      </w:r>
+      <w:proofErr w:type="gramEnd"/>
+      <w:r>
+        <w:rPr>
+          <w:rFonts w:cs="Arial"/>
+          <w:sz w:val="26"/>
+          <w:szCs w:val="26"/>
+          <w:rtl/>
+        </w:rPr>
+        <w:t xml:space="preserve"> مبادئ نموذج قاعدة بيانات معين</w:t>
+      </w:r>
+      <w:r>
+        <w:rPr>
+          <w:sz w:val="26"/>
+          <w:szCs w:val="26"/>
+        </w:rPr>
+        <w:t>.</w:t>
+      </w:r>
+    </w:p>
+    <w:p>
+      <w:pPr>
+        <w:bidi/>
+        <w:rPr>
+          <w:sz w:val="26"/>
+          <w:szCs w:val="26"/>
+          <w:rtl/>
+        </w:rPr>
+      </w:pPr>
+      <w:r>
+        <w:rPr>
+          <w:rFonts w:cs="Arial"/>
+          <w:sz w:val="26"/>
+          <w:szCs w:val="26"/>
+          <w:rtl/>
+        </w:rPr>
+        <w:t>يشير "نظام قاعدة البيانات" بشكل جماعي إلى نموذج قاعدة البيانات ونظام إدارة قاعدة البيانات وقاعدة البيانات</w:t>
+      </w:r>
+      <w:r>
+        <w:rPr>
+          <w:sz w:val="26"/>
+          <w:szCs w:val="26"/>
+        </w:rPr>
+        <w:t>.</w:t>
+      </w:r>
+    </w:p>
+    <w:p>
+      <w:pPr>
+        <w:bidi/>
+        <w:rPr>
+          <w:sz w:val="26"/>
+          <w:szCs w:val="26"/>
+          <w:rtl/>
+        </w:rPr>
+      </w:pPr>
+      <w:r>
+        <w:rPr>
+          <w:rFonts w:cs="Arial"/>
+          <w:sz w:val="26"/>
+          <w:szCs w:val="26"/>
+          <w:rtl/>
+        </w:rPr>
+        <w:t xml:space="preserve">من الناحية </w:t>
+      </w:r>
+      <w:r>
+        <w:rPr>
+          <w:rFonts w:cs="Arial" w:hint="cs"/>
+          <w:sz w:val="26"/>
+          <w:szCs w:val="26"/>
+          <w:rtl/>
+        </w:rPr>
+        <w:t>الفعلية،</w:t>
+      </w:r>
+      <w:r>
+        <w:rPr>
+          <w:rFonts w:cs="Arial"/>
+          <w:sz w:val="26"/>
+          <w:szCs w:val="26"/>
+          <w:rtl/>
+        </w:rPr>
+        <w:t xml:space="preserve"> تعد خوادم قواعد البيانات عبارة عن أجهزة كمبيوتر مخصصة لها قواعد البيانات الفعلية وتعمل فقط على قواعد البيانات والرسائل ذات الصلة. عادةً ما تكون خوادم قواعد البيانات عبارة عن أجهزة كمبيوتر متعددة </w:t>
+      </w:r>
+      <w:r>
+        <w:rPr>
+          <w:rFonts w:cs="Arial" w:hint="cs"/>
+          <w:sz w:val="26"/>
+          <w:szCs w:val="26"/>
+          <w:rtl/>
+        </w:rPr>
+        <w:t>المعالجات،</w:t>
+      </w:r>
+      <w:r>
+        <w:rPr>
+          <w:rFonts w:cs="Arial"/>
+          <w:sz w:val="26"/>
+          <w:szCs w:val="26"/>
+          <w:rtl/>
+        </w:rPr>
+        <w:t xml:space="preserve"> مع </w:t>
+      </w:r>
+      <w:r>
+        <w:rPr>
+          <w:rFonts w:cs="Arial" w:hint="cs"/>
+          <w:sz w:val="26"/>
+          <w:szCs w:val="26"/>
+          <w:rtl/>
+        </w:rPr>
+        <w:t>شرائح</w:t>
+      </w:r>
+      <w:r>
+        <w:rPr>
+          <w:rFonts w:cs="Arial"/>
+          <w:sz w:val="26"/>
+          <w:szCs w:val="26"/>
+          <w:rtl/>
+        </w:rPr>
+        <w:t xml:space="preserve"> ذاكرة كبيرة </w:t>
+      </w:r>
+      <w:proofErr w:type="gramStart"/>
+      <w:r>
+        <w:rPr>
+          <w:rFonts w:cs="Arial" w:hint="cs"/>
+          <w:sz w:val="26"/>
+          <w:szCs w:val="26"/>
+          <w:rtl/>
+        </w:rPr>
+        <w:t>و</w:t>
+      </w:r>
+      <w:r>
+        <w:rPr>
+          <w:rFonts w:cs="Arial"/>
+          <w:sz w:val="26"/>
+          <w:szCs w:val="26"/>
+        </w:rPr>
+        <w:t xml:space="preserve"> </w:t>
+      </w:r>
+      <w:r>
+        <w:rPr>
+          <w:sz w:val="26"/>
+          <w:szCs w:val="26"/>
+        </w:rPr>
+        <w:t>SSD</w:t>
+      </w:r>
+      <w:proofErr w:type="gramEnd"/>
+      <w:r>
+        <w:rPr>
+          <w:sz w:val="26"/>
+          <w:szCs w:val="26"/>
+        </w:rPr>
+        <w:t xml:space="preserve"> </w:t>
+      </w:r>
+      <w:r>
+        <w:rPr>
+          <w:rFonts w:cs="Arial"/>
+          <w:sz w:val="26"/>
+          <w:szCs w:val="26"/>
+          <w:rtl/>
+        </w:rPr>
+        <w:t xml:space="preserve">تستخدم للتخزين الثابت. تستخدم مسرعات قاعدة بيانات </w:t>
+      </w:r>
+      <w:r>
+        <w:rPr>
+          <w:rFonts w:cs="Arial" w:hint="cs"/>
+          <w:sz w:val="26"/>
+          <w:szCs w:val="26"/>
+          <w:rtl/>
+        </w:rPr>
+        <w:t>الأجهزة،</w:t>
+      </w:r>
+      <w:r>
+        <w:rPr>
+          <w:rFonts w:cs="Arial"/>
+          <w:sz w:val="26"/>
+          <w:szCs w:val="26"/>
+          <w:rtl/>
+        </w:rPr>
+        <w:t xml:space="preserve"> المتصلة بخادم واحد أو أكثر عبر قناة عالية </w:t>
+      </w:r>
+      <w:r>
+        <w:rPr>
+          <w:rFonts w:cs="Arial" w:hint="cs"/>
+          <w:sz w:val="26"/>
+          <w:szCs w:val="26"/>
+          <w:rtl/>
+        </w:rPr>
+        <w:t>السرعة،</w:t>
+      </w:r>
+      <w:r>
+        <w:rPr>
+          <w:rFonts w:cs="Arial"/>
+          <w:sz w:val="26"/>
+          <w:szCs w:val="26"/>
+          <w:rtl/>
+        </w:rPr>
+        <w:t xml:space="preserve"> أيضًا في بيئات معالجة المعاملات كبيرة الحجم. توجد قواعد بيانات إدارة قواعد البيانات</w:t>
+      </w:r>
+      <w:r>
+        <w:rPr>
+          <w:sz w:val="26"/>
+          <w:szCs w:val="26"/>
+        </w:rPr>
+        <w:t xml:space="preserve"> (DBMS) </w:t>
+      </w:r>
+      <w:r>
+        <w:rPr>
+          <w:rFonts w:cs="Arial"/>
+          <w:sz w:val="26"/>
+          <w:szCs w:val="26"/>
+          <w:rtl/>
+        </w:rPr>
+        <w:t xml:space="preserve">في قلب معظم تطبيقات قواعد البيانات. قد يتم إنشاء قواعد بيانات إدارة قواعد </w:t>
+      </w:r>
+      <w:r>
+        <w:rPr>
+          <w:rFonts w:cs="Arial"/>
+          <w:sz w:val="26"/>
+          <w:szCs w:val="26"/>
+          <w:rtl/>
+        </w:rPr>
         <w:lastRenderedPageBreak/>
-        <w:t xml:space="preserve">الإدارة - تسجيل ومراقبة </w:t>
-      </w:r>
-      <w:r>
-        <w:rPr>
-          <w:rFonts w:cs="Arial" w:hint="cs"/>
-          <w:sz w:val="26"/>
-          <w:szCs w:val="26"/>
-          <w:rtl/>
-        </w:rPr>
-        <w:t>المستخدمين،</w:t>
-      </w:r>
-      <w:r>
-        <w:rPr>
-          <w:rFonts w:cs="Arial"/>
-          <w:sz w:val="26"/>
-          <w:szCs w:val="26"/>
-          <w:rtl/>
-        </w:rPr>
-        <w:t xml:space="preserve"> وفرض أمان </w:t>
-      </w:r>
-      <w:r>
-        <w:rPr>
-          <w:rFonts w:cs="Arial" w:hint="cs"/>
-          <w:sz w:val="26"/>
-          <w:szCs w:val="26"/>
-          <w:rtl/>
-        </w:rPr>
-        <w:t>البيانات،</w:t>
-      </w:r>
-      <w:r>
-        <w:rPr>
-          <w:rFonts w:cs="Arial"/>
-          <w:sz w:val="26"/>
-          <w:szCs w:val="26"/>
-          <w:rtl/>
-        </w:rPr>
-        <w:t xml:space="preserve"> ومراقبة </w:t>
-      </w:r>
-      <w:r>
-        <w:rPr>
-          <w:rFonts w:cs="Arial" w:hint="cs"/>
-          <w:sz w:val="26"/>
-          <w:szCs w:val="26"/>
-          <w:rtl/>
-        </w:rPr>
-        <w:t>الأداء،</w:t>
-      </w:r>
-      <w:r>
-        <w:rPr>
-          <w:rFonts w:cs="Arial"/>
-          <w:sz w:val="26"/>
-          <w:szCs w:val="26"/>
-          <w:rtl/>
-        </w:rPr>
-        <w:t xml:space="preserve"> والحفاظ على سلامة </w:t>
-      </w:r>
-      <w:r>
-        <w:rPr>
-          <w:rFonts w:cs="Arial" w:hint="cs"/>
-          <w:sz w:val="26"/>
-          <w:szCs w:val="26"/>
-          <w:rtl/>
-        </w:rPr>
-        <w:t>البيانات،</w:t>
-      </w:r>
-      <w:r>
-        <w:rPr>
-          <w:rFonts w:cs="Arial"/>
-          <w:sz w:val="26"/>
-          <w:szCs w:val="26"/>
-          <w:rtl/>
-        </w:rPr>
-        <w:t xml:space="preserve"> والتعامل مع التحكم في </w:t>
-      </w:r>
-      <w:r>
-        <w:rPr>
-          <w:rFonts w:cs="Arial" w:hint="cs"/>
-          <w:sz w:val="26"/>
-          <w:szCs w:val="26"/>
-          <w:rtl/>
-        </w:rPr>
-        <w:t>التزامن،</w:t>
-      </w:r>
-      <w:r>
-        <w:rPr>
-          <w:rFonts w:cs="Arial"/>
-          <w:sz w:val="26"/>
-          <w:szCs w:val="26"/>
-          <w:rtl/>
-        </w:rPr>
-        <w:t xml:space="preserve"> واستعادة المعلومات التي تضررت بسبب بعض الأحداث مثل فشل النظام غير المتوقع</w:t>
-      </w:r>
-      <w:r>
-        <w:rPr>
-          <w:sz w:val="26"/>
-          <w:szCs w:val="26"/>
-        </w:rPr>
-        <w:t>.</w:t>
-      </w:r>
-    </w:p>
-    <w:p>
-      <w:pPr>
-        <w:bidi/>
-        <w:rPr>
-          <w:sz w:val="26"/>
-          <w:szCs w:val="26"/>
-          <w:rtl/>
-        </w:rPr>
-      </w:pPr>
-      <w:r>
-        <w:rPr>
-          <w:rFonts w:cs="Arial"/>
-          <w:sz w:val="26"/>
-          <w:szCs w:val="26"/>
-          <w:rtl/>
-        </w:rPr>
-        <w:t xml:space="preserve">تتطابق كل من قاعدة البيانات </w:t>
-      </w:r>
-      <w:r>
-        <w:rPr>
-          <w:rFonts w:cs="Arial" w:hint="cs"/>
-          <w:sz w:val="26"/>
-          <w:szCs w:val="26"/>
-          <w:rtl/>
-        </w:rPr>
-        <w:t>و</w:t>
-      </w:r>
-      <w:proofErr w:type="gramStart"/>
-      <w:r>
-        <w:rPr>
-          <w:sz w:val="26"/>
-          <w:szCs w:val="26"/>
-        </w:rPr>
-        <w:t xml:space="preserve">DBMS </w:t>
-      </w:r>
-      <w:r>
-        <w:rPr>
-          <w:rFonts w:hint="cs"/>
-          <w:sz w:val="26"/>
-          <w:szCs w:val="26"/>
-          <w:rtl/>
-        </w:rPr>
-        <w:t xml:space="preserve"> </w:t>
-      </w:r>
-      <w:r>
-        <w:rPr>
-          <w:rFonts w:cs="Arial"/>
-          <w:sz w:val="26"/>
-          <w:szCs w:val="26"/>
-          <w:rtl/>
-        </w:rPr>
-        <w:t>مع</w:t>
-      </w:r>
-      <w:proofErr w:type="gramEnd"/>
-      <w:r>
-        <w:rPr>
-          <w:rFonts w:cs="Arial"/>
-          <w:sz w:val="26"/>
-          <w:szCs w:val="26"/>
-          <w:rtl/>
-        </w:rPr>
-        <w:t xml:space="preserve"> مبادئ نموذج قاعدة بيانات معين</w:t>
-      </w:r>
-      <w:r>
-        <w:rPr>
-          <w:sz w:val="26"/>
-          <w:szCs w:val="26"/>
-        </w:rPr>
-        <w:t>.</w:t>
-      </w:r>
-    </w:p>
-    <w:p>
-      <w:pPr>
-        <w:bidi/>
-        <w:rPr>
-          <w:sz w:val="26"/>
-          <w:szCs w:val="26"/>
-          <w:rtl/>
-        </w:rPr>
-      </w:pPr>
-      <w:r>
-        <w:rPr>
-          <w:rFonts w:cs="Arial"/>
-          <w:sz w:val="26"/>
-          <w:szCs w:val="26"/>
-          <w:rtl/>
-        </w:rPr>
-        <w:t>يشير "نظام قاعدة البيانات" بشكل جماعي إلى نموذج قاعدة البيانات ونظام إدارة قاعدة البيانات وقاعدة البيانات</w:t>
-      </w:r>
-      <w:r>
-        <w:rPr>
-          <w:sz w:val="26"/>
-          <w:szCs w:val="26"/>
-        </w:rPr>
-        <w:t>.</w:t>
-      </w:r>
-    </w:p>
-    <w:p>
-      <w:pPr>
-        <w:bidi/>
-        <w:rPr>
-          <w:sz w:val="26"/>
-          <w:szCs w:val="26"/>
-          <w:rtl/>
-        </w:rPr>
-      </w:pPr>
-      <w:r>
-        <w:rPr>
-          <w:rFonts w:cs="Arial"/>
-          <w:sz w:val="26"/>
-          <w:szCs w:val="26"/>
-          <w:rtl/>
-        </w:rPr>
-        <w:t xml:space="preserve">من الناحية </w:t>
-      </w:r>
-      <w:r>
-        <w:rPr>
-          <w:rFonts w:cs="Arial" w:hint="cs"/>
-          <w:sz w:val="26"/>
-          <w:szCs w:val="26"/>
-          <w:rtl/>
-        </w:rPr>
-        <w:t>الفعلية،</w:t>
-      </w:r>
-      <w:r>
-        <w:rPr>
-          <w:rFonts w:cs="Arial"/>
-          <w:sz w:val="26"/>
-          <w:szCs w:val="26"/>
-          <w:rtl/>
-        </w:rPr>
-        <w:t xml:space="preserve"> تعد خوادم قواعد البيانات عبارة عن أجهزة كمبيوتر مخصصة لها قواعد البيانات الفعلية وتعمل فقط على قواعد البيانات والرسائل ذات الصلة. عادةً ما تكون خوادم قواعد البيانات عبارة عن أجهزة كمبيوتر متعددة </w:t>
-      </w:r>
-      <w:r>
-        <w:rPr>
-          <w:rFonts w:cs="Arial" w:hint="cs"/>
-          <w:sz w:val="26"/>
-          <w:szCs w:val="26"/>
-          <w:rtl/>
-        </w:rPr>
-        <w:t>المعالجات،</w:t>
-      </w:r>
-      <w:r>
-        <w:rPr>
-          <w:rFonts w:cs="Arial"/>
-          <w:sz w:val="26"/>
-          <w:szCs w:val="26"/>
-          <w:rtl/>
-        </w:rPr>
-        <w:t xml:space="preserve"> مع </w:t>
-      </w:r>
-      <w:r>
-        <w:rPr>
-          <w:rFonts w:cs="Arial" w:hint="cs"/>
-          <w:sz w:val="26"/>
-          <w:szCs w:val="26"/>
-          <w:rtl/>
-        </w:rPr>
-        <w:t>شرائح</w:t>
-      </w:r>
-      <w:r>
-        <w:rPr>
-          <w:rFonts w:cs="Arial"/>
-          <w:sz w:val="26"/>
-          <w:szCs w:val="26"/>
-          <w:rtl/>
-        </w:rPr>
-        <w:t xml:space="preserve"> ذاكرة كبيرة </w:t>
-      </w:r>
-      <w:proofErr w:type="gramStart"/>
-      <w:r>
-        <w:rPr>
-          <w:rFonts w:cs="Arial" w:hint="cs"/>
-          <w:sz w:val="26"/>
-          <w:szCs w:val="26"/>
-          <w:rtl/>
-        </w:rPr>
-        <w:t>و</w:t>
-      </w:r>
-      <w:r>
-        <w:rPr>
-          <w:rFonts w:cs="Arial"/>
-          <w:sz w:val="26"/>
-          <w:szCs w:val="26"/>
-        </w:rPr>
-        <w:t xml:space="preserve"> </w:t>
-      </w:r>
-      <w:r>
-        <w:rPr>
-          <w:sz w:val="26"/>
-          <w:szCs w:val="26"/>
-        </w:rPr>
-        <w:t>SSD</w:t>
-      </w:r>
-      <w:proofErr w:type="gramEnd"/>
-      <w:r>
-        <w:rPr>
-          <w:sz w:val="26"/>
-          <w:szCs w:val="26"/>
-        </w:rPr>
-        <w:t xml:space="preserve"> </w:t>
-      </w:r>
-      <w:r>
-        <w:rPr>
-          <w:rFonts w:cs="Arial"/>
-          <w:sz w:val="26"/>
-          <w:szCs w:val="26"/>
-          <w:rtl/>
-        </w:rPr>
-        <w:t xml:space="preserve">تستخدم للتخزين الثابت. تستخدم مسرعات قاعدة بيانات </w:t>
-      </w:r>
-      <w:r>
-        <w:rPr>
-          <w:rFonts w:cs="Arial" w:hint="cs"/>
-          <w:sz w:val="26"/>
-          <w:szCs w:val="26"/>
-          <w:rtl/>
-        </w:rPr>
-        <w:t>الأجهزة،</w:t>
-      </w:r>
-      <w:r>
-        <w:rPr>
-          <w:rFonts w:cs="Arial"/>
-          <w:sz w:val="26"/>
-          <w:szCs w:val="26"/>
-          <w:rtl/>
-        </w:rPr>
-        <w:t xml:space="preserve"> المتصلة بخادم واحد أو أكثر عبر قناة عالية </w:t>
-      </w:r>
-      <w:r>
-        <w:rPr>
-          <w:rFonts w:cs="Arial" w:hint="cs"/>
-          <w:sz w:val="26"/>
-          <w:szCs w:val="26"/>
-          <w:rtl/>
-        </w:rPr>
-        <w:t>السرعة،</w:t>
-      </w:r>
-      <w:r>
-        <w:rPr>
-          <w:rFonts w:cs="Arial"/>
-          <w:sz w:val="26"/>
-          <w:szCs w:val="26"/>
-          <w:rtl/>
-        </w:rPr>
-        <w:t xml:space="preserve"> أيضًا في بيئات معالجة المعاملات كبيرة الحجم. توجد قواعد بيانات إدارة قواعد البيانات</w:t>
-      </w:r>
-      <w:r>
-        <w:rPr>
-          <w:sz w:val="26"/>
-          <w:szCs w:val="26"/>
-        </w:rPr>
-        <w:t xml:space="preserve"> (DBMS) </w:t>
-      </w:r>
-      <w:r>
-        <w:rPr>
-          <w:rFonts w:cs="Arial"/>
-          <w:sz w:val="26"/>
-          <w:szCs w:val="26"/>
-          <w:rtl/>
-        </w:rPr>
-        <w:t>في قلب معظم تطبيقات قواعد البيانات. قد يتم إنشاء قواعد بيانات إدارة قواعد البيانات</w:t>
+        <w:t>البيانات</w:t>
       </w:r>
       <w:r>
         <w:rPr>
@@ -3008,7 +3037,6 @@
           <w:rtl/>
           <w:lang w:val="ar-SY" w:bidi="ar-SY"/>
         </w:rPr>
-        <w:lastRenderedPageBreak/>
         <w:drawing>
           <wp:anchor distT="0" distB="0" distL="114300" distR="114300" simplePos="0" relativeHeight="251660288" behindDoc="0" locked="0" layoutInCell="1" allowOverlap="1" wp14:anchorId="21329378" wp14:editId="178C6618">
             <wp:simplePos x="0" y="0"/>
@@ -3180,6 +3208,7 @@
           <w:szCs w:val="26"/>
           <w:rtl/>
         </w:rPr>
+        <w:lastRenderedPageBreak/>
         <w:t>تُرتَّب البيانات في أنظمة قواعد البيانات العلاقية وتُحفَظ بطريقة بعيدة عن التعقيد، حيث يعدّ الجدول الذي تُحفظ فيه البيانات مفهوما لأغلب المستخدمين وخاصة الذين مارسوا أعمالا في مجال البيانات المجدولة أو مراجعة السجلات</w:t>
       </w:r>
       <w:r>
@@ -3342,17 +3371,7 @@
           <w:szCs w:val="26"/>
           <w:rtl/>
         </w:rPr>
-        <w:t xml:space="preserve">تعدّ هذه الخاصية أساسية في أي نظام قواعد بيانات بغض النظر عن نوعه. ونعني بهذه الخاصية أن تتوفر جميع القدرات والإمكانات في نظام قواعد البيانات لضمان دقة وصحة المعلومات الموجودة فيه. ويندرج تحت هذه </w:t>
-      </w:r>
-      <w:r>
-        <w:rPr>
-          <w:rFonts w:cs="Arial"/>
-          <w:sz w:val="26"/>
-          <w:szCs w:val="26"/>
-          <w:rtl/>
-        </w:rPr>
-        <w:lastRenderedPageBreak/>
-        <w:t>الخاصية ما يسمى بقيود التكامل</w:t>
+        <w:t>تعدّ هذه الخاصية أساسية في أي نظام قواعد بيانات بغض النظر عن نوعه. ونعني بهذه الخاصية أن تتوفر جميع القدرات والإمكانات في نظام قواعد البيانات لضمان دقة وصحة المعلومات الموجودة فيه. ويندرج تحت هذه الخاصية ما يسمى بقيود التكامل</w:t>
       </w:r>
       <w:r>
         <w:rPr>
@@ -3548,6 +3567,7 @@
           <w:szCs w:val="26"/>
           <w:rtl/>
         </w:rPr>
+        <w:lastRenderedPageBreak/>
         <w:t>أحد أشهر أنظمة قواعد البيانات العلاقية مفتوحة المصدر. تستطيع إنشاء العديد من قواعد البيانات بداخلها، وتستطيع الوصول لها عبر الوِب. تَعمل</w:t>
       </w:r>
       <w:r>
@@ -3730,7 +3750,6 @@
           <w:szCs w:val="28"/>
           <w:rtl/>
         </w:rPr>
-        <w:lastRenderedPageBreak/>
         <w:t>قواعد بيانات أوراكل</w:t>
       </w:r>
       <w:r>
@@ -3978,6 +3997,7 @@
           <w:szCs w:val="26"/>
           <w:rtl/>
         </w:rPr>
+        <w:lastRenderedPageBreak/>
         <w:t xml:space="preserve">قواعد بينات </w:t>
       </w:r>
       <w:r>
@@ -4088,7 +4108,6 @@
           <w:rtl/>
           <w:lang w:bidi="ar-SY"/>
         </w:rPr>
-        <w:lastRenderedPageBreak/>
         <w:t xml:space="preserve">1-2-2 </w:t>
       </w:r>
       <w:r>
@@ -5013,7 +5032,18 @@
           <w:rtl/>
           <w:lang w:bidi="ar-SY"/>
         </w:rPr>
-        <w:t xml:space="preserve"> وتطورت لاحقاً لتصبح من أشهر الأنظمة المستخدمة قي قواعد البيانات غير العلائقية</w:t>
+        <w:t xml:space="preserve"> وتطورت لاحقاً لتصبح من أشهر الأنظمة المستخدمة قي قواعد البيانات غير </w:t>
+      </w:r>
+      <w:r>
+        <w:rPr>
+          <w:rFonts w:hint="cs"/>
+          <w:sz w:val="26"/>
+          <w:szCs w:val="26"/>
+          <w:rtl/>
+          <w:lang w:bidi="ar-SY"/>
+        </w:rPr>
+        <w:lastRenderedPageBreak/>
+        <w:t>العلائقية</w:t>
       </w:r>
       <w:r>
         <w:rPr>
@@ -5199,7 +5229,6 @@
           <w:rtl/>
           <w:lang w:bidi="ar-SY"/>
         </w:rPr>
-        <w:lastRenderedPageBreak/>
         <w:t xml:space="preserve">المناقلة </w:t>
       </w:r>
       <w:r>
@@ -6183,7 +6212,18 @@
           <w:rtl/>
           <w:lang w:bidi="ar-SY"/>
         </w:rPr>
-        <w:t xml:space="preserve"> يضمن فرض الاتساق أنه في حالة دخول قاعدة البيانات إلى حالة غير قانونية (في حالة حدوث انتهاك لقيود تكامل البيانات</w:t>
+        <w:t xml:space="preserve"> يضمن فرض الاتساق أنه في حالة دخول قاعدة البيانات إلى حالة غير </w:t>
+      </w:r>
+      <w:r>
+        <w:rPr>
+          <w:rFonts w:cs="Arial"/>
+          <w:sz w:val="26"/>
+          <w:szCs w:val="26"/>
+          <w:rtl/>
+          <w:lang w:bidi="ar-SY"/>
+        </w:rPr>
+        <w:lastRenderedPageBreak/>
+        <w:t>قانونية (في حالة حدوث انتهاك لقيود تكامل البيانات</w:t>
       </w:r>
       <w:r>
         <w:rPr>
@@ -6526,7 +6566,6 @@
           <w:rtl/>
           <w:lang w:bidi="ar-SY"/>
         </w:rPr>
-        <w:lastRenderedPageBreak/>
         <w:t xml:space="preserve">المتانة </w:t>
       </w:r>
       <w:r>
@@ -7738,6 +7777,7 @@
           <w:rtl/>
           <w:lang w:bidi="ar-SY"/>
         </w:rPr>
+        <w:lastRenderedPageBreak/>
         <w:t xml:space="preserve">يشير مبدأ </w:t>
       </w:r>
       <w:proofErr w:type="gramStart"/>
@@ -7906,7 +7946,6 @@
           <w:rtl/>
           <w:lang w:bidi="ar-SY"/>
         </w:rPr>
-        <w:lastRenderedPageBreak/>
         <w:t xml:space="preserve">ابتكر </w:t>
       </w:r>
       <w:r>
@@ -8925,7 +8964,6 @@
           <w:rtl/>
           <w:lang w:bidi="ar-SY"/>
         </w:rPr>
-        <w:lastRenderedPageBreak/>
         <w:t>الفصل الثالث</w:t>
       </w:r>
     </w:p>
@@ -9647,7 +9685,6 @@
           <w:rtl/>
           <w:lang w:bidi="ar-SY"/>
         </w:rPr>
-        <w:lastRenderedPageBreak/>
         <w:t xml:space="preserve">1-3-2 </w:t>
       </w:r>
       <w:r>
@@ -9838,7 +9875,6 @@
           <w:szCs w:val="32"/>
           <w:lang w:bidi="ar-SY"/>
         </w:rPr>
-        <w:lastRenderedPageBreak/>
         <w:t xml:space="preserve"> </w:t>
       </w:r>
       <w:r>
@@ -10077,13 +10113,17 @@
       <w:pPr>
         <w:bidi/>
         <w:rPr>
-          <w:rtl/>
-          <w:lang w:bidi="ar-SY"/>
-        </w:rPr>
-      </w:pPr>
-      <w:r>
-        <w:rPr>
-          <w:rFonts w:hint="cs"/>
+          <w:b/>
+          <w:bCs/>
+          <w:rtl/>
+          <w:lang w:bidi="ar-SY"/>
+        </w:rPr>
+      </w:pPr>
+      <w:r>
+        <w:rPr>
+          <w:rFonts w:hint="cs"/>
+          <w:b/>
+          <w:bCs/>
           <w:noProof/>
           <w:color w:val="2F5496" w:themeColor="accent1" w:themeShade="BF"/>
           <w:sz w:val="32"/>
@@ -10158,19 +10198,36 @@
       <w:r>
         <w:rPr>
           <w:rFonts w:hint="cs"/>
+          <w:b/>
+          <w:bCs/>
           <w:color w:val="2F5496" w:themeColor="accent1" w:themeShade="BF"/>
           <w:sz w:val="32"/>
           <w:szCs w:val="32"/>
           <w:rtl/>
           <w:lang w:bidi="ar-SY"/>
         </w:rPr>
-        <w:t xml:space="preserve">توصيف بنية النظام في </w:t>
-      </w:r>
-      <w:r>
-        <w:rPr>
+        <w:t xml:space="preserve">1-3-4 </w:t>
+      </w:r>
+      <w:r>
+        <w:rPr>
+          <w:rFonts w:hint="cs"/>
+          <w:b/>
+          <w:bCs/>
           <w:color w:val="2F5496" w:themeColor="accent1" w:themeShade="BF"/>
           <w:sz w:val="32"/>
           <w:szCs w:val="32"/>
+          <w:rtl/>
+          <w:lang w:bidi="ar-SY"/>
+        </w:rPr>
+        <w:t xml:space="preserve">توصيف بنية النظام في </w:t>
+      </w:r>
+      <w:r>
+        <w:rPr>
+          <w:b/>
+          <w:bCs/>
+          <w:color w:val="2F5496" w:themeColor="accent1" w:themeShade="BF"/>
+          <w:sz w:val="32"/>
+          <w:szCs w:val="32"/>
           <w:lang w:bidi="ar-SY"/>
         </w:rPr>
         <w:t>MongoDB</w:t>
@@ -10178,6 +10235,21 @@
       <w:r>
         <w:rPr>
           <w:rFonts w:hint="cs"/>
+          <w:b/>
+          <w:bCs/>
+          <w:color w:val="2F5496" w:themeColor="accent1" w:themeShade="BF"/>
+          <w:sz w:val="32"/>
+          <w:szCs w:val="32"/>
+          <w:rtl/>
+          <w:lang w:bidi="ar-SY"/>
+        </w:rPr>
+        <w:t>:</w:t>
+      </w:r>
+      <w:r>
+        <w:rPr>
+          <w:rFonts w:hint="cs"/>
+          <w:b/>
+          <w:bCs/>
           <w:color w:val="2F5496" w:themeColor="accent1" w:themeShade="BF"/>
           <w:sz w:val="32"/>
           <w:szCs w:val="32"/>
@@ -10440,7 +10512,6 @@
           <w:rtl/>
           <w:lang w:bidi="ar-SY"/>
         </w:rPr>
-        <w:lastRenderedPageBreak/>
         <w:tab/>
       </w:r>
     </w:p>
@@ -10461,6 +10532,7 @@
           <w:rtl/>
           <w:lang w:val="ar-SY" w:bidi="ar-SY"/>
         </w:rPr>
+        <w:lastRenderedPageBreak/>
         <w:drawing>
           <wp:anchor distT="0" distB="0" distL="114300" distR="114300" simplePos="0" relativeHeight="251668480" behindDoc="0" locked="0" layoutInCell="1" allowOverlap="1" wp14:anchorId="6C81358C" wp14:editId="4A1F479A">
             <wp:simplePos x="0" y="0"/>
@@ -10703,6 +10775,19 @@
           <w:lang w:bidi="ar-SY"/>
         </w:rPr>
         <w:lastRenderedPageBreak/>
+        <w:t xml:space="preserve">1-3-5 </w:t>
+      </w:r>
+      <w:r>
+        <w:rPr>
+          <w:rFonts w:hint="cs"/>
+          <w:b/>
+          <w:bCs/>
+          <w:color w:val="2F5496" w:themeColor="accent1" w:themeShade="BF"/>
+          <w:sz w:val="32"/>
+          <w:szCs w:val="32"/>
+          <w:rtl/>
+          <w:lang w:bidi="ar-SY"/>
+        </w:rPr>
         <w:t>نظرة على أبرز الاختلافات بين النموذجين:</w:t>
       </w:r>
     </w:p>
@@ -11633,8 +11718,6 @@
         <w:bidi/>
         <w:ind w:left="75"/>
         <w:rPr>
-          <w:rFonts w:hint="cs"/>
-          <w:rtl/>
           <w:lang w:bidi="ar-SY"/>
         </w:rPr>
       </w:pPr>
@@ -11692,10 +11775,3474 @@
         </w:rPr>
         <w:t xml:space="preserve"> بنفس مبدأ النقاط التي تم ذكرها في الأعلى.</w:t>
       </w:r>
+    </w:p>
+    <w:p>
+      <w:pPr>
+        <w:tabs>
+          <w:tab w:val="left" w:pos="7836"/>
+        </w:tabs>
+        <w:bidi/>
+        <w:ind w:left="75"/>
+        <w:rPr>
+          <w:sz w:val="26"/>
+          <w:szCs w:val="26"/>
+          <w:rtl/>
+          <w:lang w:bidi="ar-SY"/>
+        </w:rPr>
+      </w:pPr>
+      <w:r>
+        <w:rPr>
+          <w:rFonts w:hint="cs"/>
+          <w:sz w:val="26"/>
+          <w:szCs w:val="26"/>
+          <w:rtl/>
+          <w:lang w:bidi="ar-SY"/>
+        </w:rPr>
+        <w:t xml:space="preserve">نلاحظ أن تصميم نموذج للبيانات في قاعدة بيانات علائقية باتباع صيغة تطبيع البيانات القياسية </w:t>
+      </w:r>
+      <w:r>
+        <w:rPr>
+          <w:sz w:val="26"/>
+          <w:szCs w:val="26"/>
+          <w:lang w:bidi="ar-SY"/>
+        </w:rPr>
+        <w:t>3NF</w:t>
+      </w:r>
+      <w:r>
+        <w:rPr>
+          <w:rFonts w:hint="cs"/>
+          <w:sz w:val="26"/>
+          <w:szCs w:val="26"/>
+          <w:rtl/>
+          <w:lang w:bidi="ar-SY"/>
+        </w:rPr>
+        <w:t xml:space="preserve"> يفرض قيود محددة، هذه القيود تؤدي في غالب الأحيان الى الحاجة لإجراء عملية </w:t>
+      </w:r>
+      <w:r>
+        <w:rPr>
+          <w:sz w:val="26"/>
+          <w:szCs w:val="26"/>
+          <w:lang w:bidi="ar-SY"/>
+        </w:rPr>
+        <w:t>JOIN</w:t>
+      </w:r>
+      <w:r>
+        <w:rPr>
+          <w:rFonts w:hint="cs"/>
+          <w:sz w:val="26"/>
+          <w:szCs w:val="26"/>
+          <w:rtl/>
+          <w:lang w:bidi="ar-SY"/>
+        </w:rPr>
+        <w:t xml:space="preserve"> بين جدولين أو أكثر للحصول على البيانات اللازمة لعمل التطبيق، يُعتبر هذا الأمر كنقطة سلبية في التطبيقات ذات الحمل العالي التي يتم فيها قراءة البيانات بشكل كبير، ولكن في المقابل فإن هذه القيود تضمن أن النظام </w:t>
+      </w:r>
+      <w:r>
+        <w:rPr>
+          <w:rFonts w:hint="cs"/>
+          <w:sz w:val="26"/>
+          <w:szCs w:val="26"/>
+          <w:rtl/>
+          <w:lang w:bidi="ar-SY"/>
+        </w:rPr>
+        <w:t>في حالة مستقرة وصحيحة دائماً وإن التعديل على المعلومات لن يترك بيانات النظام في حالة خاطئة أو غير مستقرة، ويكفي التعديل على البيانات في مكانها الأصلي وسينعكس هذا التغيير على جميع القراءات التالية بشكل مباشر.</w:t>
+      </w:r>
+    </w:p>
+    <w:p>
+      <w:pPr>
+        <w:tabs>
+          <w:tab w:val="left" w:pos="7836"/>
+        </w:tabs>
+        <w:bidi/>
+        <w:ind w:left="75"/>
+        <w:rPr>
+          <w:sz w:val="26"/>
+          <w:szCs w:val="26"/>
+          <w:lang w:bidi="ar-SY"/>
+        </w:rPr>
+      </w:pPr>
+      <w:r>
+        <w:rPr>
+          <w:rFonts w:hint="cs"/>
+          <w:sz w:val="26"/>
+          <w:szCs w:val="26"/>
+          <w:rtl/>
+          <w:lang w:bidi="ar-SY"/>
+        </w:rPr>
+        <w:t xml:space="preserve">أما في قواعد البيانات غير العلائقية فإنه لا توجد قيود في التصميم، الأمر الذي يترك للمطور تصميم البيانات بالطريقة التي يحتاجها التطبيق، الأمر الذي </w:t>
+      </w:r>
+      <w:r>
+        <w:rPr>
+          <w:rFonts w:hint="cs"/>
+          <w:sz w:val="26"/>
+          <w:szCs w:val="26"/>
+          <w:rtl/>
+          <w:lang w:bidi="ar-SY"/>
+        </w:rPr>
+        <w:t xml:space="preserve">قد يؤدي الى تسريع قراءة البيانات بطريقة ملحوظة، ولكن هذا التحسين في الأداء بالقراءة ليس مجانياً وإنما أتى على حساب أن البيانات أصبحت موزعة ومكررة في النظام، وتعديل البيانات في هذه الحالة يصبح معقداً </w:t>
+      </w:r>
+      <w:r>
+        <w:rPr>
+          <w:rFonts w:hint="cs"/>
+          <w:sz w:val="26"/>
+          <w:szCs w:val="26"/>
+          <w:rtl/>
+          <w:lang w:bidi="ar-SY"/>
+        </w:rPr>
+        <w:t>وبحاجة</w:t>
+      </w:r>
+      <w:r>
+        <w:rPr>
+          <w:rFonts w:hint="cs"/>
+          <w:sz w:val="26"/>
+          <w:szCs w:val="26"/>
+          <w:rtl/>
+          <w:lang w:bidi="ar-SY"/>
+        </w:rPr>
+        <w:t xml:space="preserve"> الى دقة تفادياً لوقوع الأخطاء. </w:t>
+      </w:r>
+    </w:p>
+    <w:p>
+      <w:pPr>
+        <w:tabs>
+          <w:tab w:val="left" w:pos="7836"/>
+        </w:tabs>
+        <w:bidi/>
+        <w:ind w:left="75"/>
+        <w:rPr>
+          <w:sz w:val="26"/>
+          <w:szCs w:val="26"/>
+          <w:lang w:bidi="ar-SY"/>
+        </w:rPr>
+      </w:pPr>
+    </w:p>
+    <w:p>
+      <w:pPr>
+        <w:tabs>
+          <w:tab w:val="left" w:pos="7836"/>
+        </w:tabs>
+        <w:bidi/>
+        <w:ind w:left="75"/>
+        <w:rPr>
+          <w:sz w:val="26"/>
+          <w:szCs w:val="26"/>
+          <w:rtl/>
+          <w:lang w:bidi="ar-SY"/>
+        </w:rPr>
+      </w:pPr>
+    </w:p>
+    <w:p>
+      <w:pPr>
+        <w:tabs>
+          <w:tab w:val="left" w:pos="7836"/>
+        </w:tabs>
+        <w:bidi/>
+        <w:ind w:left="75"/>
+        <w:rPr>
+          <w:sz w:val="26"/>
+          <w:szCs w:val="26"/>
+          <w:rtl/>
+          <w:lang w:bidi="ar-SY"/>
+        </w:rPr>
+      </w:pPr>
+    </w:p>
+    <w:p>
+      <w:pPr>
+        <w:tabs>
+          <w:tab w:val="left" w:pos="7836"/>
+        </w:tabs>
+        <w:bidi/>
+        <w:ind w:left="75"/>
+        <w:rPr>
+          <w:sz w:val="26"/>
+          <w:szCs w:val="26"/>
+          <w:rtl/>
+          <w:lang w:bidi="ar-SY"/>
+        </w:rPr>
+      </w:pPr>
+    </w:p>
+    <w:p>
+      <w:pPr>
+        <w:tabs>
+          <w:tab w:val="left" w:pos="7836"/>
+        </w:tabs>
+        <w:bidi/>
+        <w:ind w:left="75"/>
+        <w:rPr>
+          <w:b/>
+          <w:bCs/>
+          <w:color w:val="2F5496" w:themeColor="accent1" w:themeShade="BF"/>
+          <w:sz w:val="32"/>
+          <w:szCs w:val="32"/>
+          <w:rtl/>
+          <w:lang w:bidi="ar-SY"/>
+        </w:rPr>
+      </w:pPr>
+      <w:r>
+        <w:rPr>
+          <w:rFonts w:hint="cs"/>
+          <w:b/>
+          <w:bCs/>
+          <w:color w:val="2F5496" w:themeColor="accent1" w:themeShade="BF"/>
+          <w:sz w:val="32"/>
+          <w:szCs w:val="32"/>
+          <w:rtl/>
+          <w:lang w:bidi="ar-SY"/>
+        </w:rPr>
+        <w:t>هل يمكن الاستغناء عن تطبيع البيانات؟</w:t>
+      </w:r>
+    </w:p>
+    <w:p>
+      <w:pPr>
+        <w:tabs>
+          <w:tab w:val="left" w:pos="7836"/>
+        </w:tabs>
+        <w:bidi/>
+        <w:ind w:left="75"/>
+        <w:rPr>
+          <w:sz w:val="26"/>
+          <w:szCs w:val="26"/>
+          <w:rtl/>
+          <w:lang w:bidi="ar-SY"/>
+        </w:rPr>
+      </w:pPr>
+      <w:r>
+        <w:rPr>
+          <w:rFonts w:hint="cs"/>
+          <w:sz w:val="26"/>
+          <w:szCs w:val="26"/>
+          <w:rtl/>
+          <w:lang w:bidi="ar-SY"/>
+        </w:rPr>
+        <w:lastRenderedPageBreak/>
+        <w:t xml:space="preserve">إن السهولة في العمل والمرونة في التصميم وعدم اشتراط وجودة بنية </w:t>
+      </w:r>
+      <w:r>
+        <w:rPr>
+          <w:sz w:val="26"/>
+          <w:szCs w:val="26"/>
+          <w:lang w:bidi="ar-SY"/>
+        </w:rPr>
+        <w:t>Scheme</w:t>
+      </w:r>
+      <w:r>
+        <w:rPr>
+          <w:rFonts w:hint="cs"/>
+          <w:sz w:val="26"/>
+          <w:szCs w:val="26"/>
+          <w:rtl/>
+          <w:lang w:bidi="ar-SY"/>
+        </w:rPr>
+        <w:t xml:space="preserve"> معرفة مسبقاً للتخزين، الأمور التي توفرهما قواعد البيانات غير العلائقية جذبت الكثير من المطورين الى هذا النموذج، وقد ازدادت شعبيتها في تطبيقات الويب بشكل ملحوظ، وذلك</w:t>
+      </w:r>
+      <w:r>
+        <w:rPr>
+          <w:rFonts w:hint="cs"/>
+          <w:sz w:val="26"/>
+          <w:szCs w:val="26"/>
+          <w:rtl/>
+          <w:lang w:bidi="ar-SY"/>
+        </w:rPr>
+        <w:t xml:space="preserve"> لأن</w:t>
+      </w:r>
+      <w:r>
+        <w:rPr>
+          <w:rFonts w:hint="cs"/>
+          <w:sz w:val="26"/>
+          <w:szCs w:val="26"/>
+          <w:rtl/>
+          <w:lang w:bidi="ar-SY"/>
+        </w:rPr>
+        <w:t xml:space="preserve"> كثيراً ما يكون هناك حاجة للتعامل مع بيانات </w:t>
+      </w:r>
+      <w:r>
+        <w:rPr>
+          <w:rFonts w:hint="cs"/>
+          <w:sz w:val="26"/>
+          <w:szCs w:val="26"/>
+          <w:rtl/>
+          <w:lang w:bidi="ar-SY"/>
+        </w:rPr>
+        <w:t xml:space="preserve">ليس لها بنية واضحة ومحددة في ذلك النوع من التطبيقات، كل ما سبق يدفعنا الى </w:t>
+      </w:r>
+      <w:r>
+        <w:rPr>
+          <w:rFonts w:hint="cs"/>
+          <w:sz w:val="26"/>
+          <w:szCs w:val="26"/>
+          <w:rtl/>
+          <w:lang w:bidi="ar-SY"/>
+        </w:rPr>
+        <w:t>التساؤل</w:t>
+      </w:r>
+      <w:r>
+        <w:rPr>
+          <w:rFonts w:hint="cs"/>
+          <w:sz w:val="26"/>
+          <w:szCs w:val="26"/>
+          <w:rtl/>
+          <w:lang w:bidi="ar-SY"/>
+        </w:rPr>
+        <w:t>: هل يمكن الاعتماد على البيانات بدون تطبيع بشكل دائم؟</w:t>
+      </w:r>
+    </w:p>
+    <w:p>
+      <w:pPr>
+        <w:tabs>
+          <w:tab w:val="left" w:pos="7836"/>
+        </w:tabs>
+        <w:bidi/>
+        <w:ind w:left="75"/>
+        <w:rPr>
+          <w:sz w:val="26"/>
+          <w:szCs w:val="26"/>
+          <w:rtl/>
+          <w:lang w:bidi="ar-SY"/>
+        </w:rPr>
+      </w:pPr>
+      <w:r>
+        <w:rPr>
+          <w:rFonts w:hint="cs"/>
+          <w:sz w:val="26"/>
+          <w:szCs w:val="26"/>
+          <w:rtl/>
+          <w:lang w:bidi="ar-SY"/>
+        </w:rPr>
+        <w:t xml:space="preserve">إن الإجابة على السؤال السابق هي حكماً ب </w:t>
+      </w:r>
+      <w:r>
+        <w:rPr>
+          <w:rFonts w:hint="cs"/>
+          <w:b/>
+          <w:bCs/>
+          <w:sz w:val="26"/>
+          <w:szCs w:val="26"/>
+          <w:rtl/>
+          <w:lang w:bidi="ar-SY"/>
+        </w:rPr>
+        <w:t>لا</w:t>
+      </w:r>
+      <w:r>
+        <w:rPr>
+          <w:rFonts w:hint="cs"/>
+          <w:sz w:val="26"/>
+          <w:szCs w:val="26"/>
+          <w:rtl/>
+          <w:lang w:bidi="ar-SY"/>
+        </w:rPr>
+        <w:t xml:space="preserve">، وإن اختيار تخزين البيانات بطريقة </w:t>
+      </w:r>
+      <w:r>
+        <w:rPr>
+          <w:sz w:val="26"/>
+          <w:szCs w:val="26"/>
+          <w:lang w:bidi="ar-SY"/>
+        </w:rPr>
+        <w:t>Normalized</w:t>
+      </w:r>
+      <w:r>
+        <w:rPr>
+          <w:rFonts w:hint="cs"/>
+          <w:sz w:val="26"/>
+          <w:szCs w:val="26"/>
+          <w:rtl/>
+          <w:lang w:bidi="ar-SY"/>
+        </w:rPr>
+        <w:t xml:space="preserve"> أم لا يجب أن يتم دراسته بين فريق التطوير من أجل</w:t>
+      </w:r>
+      <w:r>
+        <w:rPr>
+          <w:rFonts w:hint="cs"/>
+          <w:sz w:val="26"/>
+          <w:szCs w:val="26"/>
+          <w:rtl/>
+          <w:lang w:bidi="ar-SY"/>
+        </w:rPr>
+        <w:t xml:space="preserve"> كل</w:t>
+      </w:r>
+      <w:r>
+        <w:rPr>
+          <w:rFonts w:hint="cs"/>
+          <w:sz w:val="26"/>
+          <w:szCs w:val="26"/>
+          <w:rtl/>
+          <w:lang w:bidi="ar-SY"/>
+        </w:rPr>
+        <w:t xml:space="preserve"> مشروع على حدىً، </w:t>
+      </w:r>
+      <w:r>
+        <w:rPr>
+          <w:rFonts w:hint="cs"/>
+          <w:sz w:val="26"/>
+          <w:szCs w:val="26"/>
+          <w:rtl/>
+          <w:lang w:bidi="ar-SY"/>
+        </w:rPr>
+        <w:t>فكل تطبيق له شروطه وحالاته الخاصة التي يجب مناقشتها.</w:t>
+      </w:r>
+    </w:p>
+    <w:p>
+      <w:pPr>
+        <w:tabs>
+          <w:tab w:val="left" w:pos="7836"/>
+        </w:tabs>
+        <w:bidi/>
+        <w:ind w:left="75"/>
+        <w:rPr>
+          <w:sz w:val="26"/>
+          <w:szCs w:val="26"/>
+          <w:rtl/>
+          <w:lang w:bidi="ar-SY"/>
+        </w:rPr>
+      </w:pPr>
+      <w:r>
+        <w:rPr>
+          <w:rFonts w:hint="cs"/>
+          <w:sz w:val="26"/>
+          <w:szCs w:val="26"/>
+          <w:rtl/>
+          <w:lang w:bidi="ar-SY"/>
+        </w:rPr>
+        <w:t xml:space="preserve">إضافة الى ذلك، إن افتقار قواعد البيانات العلائقية على تزويد مناقلات </w:t>
+      </w:r>
+      <w:r>
+        <w:rPr>
+          <w:sz w:val="26"/>
+          <w:szCs w:val="26"/>
+          <w:lang w:bidi="ar-SY"/>
+        </w:rPr>
+        <w:t>ACID</w:t>
+      </w:r>
+      <w:r>
+        <w:rPr>
+          <w:rFonts w:hint="cs"/>
+          <w:sz w:val="26"/>
+          <w:szCs w:val="26"/>
+          <w:rtl/>
+          <w:lang w:bidi="ar-SY"/>
+        </w:rPr>
+        <w:t xml:space="preserve"> بشكل </w:t>
+      </w:r>
+      <w:r>
+        <w:rPr>
+          <w:rFonts w:hint="cs"/>
+          <w:sz w:val="26"/>
+          <w:szCs w:val="26"/>
+          <w:rtl/>
+          <w:lang w:bidi="ar-SY"/>
+        </w:rPr>
+        <w:t>كامل،</w:t>
+      </w:r>
+      <w:r>
+        <w:rPr>
+          <w:rFonts w:hint="cs"/>
+          <w:sz w:val="26"/>
+          <w:szCs w:val="26"/>
+          <w:rtl/>
+          <w:lang w:bidi="ar-SY"/>
+        </w:rPr>
+        <w:t xml:space="preserve"> يجعل من استخدامها في التخزين أمراً حرجاً، فمثلاً عند القيام بعملية نقل مبلغ مالي بين حسابين مصرفيين، يجب هنا حصراً أن يتم التعديل بشكل مباشر على </w:t>
+      </w:r>
+      <w:r>
+        <w:rPr>
+          <w:rFonts w:hint="cs"/>
+          <w:sz w:val="26"/>
+          <w:szCs w:val="26"/>
+          <w:rtl/>
+          <w:lang w:bidi="ar-SY"/>
+        </w:rPr>
+        <w:t>الحسابين</w:t>
+      </w:r>
+      <w:r>
+        <w:rPr>
+          <w:rFonts w:hint="cs"/>
+          <w:sz w:val="26"/>
+          <w:szCs w:val="26"/>
+          <w:rtl/>
+          <w:lang w:bidi="ar-SY"/>
+        </w:rPr>
+        <w:t xml:space="preserve"> حتى تتم المناقلة بنجاح، ولا يمكن السماح بالتعديل على الحسابين على شكل </w:t>
+      </w:r>
+      <w:r>
+        <w:rPr>
+          <w:sz w:val="26"/>
+          <w:szCs w:val="26"/>
+          <w:lang w:bidi="ar-SY"/>
+        </w:rPr>
+        <w:t>Eventual Consistency</w:t>
+      </w:r>
+      <w:r>
+        <w:rPr>
+          <w:rFonts w:hint="cs"/>
+          <w:sz w:val="26"/>
+          <w:szCs w:val="26"/>
+          <w:rtl/>
+          <w:lang w:bidi="ar-SY"/>
+        </w:rPr>
+        <w:t>، أي أن المناقلة ذرية ولا</w:t>
+      </w:r>
+      <w:r>
+        <w:rPr>
+          <w:rFonts w:hint="cs"/>
+          <w:sz w:val="26"/>
+          <w:szCs w:val="26"/>
+          <w:rtl/>
+          <w:lang w:bidi="ar-SY"/>
+        </w:rPr>
+        <w:t xml:space="preserve"> </w:t>
+      </w:r>
+      <w:r>
+        <w:rPr>
+          <w:rFonts w:hint="cs"/>
+          <w:sz w:val="26"/>
+          <w:szCs w:val="26"/>
+          <w:rtl/>
+          <w:lang w:bidi="ar-SY"/>
+        </w:rPr>
+        <w:t xml:space="preserve">توفر جميع أنظمة إدارة قواعد </w:t>
+      </w:r>
+      <w:r>
+        <w:rPr>
+          <w:rFonts w:hint="cs"/>
+          <w:sz w:val="26"/>
+          <w:szCs w:val="26"/>
+          <w:rtl/>
+          <w:lang w:bidi="ar-SY"/>
+        </w:rPr>
+        <w:t>البيانا</w:t>
+      </w:r>
+      <w:r>
+        <w:rPr>
+          <w:rFonts w:hint="eastAsia"/>
+          <w:sz w:val="26"/>
+          <w:szCs w:val="26"/>
+          <w:rtl/>
+          <w:lang w:bidi="ar-SY"/>
+        </w:rPr>
+        <w:t>ت</w:t>
+      </w:r>
+      <w:r>
+        <w:rPr>
+          <w:rFonts w:hint="cs"/>
+          <w:sz w:val="26"/>
+          <w:szCs w:val="26"/>
+          <w:rtl/>
+          <w:lang w:bidi="ar-SY"/>
+        </w:rPr>
+        <w:t xml:space="preserve"> غير العلائقية </w:t>
+      </w:r>
+      <w:r>
+        <w:rPr>
+          <w:rFonts w:hint="cs"/>
+          <w:sz w:val="26"/>
+          <w:szCs w:val="26"/>
+          <w:rtl/>
+          <w:lang w:bidi="ar-SY"/>
+        </w:rPr>
+        <w:t>هذا النوع من المناقلات.</w:t>
+      </w:r>
+    </w:p>
+    <w:p>
+      <w:pPr>
+        <w:tabs>
+          <w:tab w:val="left" w:pos="7836"/>
+        </w:tabs>
+        <w:bidi/>
+        <w:ind w:left="75"/>
+        <w:rPr>
+          <w:sz w:val="26"/>
+          <w:szCs w:val="26"/>
+          <w:lang w:bidi="ar-SY"/>
+        </w:rPr>
+      </w:pPr>
+      <w:r>
+        <w:rPr>
+          <w:rFonts w:hint="cs"/>
+          <w:sz w:val="26"/>
+          <w:szCs w:val="26"/>
+          <w:rtl/>
+          <w:lang w:bidi="ar-SY"/>
+        </w:rPr>
+        <w:t xml:space="preserve">نستنتج مما سبق أن تخزين البيانات بدون تطبيع له ميزاته ولكن شرط ان لا يسبب أخطاءً كارثية في النظام، فمثلاً نادراً ما نحتاج الى تعديل اسم صنف من الأصناف الموجودة في المتجر، وبالتالي يمكن التضحية بأداء عملية التعديل </w:t>
+      </w:r>
+      <w:r>
+        <w:rPr>
+          <w:rFonts w:hint="cs"/>
+          <w:sz w:val="26"/>
+          <w:szCs w:val="26"/>
+          <w:rtl/>
+          <w:lang w:bidi="ar-SY"/>
+        </w:rPr>
+        <w:t>مقابل تحسين أدا</w:t>
+      </w:r>
+      <w:r>
+        <w:rPr>
+          <w:rFonts w:hint="cs"/>
+          <w:sz w:val="26"/>
+          <w:szCs w:val="26"/>
+          <w:rtl/>
+          <w:lang w:bidi="ar-SY"/>
+        </w:rPr>
+        <w:t>ء</w:t>
+      </w:r>
+      <w:r>
+        <w:rPr>
+          <w:rFonts w:hint="cs"/>
+          <w:sz w:val="26"/>
+          <w:szCs w:val="26"/>
+          <w:rtl/>
+          <w:lang w:bidi="ar-SY"/>
+        </w:rPr>
+        <w:t xml:space="preserve"> عملية القراءة، كما أن التعديل على شكل </w:t>
+      </w:r>
+      <w:r>
+        <w:rPr>
+          <w:sz w:val="26"/>
+          <w:szCs w:val="26"/>
+          <w:lang w:bidi="ar-SY"/>
+        </w:rPr>
+        <w:t>Eventual Consistency</w:t>
+      </w:r>
+      <w:r>
+        <w:rPr>
+          <w:rFonts w:hint="cs"/>
+          <w:sz w:val="26"/>
+          <w:szCs w:val="26"/>
+          <w:rtl/>
+          <w:lang w:bidi="ar-SY"/>
+        </w:rPr>
+        <w:t xml:space="preserve"> مسموح في هذه الحالة، اذ أن عدم ظهور الاسم الجديد للصنف بعد التعديل لفترة من الوقت هو ليس بالخطأ الكارثي بالنسبة للنظام، وبالتالي يمكن تعديل الاسم القديم للصنف بشكل تدريجي ولا حاجة لجعل النظام غير متوافر من أجل عملية التعديل هذه، ولكن في بعض الأحيان، يتطلب النظام عملية تعديل فورية في سياق مناقلات ذرية، ويتم تحديد هذه الأمور عند دراسة متطلبات النظام من قبل المحللين والمطورين.</w:t>
+      </w:r>
+    </w:p>
+    <w:p>
+      <w:pPr>
+        <w:tabs>
+          <w:tab w:val="left" w:pos="7836"/>
+        </w:tabs>
+        <w:bidi/>
+        <w:ind w:left="75"/>
+        <w:rPr>
+          <w:sz w:val="26"/>
+          <w:szCs w:val="26"/>
+          <w:lang w:bidi="ar-SY"/>
+        </w:rPr>
+      </w:pPr>
+    </w:p>
+    <w:p>
+      <w:pPr>
+        <w:tabs>
+          <w:tab w:val="left" w:pos="7836"/>
+        </w:tabs>
+        <w:bidi/>
+        <w:ind w:left="75"/>
+        <w:rPr>
+          <w:sz w:val="26"/>
+          <w:szCs w:val="26"/>
+          <w:lang w:bidi="ar-SY"/>
+        </w:rPr>
+      </w:pPr>
+    </w:p>
+    <w:p>
+      <w:pPr>
+        <w:tabs>
+          <w:tab w:val="left" w:pos="7836"/>
+        </w:tabs>
+        <w:bidi/>
+        <w:ind w:left="75"/>
+        <w:rPr>
+          <w:sz w:val="26"/>
+          <w:szCs w:val="26"/>
+          <w:lang w:bidi="ar-SY"/>
+        </w:rPr>
+      </w:pPr>
+    </w:p>
+    <w:p>
+      <w:pPr>
+        <w:tabs>
+          <w:tab w:val="left" w:pos="7836"/>
+        </w:tabs>
+        <w:bidi/>
+        <w:ind w:left="75"/>
+        <w:rPr>
+          <w:sz w:val="26"/>
+          <w:szCs w:val="26"/>
+          <w:lang w:bidi="ar-SY"/>
+        </w:rPr>
+      </w:pPr>
+    </w:p>
+    <w:p>
+      <w:pPr>
+        <w:tabs>
+          <w:tab w:val="left" w:pos="7836"/>
+        </w:tabs>
+        <w:bidi/>
+        <w:ind w:left="75"/>
+        <w:rPr>
+          <w:sz w:val="26"/>
+          <w:szCs w:val="26"/>
+          <w:rtl/>
+          <w:lang w:bidi="ar-SY"/>
+        </w:rPr>
+      </w:pPr>
+    </w:p>
+    <w:p>
+      <w:pPr>
+        <w:tabs>
+          <w:tab w:val="left" w:pos="7836"/>
+        </w:tabs>
+        <w:bidi/>
+        <w:ind w:left="75"/>
+        <w:rPr>
+          <w:sz w:val="26"/>
+          <w:szCs w:val="26"/>
+          <w:rtl/>
+          <w:lang w:bidi="ar-SY"/>
+        </w:rPr>
+      </w:pPr>
+      <w:r>
+        <w:rPr>
+          <w:rFonts w:hint="cs"/>
+          <w:sz w:val="26"/>
+          <w:szCs w:val="26"/>
+          <w:rtl/>
+          <w:lang w:bidi="ar-SY"/>
+        </w:rPr>
+        <w:t xml:space="preserve">شرح لقسم ال </w:t>
+      </w:r>
+      <w:r>
+        <w:rPr>
+          <w:sz w:val="26"/>
+          <w:szCs w:val="26"/>
+          <w:lang w:bidi="ar-SY"/>
+        </w:rPr>
+        <w:t>Backend</w:t>
+      </w:r>
+      <w:r>
+        <w:rPr>
+          <w:rFonts w:hint="cs"/>
+          <w:sz w:val="26"/>
+          <w:szCs w:val="26"/>
+          <w:rtl/>
+          <w:lang w:bidi="ar-SY"/>
+        </w:rPr>
+        <w:t xml:space="preserve"> الخاص بالمتجر:</w:t>
+      </w:r>
+    </w:p>
+    <w:p>
+      <w:pPr>
+        <w:tabs>
+          <w:tab w:val="left" w:pos="7836"/>
+        </w:tabs>
+        <w:bidi/>
+        <w:ind w:left="75"/>
+        <w:rPr>
+          <w:sz w:val="26"/>
+          <w:szCs w:val="26"/>
+          <w:rtl/>
+          <w:lang w:bidi="ar-SY"/>
+        </w:rPr>
+      </w:pPr>
+      <w:r>
+        <w:rPr>
+          <w:rFonts w:hint="cs"/>
+          <w:noProof/>
+          <w:sz w:val="26"/>
+          <w:szCs w:val="26"/>
+          <w:lang w:bidi="ar-SY"/>
+        </w:rPr>
+        <w:lastRenderedPageBreak/>
+        <w:drawing>
+          <wp:anchor distT="0" distB="0" distL="114300" distR="114300" simplePos="0" relativeHeight="251671552" behindDoc="0" locked="0" layoutInCell="1" allowOverlap="1" wp14:anchorId="69FD6E9C" wp14:editId="7BD0A7F6">
+            <wp:simplePos x="0" y="0"/>
+            <wp:positionH relativeFrom="column">
+              <wp:posOffset>0</wp:posOffset>
+            </wp:positionH>
+            <wp:positionV relativeFrom="page">
+              <wp:posOffset>2305050</wp:posOffset>
+            </wp:positionV>
+            <wp:extent cx="5947692" cy="5907024"/>
+            <wp:effectExtent l="0" t="0" r="0" b="0"/>
+            <wp:wrapTopAndBottom/>
+            <wp:docPr id="4" name="Picture 4"/>
+            <wp:cNvGraphicFramePr>
+              <a:graphicFrameLocks xmlns:a="http://schemas.openxmlformats.org/drawingml/2006/main" noChangeAspect="1"/>
+            </wp:cNvGraphicFramePr>
+            <a:graphic xmlns:a="http://schemas.openxmlformats.org/drawingml/2006/main">
+              <a:graphicData uri="http://schemas.openxmlformats.org/drawingml/2006/picture">
+                <pic:pic xmlns:pic="http://schemas.openxmlformats.org/drawingml/2006/picture">
+                  <pic:nvPicPr>
+                    <pic:cNvPr id="4" name="Picture 4"/>
+                    <pic:cNvPicPr/>
+                  </pic:nvPicPr>
+                  <pic:blipFill>
+                    <a:blip r:embed="rId19">
+                      <a:extLst>
+                        <a:ext uri="{28A0092B-C50C-407E-A947-70E740481C1C}">
+                          <a14:useLocalDpi xmlns:a14="http://schemas.microsoft.com/office/drawing/2010/main" val="0"/>
+                        </a:ext>
+                      </a:extLst>
+                    </a:blip>
+                    <a:stretch>
+                      <a:fillRect/>
+                    </a:stretch>
+                  </pic:blipFill>
+                  <pic:spPr>
+                    <a:xfrm>
+                      <a:off x="0" y="0"/>
+                      <a:ext cx="5947692" cy="5907024"/>
+                    </a:xfrm>
+                    <a:prstGeom prst="rect">
+                      <a:avLst/>
+                    </a:prstGeom>
+                  </pic:spPr>
+                </pic:pic>
+              </a:graphicData>
+            </a:graphic>
+            <wp14:sizeRelV relativeFrom="margin">
+              <wp14:pctHeight>0</wp14:pctHeight>
+            </wp14:sizeRelV>
+          </wp:anchor>
+        </w:drawing>
+      </w:r>
+      <w:r>
+        <w:rPr>
+          <w:rFonts w:hint="cs"/>
+          <w:sz w:val="26"/>
+          <w:szCs w:val="26"/>
+          <w:rtl/>
+          <w:lang w:bidi="ar-SY"/>
+        </w:rPr>
+        <w:t xml:space="preserve">لقد استخدمنا لبناء هذا القسم الأسلوب المعماري المسمى </w:t>
+      </w:r>
+      <w:r>
+        <w:rPr>
+          <w:sz w:val="26"/>
+          <w:szCs w:val="26"/>
+          <w:lang w:bidi="ar-SY"/>
+        </w:rPr>
+        <w:t>Clean Architecture</w:t>
+      </w:r>
+      <w:r>
+        <w:rPr>
+          <w:rFonts w:hint="cs"/>
+          <w:sz w:val="26"/>
+          <w:szCs w:val="26"/>
+          <w:rtl/>
+          <w:lang w:bidi="ar-SY"/>
+        </w:rPr>
+        <w:t xml:space="preserve">، يبين الشكل في الأسفل الطبقات الأساسية المشكلة لهذا الأسلوب المعماري وهي عبارة عن أربع </w:t>
+      </w:r>
+      <w:proofErr w:type="gramStart"/>
+      <w:r>
+        <w:rPr>
+          <w:rFonts w:hint="cs"/>
+          <w:sz w:val="26"/>
+          <w:szCs w:val="26"/>
+          <w:rtl/>
+          <w:lang w:bidi="ar-SY"/>
+        </w:rPr>
+        <w:t>طبق</w:t>
+      </w:r>
+      <w:r>
+        <w:rPr>
+          <w:rFonts w:hint="cs"/>
+          <w:sz w:val="26"/>
+          <w:szCs w:val="26"/>
+          <w:rtl/>
+          <w:lang w:bidi="ar-SY"/>
+        </w:rPr>
+        <w:t xml:space="preserve">ات:   </w:t>
+      </w:r>
+      <w:proofErr w:type="gramEnd"/>
+      <w:r>
+        <w:rPr>
+          <w:rFonts w:hint="cs"/>
+          <w:sz w:val="26"/>
+          <w:szCs w:val="26"/>
+          <w:rtl/>
+          <w:lang w:bidi="ar-SY"/>
+        </w:rPr>
+        <w:t xml:space="preserve">                                       </w:t>
+      </w:r>
+      <w:r>
+        <w:rPr>
+          <w:color w:val="C45911" w:themeColor="accent2" w:themeShade="BF"/>
+          <w:sz w:val="26"/>
+          <w:szCs w:val="26"/>
+          <w:lang w:bidi="ar-SY"/>
+        </w:rPr>
+        <w:t xml:space="preserve">Domain </w:t>
+      </w:r>
+      <w:r>
+        <w:rPr>
+          <w:sz w:val="26"/>
+          <w:szCs w:val="26"/>
+          <w:lang w:bidi="ar-SY"/>
+        </w:rPr>
+        <w:t>Layer</w:t>
+      </w:r>
+      <w:r>
+        <w:rPr>
+          <w:sz w:val="26"/>
+          <w:szCs w:val="26"/>
+          <w:lang w:bidi="ar-SY"/>
+        </w:rPr>
+        <w:t xml:space="preserve">, </w:t>
+      </w:r>
+      <w:r>
+        <w:rPr>
+          <w:color w:val="C45911" w:themeColor="accent2" w:themeShade="BF"/>
+          <w:sz w:val="26"/>
+          <w:szCs w:val="26"/>
+          <w:lang w:bidi="ar-SY"/>
+        </w:rPr>
+        <w:t xml:space="preserve">Application </w:t>
+      </w:r>
+      <w:r>
+        <w:rPr>
+          <w:sz w:val="26"/>
+          <w:szCs w:val="26"/>
+          <w:lang w:bidi="ar-SY"/>
+        </w:rPr>
+        <w:t>Layer</w:t>
+      </w:r>
+      <w:r>
+        <w:rPr>
+          <w:sz w:val="26"/>
+          <w:szCs w:val="26"/>
+          <w:lang w:bidi="ar-SY"/>
+        </w:rPr>
+        <w:t xml:space="preserve">, </w:t>
+      </w:r>
+      <w:r>
+        <w:rPr>
+          <w:color w:val="C45911" w:themeColor="accent2" w:themeShade="BF"/>
+          <w:sz w:val="26"/>
+          <w:szCs w:val="26"/>
+          <w:lang w:bidi="ar-SY"/>
+        </w:rPr>
+        <w:t xml:space="preserve">Infrastructure </w:t>
+      </w:r>
+      <w:r>
+        <w:rPr>
+          <w:sz w:val="26"/>
+          <w:szCs w:val="26"/>
+          <w:lang w:bidi="ar-SY"/>
+        </w:rPr>
+        <w:t xml:space="preserve">Layer, and </w:t>
+      </w:r>
+      <w:r>
+        <w:rPr>
+          <w:color w:val="C45911" w:themeColor="accent2" w:themeShade="BF"/>
+          <w:sz w:val="26"/>
+          <w:szCs w:val="26"/>
+          <w:lang w:bidi="ar-SY"/>
+        </w:rPr>
+        <w:t xml:space="preserve">Presentation </w:t>
+      </w:r>
+      <w:r>
+        <w:rPr>
+          <w:sz w:val="26"/>
+          <w:szCs w:val="26"/>
+          <w:lang w:bidi="ar-SY"/>
+        </w:rPr>
+        <w:t>Layer</w:t>
+      </w:r>
+      <w:r>
+        <w:rPr>
+          <w:rFonts w:hint="cs"/>
+          <w:sz w:val="26"/>
+          <w:szCs w:val="26"/>
+          <w:rtl/>
+          <w:lang w:bidi="ar-SY"/>
+        </w:rPr>
+        <w:t>.</w:t>
+      </w:r>
+    </w:p>
+    <w:p>
+      <w:pPr>
+        <w:tabs>
+          <w:tab w:val="left" w:pos="7836"/>
+        </w:tabs>
+        <w:bidi/>
+        <w:ind w:left="75"/>
+        <w:rPr>
+          <w:sz w:val="26"/>
+          <w:szCs w:val="26"/>
+          <w:lang w:bidi="ar-SY"/>
+        </w:rPr>
+      </w:pPr>
+    </w:p>
+    <w:p>
+      <w:pPr>
+        <w:tabs>
+          <w:tab w:val="left" w:pos="7836"/>
+        </w:tabs>
+        <w:bidi/>
+        <w:ind w:left="75"/>
+        <w:rPr>
+          <w:sz w:val="26"/>
+          <w:szCs w:val="26"/>
+          <w:rtl/>
+          <w:lang w:bidi="ar-SY"/>
+        </w:rPr>
+      </w:pPr>
+      <w:r>
+        <w:rPr>
+          <w:rFonts w:hint="cs"/>
+          <w:sz w:val="26"/>
+          <w:szCs w:val="26"/>
+          <w:rtl/>
+          <w:lang w:bidi="ar-SY"/>
+        </w:rPr>
+        <w:t>إن شرح هذا الأسلوب المعماري هو خارج نطاق بحثنا هذا لذا سوف نتطرق باختصار شديد الى شرح المكونات في كل طبقة.</w:t>
+      </w:r>
+    </w:p>
+    <w:p>
+      <w:pPr>
+        <w:tabs>
+          <w:tab w:val="left" w:pos="7836"/>
+        </w:tabs>
+        <w:bidi/>
+        <w:rPr>
+          <w:color w:val="C45911" w:themeColor="accent2" w:themeShade="BF"/>
+          <w:sz w:val="26"/>
+          <w:szCs w:val="26"/>
+          <w:lang w:bidi="ar-SY"/>
+        </w:rPr>
+      </w:pPr>
+      <w:r>
+        <w:rPr>
+          <w:color w:val="C45911" w:themeColor="accent2" w:themeShade="BF"/>
+          <w:sz w:val="26"/>
+          <w:szCs w:val="26"/>
+          <w:lang w:bidi="ar-SY"/>
+        </w:rPr>
+        <w:t>Domain Layer</w:t>
+      </w:r>
+      <w:r>
+        <w:rPr>
+          <w:rFonts w:hint="cs"/>
+          <w:color w:val="C45911" w:themeColor="accent2" w:themeShade="BF"/>
+          <w:sz w:val="26"/>
+          <w:szCs w:val="26"/>
+          <w:rtl/>
+          <w:lang w:bidi="ar-SY"/>
+        </w:rPr>
+        <w:t xml:space="preserve">: </w:t>
+      </w:r>
+    </w:p>
+    <w:p>
+      <w:pPr>
+        <w:tabs>
+          <w:tab w:val="left" w:pos="7836"/>
+        </w:tabs>
+        <w:bidi/>
+        <w:rPr>
+          <w:sz w:val="26"/>
+          <w:szCs w:val="26"/>
+          <w:rtl/>
+          <w:lang w:bidi="ar-SY"/>
+        </w:rPr>
+      </w:pPr>
+      <w:r>
+        <w:rPr>
+          <w:rFonts w:hint="cs"/>
+          <w:sz w:val="26"/>
+          <w:szCs w:val="26"/>
+          <w:rtl/>
+          <w:lang w:bidi="ar-SY"/>
+        </w:rPr>
+        <w:lastRenderedPageBreak/>
+        <w:t>في هذه الطبقة تتوضع الكيانات</w:t>
+      </w:r>
+      <w:r>
+        <w:rPr>
+          <w:rFonts w:hint="cs"/>
+          <w:sz w:val="26"/>
+          <w:szCs w:val="26"/>
+          <w:rtl/>
+          <w:lang w:bidi="ar-SY"/>
+        </w:rPr>
+        <w:t xml:space="preserve"> (الأصناف) </w:t>
+      </w:r>
+      <w:r>
+        <w:rPr>
+          <w:sz w:val="26"/>
+          <w:szCs w:val="26"/>
+          <w:lang w:bidi="ar-SY"/>
+        </w:rPr>
+        <w:t>(Classes)</w:t>
+      </w:r>
+      <w:r>
+        <w:rPr>
+          <w:rFonts w:hint="cs"/>
+          <w:sz w:val="26"/>
+          <w:szCs w:val="26"/>
+          <w:rtl/>
+          <w:lang w:bidi="ar-SY"/>
+        </w:rPr>
+        <w:t xml:space="preserve"> </w:t>
+      </w:r>
+      <w:r>
+        <w:rPr>
+          <w:sz w:val="26"/>
+          <w:szCs w:val="26"/>
+          <w:lang w:bidi="ar-SY"/>
+        </w:rPr>
+        <w:t>Entities</w:t>
+      </w:r>
+      <w:r>
+        <w:rPr>
+          <w:rFonts w:hint="cs"/>
+          <w:sz w:val="26"/>
+          <w:szCs w:val="26"/>
+          <w:rtl/>
+          <w:lang w:bidi="ar-SY"/>
+        </w:rPr>
+        <w:t xml:space="preserve"> الخاصة بنطاق المسألة </w:t>
+      </w:r>
+      <w:r>
+        <w:rPr>
+          <w:sz w:val="26"/>
+          <w:szCs w:val="26"/>
+          <w:lang w:bidi="ar-SY"/>
+        </w:rPr>
+        <w:t>Problem Domain</w:t>
+      </w:r>
+      <w:r>
+        <w:rPr>
+          <w:rFonts w:hint="cs"/>
+          <w:sz w:val="26"/>
+          <w:szCs w:val="26"/>
+          <w:rtl/>
+          <w:lang w:bidi="ar-SY"/>
+        </w:rPr>
+        <w:t xml:space="preserve"> التي يحلها التطبيق</w:t>
+      </w:r>
+      <w:r>
+        <w:rPr>
+          <w:rFonts w:hint="cs"/>
+          <w:sz w:val="26"/>
+          <w:szCs w:val="26"/>
+          <w:rtl/>
+          <w:lang w:bidi="ar-SY"/>
+        </w:rPr>
+        <w:t>.</w:t>
+      </w:r>
+    </w:p>
+    <w:p>
+      <w:pPr>
+        <w:tabs>
+          <w:tab w:val="left" w:pos="7836"/>
+        </w:tabs>
+        <w:bidi/>
+        <w:rPr>
+          <w:sz w:val="26"/>
+          <w:szCs w:val="26"/>
+          <w:rtl/>
+          <w:lang w:bidi="ar-SY"/>
+        </w:rPr>
+      </w:pPr>
+      <w:r>
+        <w:rPr>
+          <w:rFonts w:hint="cs"/>
+          <w:sz w:val="26"/>
+          <w:szCs w:val="26"/>
+          <w:rtl/>
+          <w:lang w:bidi="ar-SY"/>
+        </w:rPr>
+        <w:t xml:space="preserve">يبين الشكل التالي توضع الأصناف الخاصة بالمتجر ضمن طبقة ال </w:t>
+      </w:r>
+      <w:r>
+        <w:rPr>
+          <w:sz w:val="26"/>
+          <w:szCs w:val="26"/>
+          <w:lang w:bidi="ar-SY"/>
+        </w:rPr>
+        <w:t>Domain</w:t>
+      </w:r>
+      <w:r>
+        <w:rPr>
+          <w:rFonts w:hint="cs"/>
+          <w:sz w:val="26"/>
+          <w:szCs w:val="26"/>
+          <w:rtl/>
+          <w:lang w:bidi="ar-SY"/>
+        </w:rPr>
+        <w:t>.</w:t>
+      </w:r>
+    </w:p>
+    <w:p>
+      <w:pPr>
+        <w:tabs>
+          <w:tab w:val="left" w:pos="7836"/>
+        </w:tabs>
+        <w:bidi/>
+        <w:rPr>
+          <w:sz w:val="26"/>
+          <w:szCs w:val="26"/>
+          <w:rtl/>
+          <w:lang w:bidi="ar-SY"/>
+        </w:rPr>
+      </w:pPr>
+      <w:r>
+        <w:rPr>
+          <w:rFonts w:hint="cs"/>
+          <w:noProof/>
+          <w:sz w:val="26"/>
+          <w:szCs w:val="26"/>
+          <w:lang w:bidi="ar-SY"/>
+        </w:rPr>
+        <w:drawing>
+          <wp:anchor distT="0" distB="0" distL="114300" distR="114300" simplePos="0" relativeHeight="251672576" behindDoc="0" locked="0" layoutInCell="1" allowOverlap="1" wp14:anchorId="5133F403" wp14:editId="6781AC19">
+            <wp:simplePos x="0" y="0"/>
+            <wp:positionH relativeFrom="column">
+              <wp:posOffset>1257300</wp:posOffset>
+            </wp:positionH>
+            <wp:positionV relativeFrom="paragraph">
+              <wp:posOffset>103505</wp:posOffset>
+            </wp:positionV>
+            <wp:extent cx="3520440" cy="1598470"/>
+            <wp:effectExtent l="0" t="0" r="3810" b="1905"/>
+            <wp:wrapTopAndBottom/>
+            <wp:docPr id="9" name="Picture 9"/>
+            <wp:cNvGraphicFramePr>
+              <a:graphicFrameLocks xmlns:a="http://schemas.openxmlformats.org/drawingml/2006/main" noChangeAspect="1"/>
+            </wp:cNvGraphicFramePr>
+            <a:graphic xmlns:a="http://schemas.openxmlformats.org/drawingml/2006/main">
+              <a:graphicData uri="http://schemas.openxmlformats.org/drawingml/2006/picture">
+                <pic:pic xmlns:pic="http://schemas.openxmlformats.org/drawingml/2006/picture">
+                  <pic:nvPicPr>
+                    <pic:cNvPr id="9" name="Picture 9"/>
+                    <pic:cNvPicPr/>
+                  </pic:nvPicPr>
+                  <pic:blipFill>
+                    <a:blip r:embed="rId20">
+                      <a:extLst>
+                        <a:ext uri="{28A0092B-C50C-407E-A947-70E740481C1C}">
+                          <a14:useLocalDpi xmlns:a14="http://schemas.microsoft.com/office/drawing/2010/main" val="0"/>
+                        </a:ext>
+                      </a:extLst>
+                    </a:blip>
+                    <a:stretch>
+                      <a:fillRect/>
+                    </a:stretch>
+                  </pic:blipFill>
+                  <pic:spPr>
+                    <a:xfrm>
+                      <a:off x="0" y="0"/>
+                      <a:ext cx="3520440" cy="1598470"/>
+                    </a:xfrm>
+                    <a:prstGeom prst="rect">
+                      <a:avLst/>
+                    </a:prstGeom>
+                  </pic:spPr>
+                </pic:pic>
+              </a:graphicData>
+            </a:graphic>
+            <wp14:sizeRelH relativeFrom="margin">
+              <wp14:pctWidth>0</wp14:pctWidth>
+            </wp14:sizeRelH>
+          </wp:anchor>
+        </w:drawing>
+      </w:r>
+    </w:p>
+    <w:p>
+      <w:pPr>
+        <w:tabs>
+          <w:tab w:val="left" w:pos="7836"/>
+        </w:tabs>
+        <w:bidi/>
+        <w:rPr>
+          <w:sz w:val="26"/>
+          <w:szCs w:val="26"/>
+          <w:rtl/>
+          <w:lang w:bidi="ar-SY"/>
+        </w:rPr>
+      </w:pPr>
+    </w:p>
+    <w:p>
+      <w:pPr>
+        <w:tabs>
+          <w:tab w:val="left" w:pos="7836"/>
+        </w:tabs>
+        <w:bidi/>
+        <w:rPr>
+          <w:sz w:val="26"/>
+          <w:szCs w:val="26"/>
+          <w:rtl/>
+          <w:lang w:bidi="ar-SY"/>
+        </w:rPr>
+      </w:pPr>
+    </w:p>
+    <w:p>
+      <w:pPr>
+        <w:tabs>
+          <w:tab w:val="left" w:pos="7836"/>
+        </w:tabs>
+        <w:bidi/>
+        <w:rPr>
+          <w:color w:val="C45911" w:themeColor="accent2" w:themeShade="BF"/>
+          <w:sz w:val="26"/>
+          <w:szCs w:val="26"/>
+          <w:rtl/>
+          <w:lang w:bidi="ar-SY"/>
+        </w:rPr>
+      </w:pPr>
+      <w:r>
+        <w:rPr>
+          <w:color w:val="C45911" w:themeColor="accent2" w:themeShade="BF"/>
+          <w:sz w:val="26"/>
+          <w:szCs w:val="26"/>
+          <w:lang w:bidi="ar-SY"/>
+        </w:rPr>
+        <w:t>Application Layer</w:t>
+      </w:r>
+      <w:r>
+        <w:rPr>
+          <w:rFonts w:hint="cs"/>
+          <w:color w:val="C45911" w:themeColor="accent2" w:themeShade="BF"/>
+          <w:sz w:val="26"/>
+          <w:szCs w:val="26"/>
+          <w:rtl/>
+          <w:lang w:bidi="ar-SY"/>
+        </w:rPr>
+        <w:t>:</w:t>
+      </w:r>
+    </w:p>
+    <w:p>
+      <w:pPr>
+        <w:tabs>
+          <w:tab w:val="left" w:pos="7836"/>
+        </w:tabs>
+        <w:bidi/>
+        <w:rPr>
+          <w:sz w:val="26"/>
+          <w:szCs w:val="26"/>
+          <w:rtl/>
+          <w:lang w:bidi="ar-SY"/>
+        </w:rPr>
+      </w:pPr>
+      <w:r>
+        <w:rPr>
+          <w:rFonts w:hint="cs"/>
+          <w:sz w:val="26"/>
+          <w:szCs w:val="26"/>
+          <w:rtl/>
+          <w:lang w:bidi="ar-SY"/>
+        </w:rPr>
+        <w:t xml:space="preserve">في هذه الطبقة يتم وضع ال </w:t>
+      </w:r>
+      <w:r>
+        <w:rPr>
+          <w:sz w:val="26"/>
+          <w:szCs w:val="26"/>
+          <w:lang w:bidi="ar-SY"/>
+        </w:rPr>
+        <w:t>Business Logic</w:t>
+      </w:r>
+      <w:r>
+        <w:rPr>
+          <w:rFonts w:hint="cs"/>
+          <w:sz w:val="26"/>
+          <w:szCs w:val="26"/>
+          <w:rtl/>
+          <w:lang w:bidi="ar-SY"/>
+        </w:rPr>
+        <w:t xml:space="preserve"> الخاص بالتطبيق بشكل مجرد </w:t>
+      </w:r>
+      <w:r>
+        <w:rPr>
+          <w:sz w:val="26"/>
+          <w:szCs w:val="26"/>
+          <w:lang w:bidi="ar-SY"/>
+        </w:rPr>
+        <w:t>Abstract</w:t>
+      </w:r>
+      <w:r>
+        <w:rPr>
+          <w:rFonts w:hint="cs"/>
+          <w:sz w:val="26"/>
+          <w:szCs w:val="26"/>
+          <w:rtl/>
+          <w:lang w:bidi="ar-SY"/>
+        </w:rPr>
+        <w:t xml:space="preserve">، أي دون </w:t>
+      </w:r>
+      <w:r>
+        <w:rPr>
+          <w:rFonts w:hint="cs"/>
+          <w:sz w:val="26"/>
+          <w:szCs w:val="26"/>
+          <w:rtl/>
+          <w:lang w:bidi="ar-SY"/>
+        </w:rPr>
+        <w:t>معرفة أجزاء البنية التحتية كقواعد البيانات ومزودات خدمات الايميل الالكتروني وبوابات الدفع وغيرها من التفاصيل.</w:t>
+      </w:r>
+    </w:p>
+    <w:p>
+      <w:pPr>
+        <w:tabs>
+          <w:tab w:val="left" w:pos="7836"/>
+        </w:tabs>
+        <w:bidi/>
+        <w:rPr>
+          <w:sz w:val="26"/>
+          <w:szCs w:val="26"/>
+          <w:rtl/>
+          <w:lang w:bidi="ar-SY"/>
+        </w:rPr>
+      </w:pPr>
+      <w:r>
+        <w:rPr>
+          <w:rFonts w:hint="cs"/>
+          <w:sz w:val="26"/>
+          <w:szCs w:val="26"/>
+          <w:rtl/>
+          <w:lang w:bidi="ar-SY"/>
+        </w:rPr>
+        <w:t xml:space="preserve">في متجرنا الالكتروني قمنا بتعريف ال </w:t>
+      </w:r>
+      <w:r>
+        <w:rPr>
+          <w:sz w:val="26"/>
+          <w:szCs w:val="26"/>
+          <w:lang w:bidi="ar-SY"/>
+        </w:rPr>
+        <w:t>Business Logic</w:t>
+      </w:r>
+      <w:r>
+        <w:rPr>
+          <w:rFonts w:hint="cs"/>
+          <w:sz w:val="26"/>
+          <w:szCs w:val="26"/>
+          <w:rtl/>
+          <w:lang w:bidi="ar-SY"/>
+        </w:rPr>
+        <w:t xml:space="preserve"> الخاص بالمتجر باستخدام النمط </w:t>
+      </w:r>
+      <w:r>
+        <w:rPr>
+          <w:sz w:val="26"/>
+          <w:szCs w:val="26"/>
+          <w:lang w:bidi="ar-SY"/>
+        </w:rPr>
+        <w:t>CQRS</w:t>
+      </w:r>
+      <w:r>
+        <w:rPr>
+          <w:rFonts w:hint="cs"/>
+          <w:sz w:val="26"/>
+          <w:szCs w:val="26"/>
+          <w:rtl/>
+          <w:lang w:bidi="ar-SY"/>
+        </w:rPr>
+        <w:t xml:space="preserve">، أي على شكل مجموعة من ال الأوامر </w:t>
+      </w:r>
+      <w:r>
+        <w:rPr>
+          <w:sz w:val="26"/>
+          <w:szCs w:val="26"/>
+          <w:lang w:bidi="ar-SY"/>
+        </w:rPr>
+        <w:t>Commands</w:t>
+      </w:r>
+      <w:r>
+        <w:rPr>
+          <w:rFonts w:hint="cs"/>
+          <w:sz w:val="26"/>
+          <w:szCs w:val="26"/>
+          <w:rtl/>
+          <w:lang w:bidi="ar-SY"/>
+        </w:rPr>
+        <w:t xml:space="preserve"> والاستعلامات </w:t>
+      </w:r>
+      <w:r>
+        <w:rPr>
+          <w:sz w:val="26"/>
+          <w:szCs w:val="26"/>
+          <w:lang w:bidi="ar-SY"/>
+        </w:rPr>
+        <w:t>Queries</w:t>
+      </w:r>
+      <w:r>
+        <w:rPr>
+          <w:rFonts w:hint="cs"/>
+          <w:sz w:val="26"/>
+          <w:szCs w:val="26"/>
+          <w:rtl/>
+          <w:lang w:bidi="ar-SY"/>
+        </w:rPr>
+        <w:t>.</w:t>
+      </w:r>
+    </w:p>
+    <w:p>
+      <w:pPr>
+        <w:tabs>
+          <w:tab w:val="left" w:pos="7836"/>
+        </w:tabs>
+        <w:bidi/>
+        <w:rPr>
+          <w:sz w:val="26"/>
+          <w:szCs w:val="26"/>
+          <w:lang w:bidi="ar-SY"/>
+        </w:rPr>
+      </w:pPr>
+      <w:r>
+        <w:rPr>
+          <w:rFonts w:hint="cs"/>
+          <w:sz w:val="26"/>
+          <w:szCs w:val="26"/>
+          <w:rtl/>
+          <w:lang w:bidi="ar-SY"/>
+        </w:rPr>
+        <w:t xml:space="preserve">تبين الاشكال التالية بعض الأجزاء من طبقة ال </w:t>
+      </w:r>
+      <w:r>
+        <w:rPr>
+          <w:sz w:val="26"/>
+          <w:szCs w:val="26"/>
+          <w:lang w:bidi="ar-SY"/>
+        </w:rPr>
+        <w:t>Application</w:t>
+      </w:r>
+      <w:r>
+        <w:rPr>
+          <w:rFonts w:hint="cs"/>
+          <w:sz w:val="26"/>
+          <w:szCs w:val="26"/>
+          <w:rtl/>
+          <w:lang w:bidi="ar-SY"/>
+        </w:rPr>
+        <w:t xml:space="preserve"> الخاصة بالمتجر الالكتروني.</w:t>
+      </w:r>
+    </w:p>
+    <w:p>
+      <w:pPr>
+        <w:tabs>
+          <w:tab w:val="left" w:pos="7836"/>
+        </w:tabs>
+        <w:bidi/>
+        <w:rPr>
+          <w:sz w:val="26"/>
+          <w:szCs w:val="26"/>
+          <w:lang w:bidi="ar-SY"/>
+        </w:rPr>
+      </w:pPr>
+    </w:p>
+    <w:p>
+      <w:pPr>
+        <w:tabs>
+          <w:tab w:val="left" w:pos="7836"/>
+        </w:tabs>
+        <w:bidi/>
+        <w:rPr>
+          <w:sz w:val="26"/>
+          <w:szCs w:val="26"/>
+          <w:lang w:bidi="ar-SY"/>
+        </w:rPr>
+      </w:pPr>
+    </w:p>
+    <w:p>
+      <w:pPr>
+        <w:tabs>
+          <w:tab w:val="left" w:pos="7836"/>
+        </w:tabs>
+        <w:bidi/>
+        <w:rPr>
+          <w:sz w:val="26"/>
+          <w:szCs w:val="26"/>
+          <w:lang w:bidi="ar-SY"/>
+        </w:rPr>
+      </w:pPr>
+    </w:p>
+    <w:p>
+      <w:pPr>
+        <w:tabs>
+          <w:tab w:val="left" w:pos="7836"/>
+        </w:tabs>
+        <w:bidi/>
+        <w:rPr>
+          <w:sz w:val="26"/>
+          <w:szCs w:val="26"/>
+          <w:lang w:bidi="ar-SY"/>
+        </w:rPr>
+      </w:pPr>
+    </w:p>
+    <w:p>
+      <w:pPr>
+        <w:tabs>
+          <w:tab w:val="left" w:pos="7836"/>
+        </w:tabs>
+        <w:bidi/>
+        <w:rPr>
+          <w:sz w:val="26"/>
+          <w:szCs w:val="26"/>
+          <w:rtl/>
+          <w:lang w:bidi="ar-SY"/>
+        </w:rPr>
+      </w:pPr>
+    </w:p>
+    <w:p>
+      <w:pPr>
+        <w:tabs>
+          <w:tab w:val="left" w:pos="7836"/>
+        </w:tabs>
+        <w:bidi/>
+        <w:rPr>
+          <w:sz w:val="26"/>
+          <w:szCs w:val="26"/>
+          <w:rtl/>
+          <w:lang w:bidi="ar-SY"/>
+        </w:rPr>
+      </w:pPr>
+      <w:r>
+        <w:rPr>
+          <w:rFonts w:hint="cs"/>
+          <w:noProof/>
+          <w:sz w:val="26"/>
+          <w:szCs w:val="26"/>
+          <w:rtl/>
+          <w:lang w:val="ar-SY" w:bidi="ar-SY"/>
+        </w:rPr>
+        <w:lastRenderedPageBreak/>
+        <w:drawing>
+          <wp:anchor distT="0" distB="0" distL="114300" distR="114300" simplePos="0" relativeHeight="251673600" behindDoc="0" locked="0" layoutInCell="1" allowOverlap="1" wp14:anchorId="796F5827" wp14:editId="33807223">
+            <wp:simplePos x="0" y="0"/>
+            <wp:positionH relativeFrom="column">
+              <wp:posOffset>3133725</wp:posOffset>
+            </wp:positionH>
+            <wp:positionV relativeFrom="paragraph">
+              <wp:posOffset>0</wp:posOffset>
+            </wp:positionV>
+            <wp:extent cx="3295650" cy="3295650"/>
+            <wp:effectExtent l="0" t="0" r="0" b="0"/>
+            <wp:wrapSquare wrapText="bothSides"/>
+            <wp:docPr id="10" name="Picture 10"/>
+            <wp:cNvGraphicFramePr>
+              <a:graphicFrameLocks xmlns:a="http://schemas.openxmlformats.org/drawingml/2006/main" noChangeAspect="1"/>
+            </wp:cNvGraphicFramePr>
+            <a:graphic xmlns:a="http://schemas.openxmlformats.org/drawingml/2006/main">
+              <a:graphicData uri="http://schemas.openxmlformats.org/drawingml/2006/picture">
+                <pic:pic xmlns:pic="http://schemas.openxmlformats.org/drawingml/2006/picture">
+                  <pic:nvPicPr>
+                    <pic:cNvPr id="10" name="Picture 10"/>
+                    <pic:cNvPicPr/>
+                  </pic:nvPicPr>
+                  <pic:blipFill>
+                    <a:blip r:embed="rId21">
+                      <a:extLst>
+                        <a:ext uri="{28A0092B-C50C-407E-A947-70E740481C1C}">
+                          <a14:useLocalDpi xmlns:a14="http://schemas.microsoft.com/office/drawing/2010/main" val="0"/>
+                        </a:ext>
+                      </a:extLst>
+                    </a:blip>
+                    <a:stretch>
+                      <a:fillRect/>
+                    </a:stretch>
+                  </pic:blipFill>
+                  <pic:spPr>
+                    <a:xfrm>
+                      <a:off x="0" y="0"/>
+                      <a:ext cx="3295650" cy="3295650"/>
+                    </a:xfrm>
+                    <a:prstGeom prst="rect">
+                      <a:avLst/>
+                    </a:prstGeom>
+                  </pic:spPr>
+                </pic:pic>
+              </a:graphicData>
+            </a:graphic>
+            <wp14:sizeRelH relativeFrom="margin">
+              <wp14:pctWidth>0</wp14:pctWidth>
+            </wp14:sizeRelH>
+            <wp14:sizeRelV relativeFrom="margin">
+              <wp14:pctHeight>0</wp14:pctHeight>
+            </wp14:sizeRelV>
+          </wp:anchor>
+        </w:drawing>
+      </w:r>
+      <w:r>
+        <w:rPr>
+          <w:rFonts w:hint="cs"/>
+          <w:noProof/>
+          <w:sz w:val="26"/>
+          <w:szCs w:val="26"/>
+          <w:rtl/>
+          <w:lang w:val="ar-SY" w:bidi="ar-SY"/>
+        </w:rPr>
+        <w:drawing>
+          <wp:anchor distT="0" distB="0" distL="114300" distR="114300" simplePos="0" relativeHeight="251674624" behindDoc="0" locked="0" layoutInCell="1" allowOverlap="1" wp14:anchorId="6977DF99" wp14:editId="06631A82">
+            <wp:simplePos x="0" y="0"/>
+            <wp:positionH relativeFrom="column">
+              <wp:posOffset>-447675</wp:posOffset>
+            </wp:positionH>
+            <wp:positionV relativeFrom="paragraph">
+              <wp:posOffset>0</wp:posOffset>
+            </wp:positionV>
+            <wp:extent cx="3044952" cy="3236976"/>
+            <wp:effectExtent l="0" t="0" r="3175" b="1905"/>
+            <wp:wrapTopAndBottom/>
+            <wp:docPr id="12" name="Picture 12"/>
+            <wp:cNvGraphicFramePr>
+              <a:graphicFrameLocks xmlns:a="http://schemas.openxmlformats.org/drawingml/2006/main" noChangeAspect="1"/>
+            </wp:cNvGraphicFramePr>
+            <a:graphic xmlns:a="http://schemas.openxmlformats.org/drawingml/2006/main">
+              <a:graphicData uri="http://schemas.openxmlformats.org/drawingml/2006/picture">
+                <pic:pic xmlns:pic="http://schemas.openxmlformats.org/drawingml/2006/picture">
+                  <pic:nvPicPr>
+                    <pic:cNvPr id="12" name="Picture 12"/>
+                    <pic:cNvPicPr/>
+                  </pic:nvPicPr>
+                  <pic:blipFill>
+                    <a:blip r:embed="rId22">
+                      <a:extLst>
+                        <a:ext uri="{28A0092B-C50C-407E-A947-70E740481C1C}">
+                          <a14:useLocalDpi xmlns:a14="http://schemas.microsoft.com/office/drawing/2010/main" val="0"/>
+                        </a:ext>
+                      </a:extLst>
+                    </a:blip>
+                    <a:stretch>
+                      <a:fillRect/>
+                    </a:stretch>
+                  </pic:blipFill>
+                  <pic:spPr>
+                    <a:xfrm>
+                      <a:off x="0" y="0"/>
+                      <a:ext cx="3044952" cy="3236976"/>
+                    </a:xfrm>
+                    <a:prstGeom prst="rect">
+                      <a:avLst/>
+                    </a:prstGeom>
+                  </pic:spPr>
+                </pic:pic>
+              </a:graphicData>
+            </a:graphic>
+            <wp14:sizeRelH relativeFrom="margin">
+              <wp14:pctWidth>0</wp14:pctWidth>
+            </wp14:sizeRelH>
+            <wp14:sizeRelV relativeFrom="margin">
+              <wp14:pctHeight>0</wp14:pctHeight>
+            </wp14:sizeRelV>
+          </wp:anchor>
+        </w:drawing>
+      </w:r>
+    </w:p>
+    <w:p>
+      <w:pPr>
+        <w:tabs>
+          <w:tab w:val="left" w:pos="7836"/>
+        </w:tabs>
+        <w:bidi/>
+        <w:rPr>
+          <w:sz w:val="26"/>
+          <w:szCs w:val="26"/>
+          <w:lang w:bidi="ar-SY"/>
+        </w:rPr>
+      </w:pPr>
+    </w:p>
+    <w:p>
+      <w:pPr>
+        <w:tabs>
+          <w:tab w:val="left" w:pos="7836"/>
+        </w:tabs>
+        <w:bidi/>
+        <w:rPr>
+          <w:sz w:val="26"/>
+          <w:szCs w:val="26"/>
+          <w:lang w:bidi="ar-SY"/>
+        </w:rPr>
+      </w:pPr>
+      <w:r>
+        <w:rPr>
+          <w:rFonts w:hint="cs"/>
+          <w:noProof/>
+          <w:sz w:val="26"/>
+          <w:szCs w:val="26"/>
+          <w:rtl/>
+          <w:lang w:val="ar-SY" w:bidi="ar-SY"/>
+        </w:rPr>
+        <w:drawing>
+          <wp:anchor distT="0" distB="0" distL="114300" distR="114300" simplePos="0" relativeHeight="251675648" behindDoc="0" locked="0" layoutInCell="1" allowOverlap="0" wp14:anchorId="000ADBA9" wp14:editId="005C19DA">
+            <wp:simplePos x="0" y="0"/>
+            <wp:positionH relativeFrom="column">
+              <wp:posOffset>295275</wp:posOffset>
+            </wp:positionH>
+            <wp:positionV relativeFrom="page">
+              <wp:posOffset>6504305</wp:posOffset>
+            </wp:positionV>
+            <wp:extent cx="5362575" cy="3115945"/>
+            <wp:effectExtent l="0" t="0" r="9525" b="8255"/>
+            <wp:wrapTopAndBottom/>
+            <wp:docPr id="17" name="Picture 17"/>
+            <wp:cNvGraphicFramePr>
+              <a:graphicFrameLocks xmlns:a="http://schemas.openxmlformats.org/drawingml/2006/main" noChangeAspect="1"/>
+            </wp:cNvGraphicFramePr>
+            <a:graphic xmlns:a="http://schemas.openxmlformats.org/drawingml/2006/main">
+              <a:graphicData uri="http://schemas.openxmlformats.org/drawingml/2006/picture">
+                <pic:pic xmlns:pic="http://schemas.openxmlformats.org/drawingml/2006/picture">
+                  <pic:nvPicPr>
+                    <pic:cNvPr id="17" name="Picture 17"/>
+                    <pic:cNvPicPr/>
+                  </pic:nvPicPr>
+                  <pic:blipFill>
+                    <a:blip r:embed="rId23">
+                      <a:extLst>
+                        <a:ext uri="{28A0092B-C50C-407E-A947-70E740481C1C}">
+                          <a14:useLocalDpi xmlns:a14="http://schemas.microsoft.com/office/drawing/2010/main" val="0"/>
+                        </a:ext>
+                      </a:extLst>
+                    </a:blip>
+                    <a:stretch>
+                      <a:fillRect/>
+                    </a:stretch>
+                  </pic:blipFill>
+                  <pic:spPr>
+                    <a:xfrm>
+                      <a:off x="0" y="0"/>
+                      <a:ext cx="5362575" cy="3115945"/>
+                    </a:xfrm>
+                    <a:prstGeom prst="rect">
+                      <a:avLst/>
+                    </a:prstGeom>
+                  </pic:spPr>
+                </pic:pic>
+              </a:graphicData>
+            </a:graphic>
+            <wp14:sizeRelH relativeFrom="margin">
+              <wp14:pctWidth>0</wp14:pctWidth>
+            </wp14:sizeRelH>
+            <wp14:sizeRelV relativeFrom="margin">
+              <wp14:pctHeight>0</wp14:pctHeight>
+            </wp14:sizeRelV>
+          </wp:anchor>
+        </w:drawing>
+      </w:r>
+      <w:r>
+        <w:rPr>
+          <w:sz w:val="26"/>
+          <w:szCs w:val="26"/>
+          <w:rtl/>
+          <w:lang w:bidi="ar-SY"/>
+        </w:rPr>
+        <w:t xml:space="preserve">كما قلنا سابقاً فإن هذه الطبقة تكون مجردة من تفاصيل البنية التحتية، فإذا نظرنا الى أحد الأصناف المشكلة لأمر أو استعلام ما في التطبيق سنجد أنه يحوي على الخصائص </w:t>
+      </w:r>
+      <w:r>
+        <w:rPr>
+          <w:sz w:val="26"/>
+          <w:szCs w:val="26"/>
+          <w:lang w:bidi="ar-SY"/>
+        </w:rPr>
+        <w:t>Properties</w:t>
+      </w:r>
+      <w:r>
+        <w:rPr>
+          <w:sz w:val="26"/>
+          <w:szCs w:val="26"/>
+          <w:rtl/>
+          <w:lang w:bidi="ar-SY"/>
+        </w:rPr>
+        <w:t xml:space="preserve"> اللازمة لمعالجة هذا الأمر او الاستعلام دون أن يحوي على كود المعالجة الفعلي، وسنجد أنه يرث من الواجهة البرمجية </w:t>
+      </w:r>
+      <w:r>
+        <w:rPr>
+          <w:sz w:val="26"/>
+          <w:szCs w:val="26"/>
+          <w:lang w:bidi="ar-SY"/>
+        </w:rPr>
+        <w:t>IRequest</w:t>
+      </w:r>
+      <w:r>
+        <w:rPr>
+          <w:sz w:val="26"/>
+          <w:szCs w:val="26"/>
+          <w:rtl/>
+          <w:lang w:bidi="ar-SY"/>
+        </w:rPr>
+        <w:t xml:space="preserve"> وهي عبارة عن </w:t>
+      </w:r>
+      <w:r>
+        <w:rPr>
+          <w:sz w:val="26"/>
+          <w:szCs w:val="26"/>
+          <w:lang w:bidi="ar-SY"/>
+        </w:rPr>
+        <w:t>Interface</w:t>
+      </w:r>
+      <w:r>
+        <w:rPr>
+          <w:sz w:val="26"/>
+          <w:szCs w:val="26"/>
+          <w:rtl/>
+          <w:lang w:bidi="ar-SY"/>
+        </w:rPr>
+        <w:t xml:space="preserve"> خاص بالمكتبة </w:t>
+      </w:r>
+      <w:r>
+        <w:rPr>
+          <w:sz w:val="26"/>
+          <w:szCs w:val="26"/>
+          <w:lang w:bidi="ar-SY"/>
+        </w:rPr>
+        <w:t>MediatR</w:t>
+      </w:r>
+      <w:r>
+        <w:rPr>
+          <w:sz w:val="26"/>
+          <w:szCs w:val="26"/>
+          <w:rtl/>
+          <w:lang w:bidi="ar-SY"/>
+        </w:rPr>
+        <w:t xml:space="preserve"> سنتعرف اليه أكثر في الطبقة التالية.</w:t>
+      </w:r>
+    </w:p>
+    <w:p>
+      <w:pPr>
+        <w:tabs>
+          <w:tab w:val="left" w:pos="7836"/>
+        </w:tabs>
+        <w:bidi/>
+        <w:rPr>
+          <w:sz w:val="26"/>
+          <w:szCs w:val="26"/>
+          <w:lang w:bidi="ar-SY"/>
+        </w:rPr>
+      </w:pPr>
+    </w:p>
+    <w:p>
+      <w:pPr>
+        <w:tabs>
+          <w:tab w:val="left" w:pos="7836"/>
+        </w:tabs>
+        <w:bidi/>
+        <w:rPr>
+          <w:color w:val="C45911" w:themeColor="accent2" w:themeShade="BF"/>
+          <w:sz w:val="26"/>
+          <w:szCs w:val="26"/>
+          <w:rtl/>
+          <w:lang w:bidi="ar-SY"/>
+        </w:rPr>
+      </w:pPr>
+      <w:r>
+        <w:rPr>
+          <w:color w:val="C45911" w:themeColor="accent2" w:themeShade="BF"/>
+          <w:sz w:val="26"/>
+          <w:szCs w:val="26"/>
+          <w:lang w:bidi="ar-SY"/>
+        </w:rPr>
+        <w:lastRenderedPageBreak/>
+        <w:t>Infrastructure Layer</w:t>
+      </w:r>
+      <w:r>
+        <w:rPr>
+          <w:rFonts w:hint="cs"/>
+          <w:color w:val="C45911" w:themeColor="accent2" w:themeShade="BF"/>
+          <w:sz w:val="26"/>
+          <w:szCs w:val="26"/>
+          <w:rtl/>
+          <w:lang w:bidi="ar-SY"/>
+        </w:rPr>
+        <w:t>:</w:t>
+      </w:r>
+    </w:p>
+    <w:p>
+      <w:pPr>
+        <w:tabs>
+          <w:tab w:val="left" w:pos="7836"/>
+        </w:tabs>
+        <w:bidi/>
+        <w:rPr>
+          <w:sz w:val="26"/>
+          <w:szCs w:val="26"/>
+          <w:rtl/>
+          <w:lang w:bidi="ar-SY"/>
+        </w:rPr>
+      </w:pPr>
+      <w:r>
+        <w:rPr>
+          <w:rFonts w:hint="cs"/>
+          <w:sz w:val="26"/>
+          <w:szCs w:val="26"/>
+          <w:rtl/>
+          <w:lang w:bidi="ar-SY"/>
+        </w:rPr>
+        <w:t xml:space="preserve">في هذه الطبقة يتم تنفيذ التفاصيل المجردة المعرفة في طبقة ال </w:t>
+      </w:r>
+      <w:r>
+        <w:rPr>
+          <w:sz w:val="26"/>
+          <w:szCs w:val="26"/>
+          <w:lang w:bidi="ar-SY"/>
+        </w:rPr>
+        <w:t>Application</w:t>
+      </w:r>
+      <w:r>
+        <w:rPr>
+          <w:rFonts w:hint="cs"/>
+          <w:sz w:val="26"/>
+          <w:szCs w:val="26"/>
+          <w:rtl/>
+          <w:lang w:bidi="ar-SY"/>
+        </w:rPr>
+        <w:t xml:space="preserve">، والميزة في هذا الأمر أنه يمكن استخدام طبقة </w:t>
+      </w:r>
+      <w:r>
+        <w:rPr>
+          <w:sz w:val="26"/>
+          <w:szCs w:val="26"/>
+          <w:lang w:bidi="ar-SY"/>
+        </w:rPr>
+        <w:t>Application</w:t>
+      </w:r>
+      <w:r>
+        <w:rPr>
+          <w:rFonts w:hint="cs"/>
+          <w:sz w:val="26"/>
+          <w:szCs w:val="26"/>
+          <w:rtl/>
+          <w:lang w:bidi="ar-SY"/>
+        </w:rPr>
+        <w:t xml:space="preserve"> </w:t>
+      </w:r>
+      <w:proofErr w:type="gramStart"/>
+      <w:r>
+        <w:rPr>
+          <w:rFonts w:hint="cs"/>
+          <w:sz w:val="26"/>
+          <w:szCs w:val="26"/>
+          <w:rtl/>
+          <w:lang w:bidi="ar-SY"/>
+        </w:rPr>
+        <w:t xml:space="preserve">و </w:t>
+      </w:r>
+      <w:r>
+        <w:rPr>
+          <w:sz w:val="26"/>
+          <w:szCs w:val="26"/>
+          <w:lang w:bidi="ar-SY"/>
+        </w:rPr>
+        <w:t>Domain</w:t>
+      </w:r>
+      <w:proofErr w:type="gramEnd"/>
+      <w:r>
+        <w:rPr>
+          <w:rFonts w:hint="cs"/>
+          <w:sz w:val="26"/>
+          <w:szCs w:val="26"/>
+          <w:rtl/>
+          <w:lang w:bidi="ar-SY"/>
+        </w:rPr>
+        <w:t xml:space="preserve"> مرة واحدة فقط وكتابة طبقة </w:t>
+      </w:r>
+      <w:r>
+        <w:rPr>
+          <w:sz w:val="26"/>
+          <w:szCs w:val="26"/>
+          <w:lang w:bidi="ar-SY"/>
+        </w:rPr>
+        <w:t>Infrastructure</w:t>
+      </w:r>
+      <w:r>
+        <w:rPr>
+          <w:rFonts w:hint="cs"/>
+          <w:sz w:val="26"/>
+          <w:szCs w:val="26"/>
+          <w:rtl/>
+          <w:lang w:bidi="ar-SY"/>
+        </w:rPr>
+        <w:t xml:space="preserve"> مختلفة، وهذه الحالة هي مناسبة تماماً لبحثنا فطبقة ال </w:t>
+      </w:r>
+      <w:r>
+        <w:rPr>
+          <w:sz w:val="26"/>
+          <w:szCs w:val="26"/>
+          <w:lang w:bidi="ar-SY"/>
+        </w:rPr>
+        <w:t>Application</w:t>
+      </w:r>
+      <w:r>
+        <w:rPr>
+          <w:rFonts w:hint="cs"/>
+          <w:sz w:val="26"/>
+          <w:szCs w:val="26"/>
+          <w:rtl/>
+          <w:lang w:bidi="ar-SY"/>
+        </w:rPr>
+        <w:t xml:space="preserve"> وال </w:t>
+      </w:r>
+      <w:r>
+        <w:rPr>
+          <w:sz w:val="26"/>
+          <w:szCs w:val="26"/>
+          <w:lang w:bidi="ar-SY"/>
+        </w:rPr>
+        <w:t>Domain</w:t>
+      </w:r>
+      <w:r>
+        <w:rPr>
+          <w:rFonts w:hint="cs"/>
+          <w:sz w:val="26"/>
+          <w:szCs w:val="26"/>
+          <w:rtl/>
+          <w:lang w:bidi="ar-SY"/>
+        </w:rPr>
+        <w:t xml:space="preserve"> للمتجر هي نفسها سواءً استخدمنا </w:t>
+      </w:r>
+      <w:r>
+        <w:rPr>
+          <w:sz w:val="26"/>
+          <w:szCs w:val="26"/>
+          <w:lang w:bidi="ar-SY"/>
+        </w:rPr>
+        <w:t>MongoDB</w:t>
+      </w:r>
+      <w:r>
+        <w:rPr>
+          <w:rFonts w:hint="cs"/>
+          <w:sz w:val="26"/>
+          <w:szCs w:val="26"/>
+          <w:rtl/>
+          <w:lang w:bidi="ar-SY"/>
+        </w:rPr>
+        <w:t xml:space="preserve"> أو </w:t>
+      </w:r>
+      <w:r>
+        <w:rPr>
+          <w:sz w:val="26"/>
+          <w:szCs w:val="26"/>
+          <w:lang w:bidi="ar-SY"/>
+        </w:rPr>
+        <w:t>SQL Server</w:t>
+      </w:r>
+      <w:r>
+        <w:rPr>
+          <w:rFonts w:hint="cs"/>
+          <w:sz w:val="26"/>
+          <w:szCs w:val="26"/>
+          <w:rtl/>
+          <w:lang w:bidi="ar-SY"/>
+        </w:rPr>
+        <w:t xml:space="preserve"> حيث أن وظائف المتجر ليس لها علاقة </w:t>
+      </w:r>
+      <w:r>
+        <w:rPr>
+          <w:rFonts w:hint="cs"/>
+          <w:sz w:val="26"/>
+          <w:szCs w:val="26"/>
+          <w:rtl/>
+          <w:lang w:bidi="ar-SY"/>
+        </w:rPr>
+        <w:t xml:space="preserve">بنوع قاعدة البيانات المستخدمة. </w:t>
+      </w:r>
+    </w:p>
+    <w:p>
+      <w:pPr>
+        <w:tabs>
+          <w:tab w:val="left" w:pos="7836"/>
+        </w:tabs>
+        <w:bidi/>
+        <w:rPr>
+          <w:sz w:val="26"/>
+          <w:szCs w:val="26"/>
+          <w:lang w:bidi="ar-SY"/>
+        </w:rPr>
+      </w:pPr>
+      <w:r>
+        <w:rPr>
+          <w:rFonts w:hint="cs"/>
+          <w:sz w:val="26"/>
+          <w:szCs w:val="26"/>
+          <w:rtl/>
+          <w:lang w:bidi="ar-SY"/>
+        </w:rPr>
+        <w:t xml:space="preserve">يعتبر هذا الأمر هو من أهم مميزات الأسلوب المعماري </w:t>
+      </w:r>
+      <w:r>
+        <w:rPr>
+          <w:sz w:val="26"/>
+          <w:szCs w:val="26"/>
+          <w:lang w:bidi="ar-SY"/>
+        </w:rPr>
+        <w:t>Clean Architecture</w:t>
+      </w:r>
+      <w:r>
+        <w:rPr>
+          <w:rFonts w:hint="cs"/>
+          <w:sz w:val="26"/>
+          <w:szCs w:val="26"/>
+          <w:rtl/>
+          <w:lang w:bidi="ar-SY"/>
+        </w:rPr>
+        <w:t xml:space="preserve"> لأنه يسمح للتطبيقات أن تغير من تفاصيل بنيتها التحتية بسهولة دون الحاجة للتعديل على الأجزاء المجردة من البنية التحتية.</w:t>
+      </w:r>
+    </w:p>
+    <w:p>
+      <w:pPr>
+        <w:tabs>
+          <w:tab w:val="left" w:pos="7836"/>
+        </w:tabs>
+        <w:bidi/>
+        <w:rPr>
+          <w:sz w:val="26"/>
+          <w:szCs w:val="26"/>
+          <w:lang w:bidi="ar-SY"/>
+        </w:rPr>
+      </w:pPr>
+      <w:r>
+        <w:rPr>
+          <w:rFonts w:hint="cs"/>
+          <w:noProof/>
+          <w:sz w:val="26"/>
+          <w:szCs w:val="26"/>
+          <w:lang w:bidi="ar-SY"/>
+        </w:rPr>
+        <w:drawing>
+          <wp:anchor distT="0" distB="0" distL="114300" distR="114300" simplePos="0" relativeHeight="251676672" behindDoc="0" locked="0" layoutInCell="1" allowOverlap="1" wp14:anchorId="258791B3" wp14:editId="54ADD623">
+            <wp:simplePos x="0" y="0"/>
+            <wp:positionH relativeFrom="column">
+              <wp:posOffset>3067050</wp:posOffset>
+            </wp:positionH>
+            <wp:positionV relativeFrom="page">
+              <wp:posOffset>4531360</wp:posOffset>
+            </wp:positionV>
+            <wp:extent cx="3557016" cy="4489704"/>
+            <wp:effectExtent l="0" t="0" r="5715" b="6350"/>
+            <wp:wrapTopAndBottom/>
+            <wp:docPr id="19" name="Picture 19"/>
+            <wp:cNvGraphicFramePr>
+              <a:graphicFrameLocks xmlns:a="http://schemas.openxmlformats.org/drawingml/2006/main" noChangeAspect="1"/>
+            </wp:cNvGraphicFramePr>
+            <a:graphic xmlns:a="http://schemas.openxmlformats.org/drawingml/2006/main">
+              <a:graphicData uri="http://schemas.openxmlformats.org/drawingml/2006/picture">
+                <pic:pic xmlns:pic="http://schemas.openxmlformats.org/drawingml/2006/picture">
+                  <pic:nvPicPr>
+                    <pic:cNvPr id="19" name="Picture 19"/>
+                    <pic:cNvPicPr/>
+                  </pic:nvPicPr>
+                  <pic:blipFill>
+                    <a:blip r:embed="rId24">
+                      <a:extLst>
+                        <a:ext uri="{28A0092B-C50C-407E-A947-70E740481C1C}">
+                          <a14:useLocalDpi xmlns:a14="http://schemas.microsoft.com/office/drawing/2010/main" val="0"/>
+                        </a:ext>
+                      </a:extLst>
+                    </a:blip>
+                    <a:stretch>
+                      <a:fillRect/>
+                    </a:stretch>
+                  </pic:blipFill>
+                  <pic:spPr>
+                    <a:xfrm>
+                      <a:off x="0" y="0"/>
+                      <a:ext cx="3557016" cy="4489704"/>
+                    </a:xfrm>
+                    <a:prstGeom prst="rect">
+                      <a:avLst/>
+                    </a:prstGeom>
+                  </pic:spPr>
+                </pic:pic>
+              </a:graphicData>
+            </a:graphic>
+            <wp14:sizeRelH relativeFrom="margin">
+              <wp14:pctWidth>0</wp14:pctWidth>
+            </wp14:sizeRelH>
+            <wp14:sizeRelV relativeFrom="margin">
+              <wp14:pctHeight>0</wp14:pctHeight>
+            </wp14:sizeRelV>
+          </wp:anchor>
+        </w:drawing>
+      </w:r>
+      <w:r>
+        <w:rPr>
+          <w:rFonts w:hint="cs"/>
+          <w:noProof/>
+          <w:sz w:val="26"/>
+          <w:szCs w:val="26"/>
+          <w:lang w:bidi="ar-SY"/>
+        </w:rPr>
+        <w:drawing>
+          <wp:anchor distT="0" distB="0" distL="114300" distR="114300" simplePos="0" relativeHeight="251677696" behindDoc="0" locked="0" layoutInCell="1" allowOverlap="1" wp14:anchorId="618A1794" wp14:editId="4655AE80">
+            <wp:simplePos x="0" y="0"/>
+            <wp:positionH relativeFrom="column">
+              <wp:posOffset>-476250</wp:posOffset>
+            </wp:positionH>
+            <wp:positionV relativeFrom="page">
+              <wp:posOffset>4133850</wp:posOffset>
+            </wp:positionV>
+            <wp:extent cx="3218688" cy="5010912"/>
+            <wp:effectExtent l="0" t="0" r="1270" b="0"/>
+            <wp:wrapTopAndBottom/>
+            <wp:docPr id="20" name="Picture 20"/>
+            <wp:cNvGraphicFramePr>
+              <a:graphicFrameLocks xmlns:a="http://schemas.openxmlformats.org/drawingml/2006/main" noChangeAspect="1"/>
+            </wp:cNvGraphicFramePr>
+            <a:graphic xmlns:a="http://schemas.openxmlformats.org/drawingml/2006/main">
+              <a:graphicData uri="http://schemas.openxmlformats.org/drawingml/2006/picture">
+                <pic:pic xmlns:pic="http://schemas.openxmlformats.org/drawingml/2006/picture">
+                  <pic:nvPicPr>
+                    <pic:cNvPr id="20" name="Picture 20"/>
+                    <pic:cNvPicPr/>
+                  </pic:nvPicPr>
+                  <pic:blipFill>
+                    <a:blip r:embed="rId25">
+                      <a:extLst>
+                        <a:ext uri="{28A0092B-C50C-407E-A947-70E740481C1C}">
+                          <a14:useLocalDpi xmlns:a14="http://schemas.microsoft.com/office/drawing/2010/main" val="0"/>
+                        </a:ext>
+                      </a:extLst>
+                    </a:blip>
+                    <a:stretch>
+                      <a:fillRect/>
+                    </a:stretch>
+                  </pic:blipFill>
+                  <pic:spPr>
+                    <a:xfrm>
+                      <a:off x="0" y="0"/>
+                      <a:ext cx="3218688" cy="5010912"/>
+                    </a:xfrm>
+                    <a:prstGeom prst="rect">
+                      <a:avLst/>
+                    </a:prstGeom>
+                  </pic:spPr>
+                </pic:pic>
+              </a:graphicData>
+            </a:graphic>
+            <wp14:sizeRelH relativeFrom="margin">
+              <wp14:pctWidth>0</wp14:pctWidth>
+            </wp14:sizeRelH>
+            <wp14:sizeRelV relativeFrom="margin">
+              <wp14:pctHeight>0</wp14:pctHeight>
+            </wp14:sizeRelV>
+          </wp:anchor>
+        </w:drawing>
+      </w:r>
+      <w:r>
+        <w:rPr>
+          <w:rFonts w:hint="cs"/>
+          <w:sz w:val="26"/>
+          <w:szCs w:val="26"/>
+          <w:rtl/>
+          <w:lang w:bidi="ar-SY"/>
+        </w:rPr>
+        <w:t>بناءً على ما سبق سنرى الآن</w:t>
+      </w:r>
+      <w:r>
+        <w:rPr>
+          <w:rFonts w:hint="cs"/>
+          <w:sz w:val="26"/>
+          <w:szCs w:val="26"/>
+          <w:rtl/>
+          <w:lang w:bidi="ar-SY"/>
+        </w:rPr>
+        <w:t xml:space="preserve"> أجزاء من</w:t>
+      </w:r>
+      <w:r>
+        <w:rPr>
+          <w:rFonts w:hint="cs"/>
+          <w:sz w:val="26"/>
+          <w:szCs w:val="26"/>
+          <w:rtl/>
+          <w:lang w:bidi="ar-SY"/>
+        </w:rPr>
+        <w:t xml:space="preserve"> تنفيذ البنية التحتية للمتجر حيث تم تنفيذها مرة باستخدام </w:t>
+      </w:r>
+      <w:r>
+        <w:rPr>
+          <w:sz w:val="26"/>
+          <w:szCs w:val="26"/>
+          <w:lang w:bidi="ar-SY"/>
+        </w:rPr>
+        <w:t>SQL</w:t>
+      </w:r>
+      <w:r>
+        <w:rPr>
+          <w:rFonts w:hint="cs"/>
+          <w:sz w:val="26"/>
+          <w:szCs w:val="26"/>
+          <w:rtl/>
+          <w:lang w:bidi="ar-SY"/>
+        </w:rPr>
+        <w:t xml:space="preserve"> ومرة ثانية باستخدام </w:t>
+      </w:r>
+      <w:r>
+        <w:rPr>
+          <w:sz w:val="26"/>
+          <w:szCs w:val="26"/>
+          <w:lang w:bidi="ar-SY"/>
+        </w:rPr>
+        <w:t>MongoDB</w:t>
+      </w:r>
+      <w:r>
+        <w:rPr>
+          <w:rFonts w:hint="cs"/>
+          <w:sz w:val="26"/>
+          <w:szCs w:val="26"/>
+          <w:rtl/>
+          <w:lang w:bidi="ar-SY"/>
+        </w:rPr>
+        <w:t xml:space="preserve">، ويكون التنفيذ بكتابة </w:t>
+      </w:r>
+      <w:r>
+        <w:rPr>
+          <w:sz w:val="26"/>
+          <w:szCs w:val="26"/>
+          <w:lang w:bidi="ar-SY"/>
+        </w:rPr>
+        <w:t>Handler Class</w:t>
+      </w:r>
+      <w:r>
+        <w:rPr>
+          <w:rFonts w:hint="cs"/>
+          <w:sz w:val="26"/>
+          <w:szCs w:val="26"/>
+          <w:rtl/>
+          <w:lang w:bidi="ar-SY"/>
+        </w:rPr>
+        <w:t xml:space="preserve"> من أجل كل </w:t>
+      </w:r>
+      <w:r>
+        <w:rPr>
+          <w:sz w:val="26"/>
+          <w:szCs w:val="26"/>
+          <w:lang w:bidi="ar-SY"/>
+        </w:rPr>
+        <w:t>Command / Query</w:t>
+      </w:r>
+      <w:r>
+        <w:rPr>
+          <w:rFonts w:hint="cs"/>
+          <w:sz w:val="26"/>
+          <w:szCs w:val="26"/>
+          <w:rtl/>
+          <w:lang w:bidi="ar-SY"/>
+        </w:rPr>
+        <w:t xml:space="preserve"> تم تعريفه في طبقة ال </w:t>
+      </w:r>
+      <w:r>
+        <w:rPr>
+          <w:sz w:val="26"/>
+          <w:szCs w:val="26"/>
+          <w:lang w:bidi="ar-SY"/>
+        </w:rPr>
+        <w:t>Application</w:t>
+      </w:r>
+      <w:r>
+        <w:rPr>
+          <w:rFonts w:hint="cs"/>
+          <w:sz w:val="26"/>
+          <w:szCs w:val="26"/>
+          <w:rtl/>
+          <w:lang w:bidi="ar-SY"/>
+        </w:rPr>
+        <w:t xml:space="preserve">. </w:t>
+      </w:r>
+    </w:p>
+    <w:p>
+      <w:pPr>
+        <w:tabs>
+          <w:tab w:val="left" w:pos="7836"/>
+        </w:tabs>
+        <w:bidi/>
+        <w:rPr>
+          <w:rFonts w:hint="cs"/>
+          <w:sz w:val="26"/>
+          <w:szCs w:val="26"/>
+          <w:lang w:bidi="ar-SY"/>
+        </w:rPr>
+      </w:pPr>
+      <w:r>
+        <w:rPr>
+          <w:noProof/>
+          <w:sz w:val="26"/>
+          <w:szCs w:val="26"/>
+          <w:lang w:bidi="ar-SY"/>
+        </w:rPr>
+        <mc:AlternateContent>
+          <mc:Choice Requires="wps">
+            <w:drawing>
+              <wp:anchor distT="45720" distB="45720" distL="114300" distR="114300" simplePos="0" relativeHeight="251679744" behindDoc="0" locked="0" layoutInCell="1" allowOverlap="1" wp14:anchorId="3D22D97B" wp14:editId="1DA5963F">
+                <wp:simplePos x="0" y="0"/>
+                <wp:positionH relativeFrom="column">
+                  <wp:posOffset>3669030</wp:posOffset>
+                </wp:positionH>
+                <wp:positionV relativeFrom="paragraph">
+                  <wp:posOffset>5030470</wp:posOffset>
+                </wp:positionV>
+                <wp:extent cx="2360930" cy="238125"/>
+                <wp:effectExtent l="0" t="0" r="22860" b="28575"/>
+                <wp:wrapSquare wrapText="bothSides"/>
+                <wp:docPr id="217" name="Text Box 2"/>
+                <wp:cNvGraphicFramePr>
+                  <a:graphicFrameLocks xmlns:a="http://schemas.openxmlformats.org/drawingml/2006/main"/>
+                </wp:cNvGraphicFramePr>
+                <a:graphic xmlns:a="http://schemas.openxmlformats.org/drawingml/2006/main">
+                  <a:graphicData uri="http://schemas.microsoft.com/office/word/2010/wordprocessingShape">
+                    <wps:wsp>
+                      <wps:cNvSpPr txBox="1">
+                        <a:spLocks noChangeArrowheads="1"/>
+                      </wps:cNvSpPr>
+                      <wps:spPr bwMode="auto">
+                        <a:xfrm>
+                          <a:off x="0" y="0"/>
+                          <a:ext cx="2360930" cy="238125"/>
+                        </a:xfrm>
+                        <a:prstGeom prst="rect">
+                          <a:avLst/>
+                        </a:prstGeom>
+                        <a:solidFill>
+                          <a:srgbClr val="FFFFFF"/>
+                        </a:solidFill>
+                        <a:ln w="9525">
+                          <a:solidFill>
+                            <a:srgbClr val="000000"/>
+                          </a:solidFill>
+                          <a:miter lim="800000"/>
+                          <a:headEnd/>
+                          <a:tailEnd/>
+                        </a:ln>
+                      </wps:spPr>
+                      <wps:txbx>
+                        <w:txbxContent>
+                          <w:p>
+                            <w:pPr>
+                              <w:bidi/>
+                              <w:rPr>
+                                <w:rFonts w:hint="cs"/>
+                                <w:rtl/>
+                                <w:lang w:bidi="ar-SY"/>
+                              </w:rPr>
+                            </w:pPr>
+                            <w:r>
+                              <w:rPr>
+                                <w:rFonts w:hint="cs"/>
+                                <w:rtl/>
+                                <w:lang w:bidi="ar-SY"/>
+                              </w:rPr>
+                              <w:t xml:space="preserve">الشكل </w:t>
+                            </w:r>
+                            <w:r>
+                              <w:rPr>
+                                <w:lang w:bidi="ar-SY"/>
+                              </w:rPr>
+                              <w:t xml:space="preserve">xx </w:t>
+                            </w:r>
+                            <w:proofErr w:type="spellStart"/>
+                            <w:r>
+                              <w:rPr>
+                                <w:lang w:bidi="ar-SY"/>
+                              </w:rPr>
+                              <w:t>fds</w:t>
+                            </w:r>
+                            <w:proofErr w:type="spellEnd"/>
+                            <w:r>
+                              <w:rPr>
+                                <w:rFonts w:hint="cs"/>
+                                <w:rtl/>
+                                <w:lang w:bidi="ar-SY"/>
+                              </w:rPr>
+                              <w:t xml:space="preserve"> </w:t>
+                            </w:r>
+                            <w:proofErr w:type="spellStart"/>
+                            <w:r>
+                              <w:rPr>
+                                <w:rFonts w:hint="cs"/>
+                                <w:rtl/>
+                                <w:lang w:bidi="ar-SY"/>
+                              </w:rPr>
+                              <w:t>بيسشبشيسبشسب</w:t>
+                            </w:r>
+                            <w:proofErr w:type="spellEnd"/>
+                            <w:r>
+                              <w:rPr>
+                                <w:rFonts w:hint="cs"/>
+                                <w:rtl/>
+                                <w:lang w:bidi="ar-SY"/>
+                              </w:rPr>
+                              <w:t xml:space="preserve"> </w:t>
+                            </w:r>
+                            <w:proofErr w:type="spellStart"/>
+                            <w:r>
+                              <w:rPr>
+                                <w:rFonts w:hint="cs"/>
+                                <w:rtl/>
+                                <w:lang w:bidi="ar-SY"/>
+                              </w:rPr>
+                              <w:t>بييسشبش</w:t>
+                            </w:r>
+                            <w:proofErr w:type="spellEnd"/>
+                            <w:r>
+                              <w:rPr>
+                                <w:rFonts w:hint="cs"/>
+                                <w:rtl/>
+                                <w:lang w:bidi="ar-SY"/>
+                              </w:rPr>
+                              <w:t xml:space="preserve"> بسي</w:t>
+                            </w:r>
+                          </w:p>
+                        </w:txbxContent>
+                      </wps:txbx>
+                      <wps:bodyPr rot="0" vert="horz" wrap="square" lIns="91440" tIns="45720" rIns="91440" bIns="45720" anchor="t" anchorCtr="0">
+                        <a:noAutofit/>
+                      </wps:bodyPr>
+                    </wps:wsp>
+                  </a:graphicData>
+                </a:graphic>
+                <wp14:sizeRelH relativeFrom="margin">
+                  <wp14:pctWidth>40000</wp14:pctWidth>
+                </wp14:sizeRelH>
+                <wp14:sizeRelV relativeFrom="margin">
+                  <wp14:pctHeight>0</wp14:pctHeight>
+                </wp14:sizeRelV>
+              </wp:anchor>
+            </w:drawing>
+          </mc:Choice>
+          <mc:Fallback>
+            <w:pict>
+              <v:shapetype w14:anchorId="3D22D97B" id="_x0000_t202" coordsize="21600,21600" o:spt="202" path="m,l,21600r21600,l21600,xe">
+                <v:stroke joinstyle="miter"/>
+                <v:path gradientshapeok="t" o:connecttype="rect"/>
+              </v:shapetype>
+              <v:shape id="Text Box 2" o:spid="_x0000_s1026" type="#_x0000_t202" style="position:absolute;left:0;text-align:left;margin-left:288.9pt;margin-top:396.1pt;width:185.9pt;height:18.75pt;z-index:251679744;visibility:visible;mso-wrap-style:square;mso-width-percent:400;mso-height-percent:0;mso-wrap-distance-left:9pt;mso-wrap-distance-top:3.6pt;mso-wrap-distance-right:9pt;mso-wrap-distance-bottom:3.6pt;mso-position-horizontal:absolute;mso-position-horizontal-relative:text;mso-position-vertical:absolute;mso-position-vertical-relative:text;mso-width-percent:400;mso-height-percent:0;mso-width-relative:margin;mso-height-relative:margin;v-text-anchor:top" o:gfxdata="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">
+                <v:textbox>
+                  <w:txbxContent>
+                    <w:p>
+                      <w:pPr>
+                        <w:bidi/>
+                        <w:rPr>
+                          <w:rFonts w:hint="cs"/>
+                          <w:rtl/>
+                          <w:lang w:bidi="ar-SY"/>
+                        </w:rPr>
+                      </w:pPr>
+                      <w:r>
+                        <w:rPr>
+                          <w:rFonts w:hint="cs"/>
+                          <w:rtl/>
+                          <w:lang w:bidi="ar-SY"/>
+                        </w:rPr>
+                        <w:t xml:space="preserve">الشكل </w:t>
+                      </w:r>
+                      <w:r>
+                        <w:rPr>
+                          <w:lang w:bidi="ar-SY"/>
+                        </w:rPr>
+                        <w:t xml:space="preserve">xx </w:t>
+                      </w:r>
+                      <w:proofErr w:type="spellStart"/>
+                      <w:r>
+                        <w:rPr>
+                          <w:lang w:bidi="ar-SY"/>
+                        </w:rPr>
+                        <w:t>fds</w:t>
+                      </w:r>
+                      <w:proofErr w:type="spellEnd"/>
+                      <w:r>
+                        <w:rPr>
+                          <w:rFonts w:hint="cs"/>
+                          <w:rtl/>
+                          <w:lang w:bidi="ar-SY"/>
+                        </w:rPr>
+                        <w:t xml:space="preserve"> </w:t>
+                      </w:r>
+                      <w:proofErr w:type="spellStart"/>
+                      <w:r>
+                        <w:rPr>
+                          <w:rFonts w:hint="cs"/>
+                          <w:rtl/>
+                          <w:lang w:bidi="ar-SY"/>
+                        </w:rPr>
+                        <w:t>بيسشبشيسبشسب</w:t>
+                      </w:r>
+                      <w:proofErr w:type="spellEnd"/>
+                      <w:r>
+                        <w:rPr>
+                          <w:rFonts w:hint="cs"/>
+                          <w:rtl/>
+                          <w:lang w:bidi="ar-SY"/>
+                        </w:rPr>
+                        <w:t xml:space="preserve"> </w:t>
+                      </w:r>
+                      <w:proofErr w:type="spellStart"/>
+                      <w:r>
+                        <w:rPr>
+                          <w:rFonts w:hint="cs"/>
+                          <w:rtl/>
+                          <w:lang w:bidi="ar-SY"/>
+                        </w:rPr>
+                        <w:t>بييسشبش</w:t>
+                      </w:r>
+                      <w:proofErr w:type="spellEnd"/>
+                      <w:r>
+                        <w:rPr>
+                          <w:rFonts w:hint="cs"/>
+                          <w:rtl/>
+                          <w:lang w:bidi="ar-SY"/>
+                        </w:rPr>
+                        <w:t xml:space="preserve"> بسي</w:t>
+                      </w:r>
+                    </w:p>
+                  </w:txbxContent>
+                </v:textbox>
+                <w10:wrap type="square"/>
+              </v:shape>
+            </w:pict>
+          </mc:Fallback>
+        </mc:AlternateContent>
+      </w:r>
+    </w:p>
+    <w:p>
+      <w:pPr>
+        <w:tabs>
+          <w:tab w:val="left" w:pos="7836"/>
+        </w:tabs>
+        <w:bidi/>
+        <w:rPr>
+          <w:sz w:val="26"/>
+          <w:szCs w:val="26"/>
+          <w:rtl/>
+          <w:lang w:bidi="ar-SY"/>
+        </w:rPr>
+      </w:pPr>
+    </w:p>
+    <w:p>
+      <w:pPr>
+        <w:tabs>
+          <w:tab w:val="left" w:pos="7836"/>
+        </w:tabs>
+        <w:bidi/>
+        <w:rPr>
+          <w:sz w:val="26"/>
+          <w:szCs w:val="26"/>
+          <w:rtl/>
+          <w:lang w:bidi="ar-SY"/>
+        </w:rPr>
+      </w:pPr>
+      <w:r>
+        <w:rPr>
+          <w:rFonts w:hint="cs"/>
+          <w:sz w:val="26"/>
+          <w:szCs w:val="26"/>
+          <w:rtl/>
+          <w:lang w:bidi="ar-SY"/>
+        </w:rPr>
+        <w:t xml:space="preserve">نلاحظ أن بنية طبقة ال </w:t>
+      </w:r>
+      <w:r>
+        <w:rPr>
+          <w:sz w:val="26"/>
+          <w:szCs w:val="26"/>
+          <w:lang w:bidi="ar-SY"/>
+        </w:rPr>
+        <w:t>Infrastructure</w:t>
+      </w:r>
+      <w:r>
+        <w:rPr>
+          <w:rFonts w:hint="cs"/>
+          <w:sz w:val="26"/>
+          <w:szCs w:val="26"/>
+          <w:rtl/>
+          <w:lang w:bidi="ar-SY"/>
+        </w:rPr>
+        <w:t xml:space="preserve"> في النموذجين متشابهة الى حد كبير مع وجود بعض الاختلافات، بغض النظر عن هذا التشابه حيث يمكن بناء كل طبقة بالطريقة المناسبة لها، يبقى الغرض الأساسي للطبقة بأن تقوم بتنفيذ العمليات المجردة التي تم تعريفها في طبقة ال </w:t>
+      </w:r>
+      <w:r>
+        <w:rPr>
+          <w:sz w:val="26"/>
+          <w:szCs w:val="26"/>
+          <w:lang w:bidi="ar-SY"/>
+        </w:rPr>
+        <w:t>Application</w:t>
+      </w:r>
+      <w:r>
+        <w:rPr>
+          <w:rFonts w:hint="cs"/>
+          <w:sz w:val="26"/>
+          <w:szCs w:val="26"/>
+          <w:rtl/>
+          <w:lang w:bidi="ar-SY"/>
+        </w:rPr>
+        <w:t xml:space="preserve">. </w:t>
+      </w:r>
+    </w:p>
+    <w:p>
+      <w:pPr>
+        <w:tabs>
+          <w:tab w:val="left" w:pos="7836"/>
+        </w:tabs>
+        <w:bidi/>
+        <w:rPr>
+          <w:sz w:val="26"/>
+          <w:szCs w:val="26"/>
+          <w:rtl/>
+          <w:lang w:bidi="ar-SY"/>
+        </w:rPr>
+      </w:pPr>
+      <w:r>
+        <w:rPr>
+          <w:rFonts w:hint="cs"/>
+          <w:sz w:val="26"/>
+          <w:szCs w:val="26"/>
+          <w:rtl/>
+          <w:lang w:bidi="ar-SY"/>
+        </w:rPr>
+        <w:t xml:space="preserve">سوف نرى لاحقاً بعض المعالجات </w:t>
+      </w:r>
+      <w:r>
+        <w:rPr>
+          <w:sz w:val="26"/>
+          <w:szCs w:val="26"/>
+          <w:lang w:bidi="ar-SY"/>
+        </w:rPr>
+        <w:t>Handlers</w:t>
+      </w:r>
+      <w:r>
+        <w:rPr>
+          <w:rFonts w:hint="cs"/>
+          <w:sz w:val="26"/>
+          <w:szCs w:val="26"/>
+          <w:rtl/>
+          <w:lang w:bidi="ar-SY"/>
+        </w:rPr>
+        <w:t xml:space="preserve"> في كل نموذج، حيث سيتم استخدام لغة </w:t>
+      </w:r>
+      <w:r>
+        <w:rPr>
+          <w:sz w:val="26"/>
+          <w:szCs w:val="26"/>
+          <w:lang w:bidi="ar-SY"/>
+        </w:rPr>
+        <w:t>SQL</w:t>
+      </w:r>
+      <w:r>
+        <w:rPr>
+          <w:rFonts w:hint="cs"/>
+          <w:sz w:val="26"/>
+          <w:szCs w:val="26"/>
+          <w:rtl/>
+          <w:lang w:bidi="ar-SY"/>
+        </w:rPr>
+        <w:t xml:space="preserve"> </w:t>
+      </w:r>
+      <w:r>
+        <w:rPr>
+          <w:rFonts w:hint="cs"/>
+          <w:sz w:val="26"/>
+          <w:szCs w:val="26"/>
+          <w:rtl/>
+          <w:lang w:bidi="ar-SY"/>
+        </w:rPr>
+        <w:t>ومكتبة</w:t>
+      </w:r>
+      <w:r>
+        <w:rPr>
+          <w:rFonts w:hint="cs"/>
+          <w:sz w:val="26"/>
+          <w:szCs w:val="26"/>
+          <w:rtl/>
+          <w:lang w:bidi="ar-SY"/>
+        </w:rPr>
+        <w:t xml:space="preserve"> ال </w:t>
+      </w:r>
+      <w:r>
+        <w:rPr>
+          <w:sz w:val="26"/>
+          <w:szCs w:val="26"/>
+          <w:lang w:bidi="ar-SY"/>
+        </w:rPr>
+        <w:t>MongoDB</w:t>
+      </w:r>
+      <w:r>
+        <w:rPr>
+          <w:rFonts w:hint="cs"/>
+          <w:sz w:val="26"/>
+          <w:szCs w:val="26"/>
+          <w:rtl/>
+          <w:lang w:bidi="ar-SY"/>
+        </w:rPr>
+        <w:t xml:space="preserve"> ضمن النموذج الخاص بهما</w:t>
+      </w:r>
+      <w:r>
+        <w:rPr>
+          <w:rFonts w:hint="cs"/>
+          <w:sz w:val="26"/>
+          <w:szCs w:val="26"/>
+          <w:rtl/>
+          <w:lang w:bidi="ar-SY"/>
+        </w:rPr>
+        <w:t xml:space="preserve"> كلٌ على حدىً،</w:t>
+      </w:r>
+      <w:r>
+        <w:rPr>
+          <w:rFonts w:hint="cs"/>
+          <w:sz w:val="26"/>
+          <w:szCs w:val="26"/>
+          <w:rtl/>
+          <w:lang w:bidi="ar-SY"/>
+        </w:rPr>
+        <w:t xml:space="preserve"> وسنرى كيف يمكن تحليل الأداء في كل نموذج.</w:t>
+      </w:r>
+    </w:p>
+    <w:p>
+      <w:pPr>
+        <w:tabs>
+          <w:tab w:val="left" w:pos="7836"/>
+        </w:tabs>
+        <w:bidi/>
+        <w:rPr>
+          <w:sz w:val="26"/>
+          <w:szCs w:val="26"/>
+          <w:rtl/>
+          <w:lang w:bidi="ar-SY"/>
+        </w:rPr>
+      </w:pPr>
+    </w:p>
+    <w:p>
+      <w:pPr>
+        <w:tabs>
+          <w:tab w:val="left" w:pos="7836"/>
+        </w:tabs>
+        <w:bidi/>
+        <w:rPr>
+          <w:color w:val="C45911" w:themeColor="accent2" w:themeShade="BF"/>
+          <w:sz w:val="26"/>
+          <w:szCs w:val="26"/>
+          <w:rtl/>
+          <w:lang w:bidi="ar-SY"/>
+        </w:rPr>
+      </w:pPr>
+      <w:r>
+        <w:rPr>
+          <w:color w:val="C45911" w:themeColor="accent2" w:themeShade="BF"/>
+          <w:sz w:val="26"/>
+          <w:szCs w:val="26"/>
+          <w:lang w:bidi="ar-SY"/>
+        </w:rPr>
+        <w:t>Presentation Layer</w:t>
+      </w:r>
+      <w:r>
+        <w:rPr>
+          <w:rFonts w:hint="cs"/>
+          <w:color w:val="C45911" w:themeColor="accent2" w:themeShade="BF"/>
+          <w:sz w:val="26"/>
+          <w:szCs w:val="26"/>
+          <w:rtl/>
+          <w:lang w:bidi="ar-SY"/>
+        </w:rPr>
+        <w:t>:</w:t>
+      </w:r>
+    </w:p>
+    <w:p>
+      <w:pPr>
+        <w:tabs>
+          <w:tab w:val="left" w:pos="7836"/>
+        </w:tabs>
+        <w:bidi/>
+        <w:rPr>
+          <w:sz w:val="26"/>
+          <w:szCs w:val="26"/>
+          <w:rtl/>
+          <w:lang w:bidi="ar-SY"/>
+        </w:rPr>
+      </w:pPr>
+      <w:r>
+        <w:rPr>
+          <w:rFonts w:hint="cs"/>
+          <w:sz w:val="26"/>
+          <w:szCs w:val="26"/>
+          <w:rtl/>
+          <w:lang w:bidi="ar-SY"/>
+        </w:rPr>
+        <w:t xml:space="preserve">تمثل هذه الطبقة الواجهة التي يتم من خلالها الوصول للتطبيق، ولا يقصد هنا بالواجهة الرسومية وانما الواجهة البرمجية التي يمكن للتطبيقات الخارجية والمستخدمين الوصول الى التطبيق من خلالها، وبما أننا نقوم ببناء تطبيق ويب فقد قمنا ببناء هذه الواجهة على شكل نقاط وصول </w:t>
+      </w:r>
+      <w:r>
+        <w:rPr>
+          <w:sz w:val="26"/>
+          <w:szCs w:val="26"/>
+          <w:lang w:bidi="ar-SY"/>
+        </w:rPr>
+        <w:t>Endpoints</w:t>
+      </w:r>
+      <w:r>
+        <w:rPr>
+          <w:rFonts w:hint="cs"/>
+          <w:sz w:val="26"/>
+          <w:szCs w:val="26"/>
+          <w:rtl/>
+          <w:lang w:bidi="ar-SY"/>
+        </w:rPr>
+        <w:t xml:space="preserve"> يمكن الوصول اليها باستخدام أي أداة تتيح ارسال </w:t>
+      </w:r>
+      <w:r>
+        <w:rPr>
+          <w:rFonts w:hint="cs"/>
+          <w:sz w:val="26"/>
+          <w:szCs w:val="26"/>
+          <w:rtl/>
+          <w:lang w:bidi="ar-SY"/>
+        </w:rPr>
+        <w:t xml:space="preserve">طلبات </w:t>
+      </w:r>
+      <w:r>
+        <w:rPr>
+          <w:sz w:val="26"/>
+          <w:szCs w:val="26"/>
+          <w:lang w:bidi="ar-SY"/>
+        </w:rPr>
+        <w:t>HTTP</w:t>
+      </w:r>
+      <w:r>
+        <w:rPr>
+          <w:rFonts w:hint="cs"/>
+          <w:sz w:val="26"/>
+          <w:szCs w:val="26"/>
+          <w:rtl/>
+          <w:lang w:bidi="ar-SY"/>
+        </w:rPr>
+        <w:t>.</w:t>
+      </w:r>
+    </w:p>
+    <w:p>
+      <w:pPr>
+        <w:tabs>
+          <w:tab w:val="left" w:pos="7836"/>
+        </w:tabs>
+        <w:bidi/>
+        <w:rPr>
+          <w:sz w:val="26"/>
+          <w:szCs w:val="26"/>
+          <w:rtl/>
+          <w:lang w:bidi="ar-SY"/>
+        </w:rPr>
+      </w:pPr>
+      <w:r>
+        <w:rPr>
+          <w:rFonts w:hint="cs"/>
+          <w:sz w:val="26"/>
+          <w:szCs w:val="26"/>
+          <w:rtl/>
+          <w:lang w:bidi="ar-SY"/>
+        </w:rPr>
+        <w:t xml:space="preserve">نظرياً يمكن الاكتفاء بتنفيذ واحد لهذه الطبقة وإيجاد آلية برمجية بسيطة لتحديد فيما </w:t>
+      </w:r>
+      <w:r>
+        <w:rPr>
+          <w:rFonts w:hint="cs"/>
+          <w:sz w:val="26"/>
+          <w:szCs w:val="26"/>
+          <w:rtl/>
+          <w:lang w:bidi="ar-SY"/>
+        </w:rPr>
+        <w:t>إذا</w:t>
+      </w:r>
+      <w:r>
+        <w:rPr>
+          <w:rFonts w:hint="cs"/>
+          <w:sz w:val="26"/>
+          <w:szCs w:val="26"/>
+          <w:rtl/>
+          <w:lang w:bidi="ar-SY"/>
+        </w:rPr>
+        <w:t xml:space="preserve"> كان الوصول سيتم الى نموذج </w:t>
+      </w:r>
+      <w:r>
+        <w:rPr>
+          <w:sz w:val="26"/>
+          <w:szCs w:val="26"/>
+          <w:lang w:bidi="ar-SY"/>
+        </w:rPr>
+        <w:t>SQL</w:t>
+      </w:r>
+      <w:r>
+        <w:rPr>
+          <w:rFonts w:hint="cs"/>
+          <w:sz w:val="26"/>
+          <w:szCs w:val="26"/>
+          <w:rtl/>
+          <w:lang w:bidi="ar-SY"/>
+        </w:rPr>
+        <w:t xml:space="preserve"> أو نموذج </w:t>
+      </w:r>
+      <w:r>
+        <w:rPr>
+          <w:sz w:val="26"/>
+          <w:szCs w:val="26"/>
+          <w:lang w:bidi="ar-SY"/>
+        </w:rPr>
+        <w:t>MongoDB</w:t>
+      </w:r>
+      <w:r>
+        <w:rPr>
+          <w:rFonts w:hint="cs"/>
+          <w:sz w:val="26"/>
+          <w:szCs w:val="26"/>
+          <w:rtl/>
+          <w:lang w:bidi="ar-SY"/>
+        </w:rPr>
+        <w:t xml:space="preserve">، ولكن عملياً لم يكن ذلك ممكناً والسبب أن مكتبة ال </w:t>
+      </w:r>
+      <w:r>
+        <w:rPr>
+          <w:sz w:val="26"/>
+          <w:szCs w:val="26"/>
+          <w:lang w:bidi="ar-SY"/>
+        </w:rPr>
+        <w:t>MediatR</w:t>
+      </w:r>
+      <w:r>
+        <w:rPr>
+          <w:rFonts w:hint="cs"/>
+          <w:sz w:val="26"/>
+          <w:szCs w:val="26"/>
+          <w:rtl/>
+          <w:lang w:bidi="ar-SY"/>
+        </w:rPr>
+        <w:t xml:space="preserve"> التي استخدمنها في </w:t>
+      </w:r>
+      <w:r>
+        <w:rPr>
+          <w:rFonts w:hint="cs"/>
+          <w:sz w:val="26"/>
+          <w:szCs w:val="26"/>
+          <w:rtl/>
+          <w:lang w:bidi="ar-SY"/>
+        </w:rPr>
+        <w:t>طبقة</w:t>
+      </w:r>
+      <w:r>
+        <w:rPr>
+          <w:rFonts w:hint="cs"/>
+          <w:sz w:val="26"/>
+          <w:szCs w:val="26"/>
+          <w:rtl/>
+          <w:lang w:bidi="ar-SY"/>
+        </w:rPr>
+        <w:t xml:space="preserve"> ال </w:t>
+      </w:r>
+      <w:r>
+        <w:rPr>
+          <w:sz w:val="26"/>
+          <w:szCs w:val="26"/>
+          <w:lang w:bidi="ar-SY"/>
+        </w:rPr>
+        <w:t>Application</w:t>
+      </w:r>
+      <w:r>
+        <w:rPr>
+          <w:rFonts w:hint="cs"/>
+          <w:sz w:val="26"/>
+          <w:szCs w:val="26"/>
+          <w:rtl/>
+          <w:lang w:bidi="ar-SY"/>
+        </w:rPr>
+        <w:t xml:space="preserve"> تتيح تسجيل </w:t>
+      </w:r>
+      <w:r>
+        <w:rPr>
+          <w:sz w:val="26"/>
+          <w:szCs w:val="26"/>
+          <w:lang w:bidi="ar-SY"/>
+        </w:rPr>
+        <w:t>Handler</w:t>
+      </w:r>
+      <w:r>
+        <w:rPr>
+          <w:rFonts w:hint="cs"/>
+          <w:sz w:val="26"/>
+          <w:szCs w:val="26"/>
+          <w:rtl/>
+          <w:lang w:bidi="ar-SY"/>
+        </w:rPr>
+        <w:t xml:space="preserve"> واحد لكل طلب (أمر أو استعلام </w:t>
+      </w:r>
+      <w:r>
+        <w:rPr>
+          <w:sz w:val="26"/>
+          <w:szCs w:val="26"/>
+          <w:lang w:bidi="ar-SY"/>
+        </w:rPr>
+        <w:t>Command/Query</w:t>
+      </w:r>
+      <w:r>
+        <w:rPr>
+          <w:rFonts w:hint="cs"/>
+          <w:sz w:val="26"/>
+          <w:szCs w:val="26"/>
+          <w:rtl/>
+          <w:lang w:bidi="ar-SY"/>
+        </w:rPr>
+        <w:t xml:space="preserve">) في </w:t>
+      </w:r>
+      <w:r>
+        <w:rPr>
+          <w:rFonts w:hint="cs"/>
+          <w:sz w:val="26"/>
+          <w:szCs w:val="26"/>
+          <w:rtl/>
+          <w:lang w:bidi="ar-SY"/>
+        </w:rPr>
+        <w:t xml:space="preserve">الحاوية </w:t>
+      </w:r>
+      <w:r>
+        <w:rPr>
+          <w:sz w:val="26"/>
+          <w:szCs w:val="26"/>
+          <w:lang w:bidi="ar-SY"/>
+        </w:rPr>
+        <w:t>IoC</w:t>
+      </w:r>
+      <w:r>
+        <w:rPr>
+          <w:rFonts w:hint="cs"/>
+          <w:sz w:val="26"/>
+          <w:szCs w:val="26"/>
+          <w:rtl/>
+          <w:lang w:bidi="ar-SY"/>
+        </w:rPr>
+        <w:t xml:space="preserve"> لتطبيقات البيئة </w:t>
+      </w:r>
+      <w:r>
+        <w:rPr>
+          <w:sz w:val="26"/>
+          <w:szCs w:val="26"/>
+          <w:lang w:bidi="ar-SY"/>
+        </w:rPr>
+        <w:t>.Net Core</w:t>
+      </w:r>
+      <w:r>
+        <w:rPr>
+          <w:rFonts w:hint="cs"/>
+          <w:sz w:val="26"/>
+          <w:szCs w:val="26"/>
+          <w:rtl/>
+          <w:lang w:bidi="ar-SY"/>
+        </w:rPr>
+        <w:t>، هذا الأمر أجبرنا على تنفيذ هذه الطبقة مرة لكل نموذج.</w:t>
+      </w:r>
+    </w:p>
+    <w:p>
+      <w:pPr>
+        <w:tabs>
+          <w:tab w:val="left" w:pos="7836"/>
+        </w:tabs>
+        <w:bidi/>
+        <w:rPr>
+          <w:sz w:val="26"/>
+          <w:szCs w:val="26"/>
+          <w:rtl/>
+          <w:lang w:bidi="ar-SY"/>
+        </w:rPr>
+      </w:pPr>
+      <w:r>
+        <w:rPr>
+          <w:noProof/>
+          <w:sz w:val="26"/>
+          <w:szCs w:val="26"/>
+          <w:lang w:bidi="ar-SY"/>
+        </w:rPr>
+        <w:drawing>
+          <wp:anchor distT="0" distB="0" distL="114300" distR="114300" simplePos="0" relativeHeight="251681792" behindDoc="0" locked="0" layoutInCell="1" allowOverlap="1" wp14:anchorId="411568F1" wp14:editId="176F8F42">
+            <wp:simplePos x="0" y="0"/>
+            <wp:positionH relativeFrom="column">
+              <wp:posOffset>-180975</wp:posOffset>
+            </wp:positionH>
+            <wp:positionV relativeFrom="page">
+              <wp:posOffset>6410325</wp:posOffset>
+            </wp:positionV>
+            <wp:extent cx="2660904" cy="2523744"/>
+            <wp:effectExtent l="0" t="0" r="6350" b="0"/>
+            <wp:wrapTopAndBottom/>
+            <wp:docPr id="22" name="Picture 22"/>
+            <wp:cNvGraphicFramePr>
+              <a:graphicFrameLocks xmlns:a="http://schemas.openxmlformats.org/drawingml/2006/main" noChangeAspect="1"/>
+            </wp:cNvGraphicFramePr>
+            <a:graphic xmlns:a="http://schemas.openxmlformats.org/drawingml/2006/main">
+              <a:graphicData uri="http://schemas.openxmlformats.org/drawingml/2006/picture">
+                <pic:pic xmlns:pic="http://schemas.openxmlformats.org/drawingml/2006/picture">
+                  <pic:nvPicPr>
+                    <pic:cNvPr id="22" name="Picture 22"/>
+                    <pic:cNvPicPr/>
+                  </pic:nvPicPr>
+                  <pic:blipFill>
+                    <a:blip r:embed="rId26">
+                      <a:extLst>
+                        <a:ext uri="{28A0092B-C50C-407E-A947-70E740481C1C}">
+                          <a14:useLocalDpi xmlns:a14="http://schemas.microsoft.com/office/drawing/2010/main" val="0"/>
+                        </a:ext>
+                      </a:extLst>
+                    </a:blip>
+                    <a:stretch>
+                      <a:fillRect/>
+                    </a:stretch>
+                  </pic:blipFill>
+                  <pic:spPr>
+                    <a:xfrm>
+                      <a:off x="0" y="0"/>
+                      <a:ext cx="2660904" cy="2523744"/>
+                    </a:xfrm>
+                    <a:prstGeom prst="rect">
+                      <a:avLst/>
+                    </a:prstGeom>
+                  </pic:spPr>
+                </pic:pic>
+              </a:graphicData>
+            </a:graphic>
+            <wp14:sizeRelH relativeFrom="margin">
+              <wp14:pctWidth>0</wp14:pctWidth>
+            </wp14:sizeRelH>
+            <wp14:sizeRelV relativeFrom="margin">
+              <wp14:pctHeight>0</wp14:pctHeight>
+            </wp14:sizeRelV>
+          </wp:anchor>
+        </w:drawing>
+      </w:r>
+      <w:r>
+        <w:rPr>
+          <w:noProof/>
+          <w:sz w:val="26"/>
+          <w:szCs w:val="26"/>
+          <w:lang w:bidi="ar-SY"/>
+        </w:rPr>
+        <w:drawing>
+          <wp:anchor distT="0" distB="0" distL="114300" distR="114300" simplePos="0" relativeHeight="251680768" behindDoc="0" locked="0" layoutInCell="1" allowOverlap="1" wp14:anchorId="323DD90B" wp14:editId="08BFB70D">
+            <wp:simplePos x="0" y="0"/>
+            <wp:positionH relativeFrom="column">
+              <wp:posOffset>3105150</wp:posOffset>
+            </wp:positionH>
+            <wp:positionV relativeFrom="page">
+              <wp:posOffset>6457950</wp:posOffset>
+            </wp:positionV>
+            <wp:extent cx="3209544" cy="2560320"/>
+            <wp:effectExtent l="0" t="0" r="0" b="0"/>
+            <wp:wrapTopAndBottom/>
+            <wp:docPr id="21" name="Picture 21"/>
+            <wp:cNvGraphicFramePr>
+              <a:graphicFrameLocks xmlns:a="http://schemas.openxmlformats.org/drawingml/2006/main" noChangeAspect="1"/>
+            </wp:cNvGraphicFramePr>
+            <a:graphic xmlns:a="http://schemas.openxmlformats.org/drawingml/2006/main">
+              <a:graphicData uri="http://schemas.openxmlformats.org/drawingml/2006/picture">
+                <pic:pic xmlns:pic="http://schemas.openxmlformats.org/drawingml/2006/picture">
+                  <pic:nvPicPr>
+                    <pic:cNvPr id="21" name="Picture 21"/>
+                    <pic:cNvPicPr/>
+                  </pic:nvPicPr>
+                  <pic:blipFill>
+                    <a:blip r:embed="rId27">
+                      <a:extLst>
+                        <a:ext uri="{28A0092B-C50C-407E-A947-70E740481C1C}">
+                          <a14:useLocalDpi xmlns:a14="http://schemas.microsoft.com/office/drawing/2010/main" val="0"/>
+                        </a:ext>
+                      </a:extLst>
+                    </a:blip>
+                    <a:stretch>
+                      <a:fillRect/>
+                    </a:stretch>
+                  </pic:blipFill>
+                  <pic:spPr>
+                    <a:xfrm>
+                      <a:off x="0" y="0"/>
+                      <a:ext cx="3209544" cy="2560320"/>
+                    </a:xfrm>
+                    <a:prstGeom prst="rect">
+                      <a:avLst/>
+                    </a:prstGeom>
+                  </pic:spPr>
+                </pic:pic>
+              </a:graphicData>
+            </a:graphic>
+            <wp14:sizeRelH relativeFrom="margin">
+              <wp14:pctWidth>0</wp14:pctWidth>
+            </wp14:sizeRelH>
+            <wp14:sizeRelV relativeFrom="margin">
+              <wp14:pctHeight>0</wp14:pctHeight>
+            </wp14:sizeRelV>
+          </wp:anchor>
+        </w:drawing>
+      </w:r>
+    </w:p>
+    <w:p>
+      <w:pPr>
+        <w:bidi/>
+        <w:rPr>
+          <w:sz w:val="26"/>
+          <w:szCs w:val="26"/>
+          <w:lang w:bidi="ar-SY"/>
+        </w:rPr>
+      </w:pPr>
+    </w:p>
+    <w:p>
+      <w:pPr>
+        <w:bidi/>
+        <w:jc w:val="center"/>
+        <w:rPr>
+          <w:sz w:val="26"/>
+          <w:szCs w:val="26"/>
+          <w:lang w:bidi="ar-SY"/>
+        </w:rPr>
+      </w:pPr>
+    </w:p>
+    <w:p>
+      <w:pPr>
+        <w:bidi/>
+        <w:rPr>
+          <w:sz w:val="26"/>
+          <w:szCs w:val="26"/>
+          <w:lang w:bidi="ar-SY"/>
+        </w:rPr>
+      </w:pPr>
+    </w:p>
+    <w:p>
+      <w:pPr>
+        <w:bidi/>
+        <w:rPr>
+          <w:sz w:val="26"/>
+          <w:szCs w:val="26"/>
+          <w:lang w:bidi="ar-SY"/>
+        </w:rPr>
+      </w:pPr>
+    </w:p>
+    <w:p>
+      <w:pPr>
+        <w:bidi/>
+        <w:rPr>
+          <w:sz w:val="26"/>
+          <w:szCs w:val="26"/>
+          <w:lang w:bidi="ar-SY"/>
+        </w:rPr>
+      </w:pPr>
+    </w:p>
+    <w:p>
+      <w:pPr>
+        <w:bidi/>
+        <w:rPr>
+          <w:sz w:val="26"/>
+          <w:szCs w:val="26"/>
+          <w:lang w:bidi="ar-SY"/>
+        </w:rPr>
+      </w:pPr>
+    </w:p>
+    <w:p>
+      <w:pPr>
+        <w:bidi/>
+        <w:rPr>
+          <w:sz w:val="26"/>
+          <w:szCs w:val="26"/>
+          <w:lang w:bidi="ar-SY"/>
+        </w:rPr>
+      </w:pPr>
+    </w:p>
+    <w:p>
+      <w:pPr>
+        <w:bidi/>
+        <w:rPr>
+          <w:sz w:val="26"/>
+          <w:szCs w:val="26"/>
+          <w:lang w:bidi="ar-SY"/>
+        </w:rPr>
+      </w:pPr>
     </w:p>
     <w:sectPr>
       <w:pgSz w:w="12240" w:h="15840"/>
-      <w:pgMar w:top="1440" w:right="1440" w:bottom="1440" w:left="1440" w:header="720" w:footer="720" w:gutter="0"/>
+      <w:pgMar w:top="1440" w:right="1440" w:bottom="720" w:left="1440" w:header="720" w:footer="720" w:gutter="0"/>
       <w:cols w:space="720"/>
       <w:docGrid w:linePitch="360"/>
     </w:sectPr>

</xml_diff>

<commit_message>
Measure Sql Server Performance.
</commit_message>
<xml_diff>
--- a/Thesis/Thesis.docx
+++ b/Thesis/Thesis.docx
@@ -8451,7 +8451,19 @@
           <w:rtl/>
           <w:lang w:bidi="ar-SY"/>
         </w:rPr>
-        <w:t xml:space="preserve">القياس </w:t>
+        <w:t>التوسع</w:t>
+      </w:r>
+      <w:r>
+        <w:rPr>
+          <w:rFonts w:cs="Arial" w:hint="cs"/>
+          <w:b/>
+          <w:bCs/>
+          <w:sz w:val="28"/>
+          <w:szCs w:val="28"/>
+          <w:rtl/>
+          <w:lang w:bidi="ar-SY"/>
+        </w:rPr>
+        <w:t xml:space="preserve"> </w:t>
       </w:r>
       <w:r>
         <w:rPr>
@@ -16774,10 +16786,7 @@
       <w:pPr>
         <w:bidi/>
         <w:rPr>
-          <w:sz w:val="26"/>
-          <w:szCs w:val="26"/>
-          <w:rtl/>
-          <w:lang w:bidi="ar-SY"/>
+          <w:rtl/>
         </w:rPr>
       </w:pPr>
       <w:r>
@@ -16849,17 +16858,223 @@
       <w:pPr>
         <w:bidi/>
         <w:rPr>
-          <w:sz w:val="26"/>
-          <w:szCs w:val="26"/>
-          <w:rtl/>
-          <w:lang w:bidi="ar-SY"/>
-        </w:rPr>
-      </w:pPr>
-      <w:r>
-        <w:rPr>
-          <w:rFonts w:hint="cs"/>
-          <w:sz w:val="26"/>
-          <w:szCs w:val="26"/>
+          <w:b/>
+          <w:bCs/>
+          <w:color w:val="2F5496" w:themeColor="accent1" w:themeShade="BF"/>
+          <w:sz w:val="28"/>
+          <w:szCs w:val="28"/>
+          <w:rtl/>
+        </w:rPr>
+      </w:pPr>
+      <w:r>
+        <w:rPr>
+          <w:rFonts w:hint="cs"/>
+          <w:b/>
+          <w:bCs/>
+          <w:color w:val="2F5496" w:themeColor="accent1" w:themeShade="BF"/>
+          <w:sz w:val="28"/>
+          <w:szCs w:val="28"/>
+          <w:rtl/>
+        </w:rPr>
+        <w:t>تجهيز بيئة الاختبار:</w:t>
+      </w:r>
+    </w:p>
+    <w:p>
+      <w:pPr>
+        <w:bidi/>
+        <w:rPr>
+          <w:lang w:bidi="ar-SY"/>
+        </w:rPr>
+      </w:pPr>
+      <w:r>
+        <w:rPr>
+          <w:rFonts w:hint="cs"/>
+          <w:rtl/>
+        </w:rPr>
+        <w:t xml:space="preserve">نظراً لعدم توافر سيرفر خاص فإننا سنقوم باختبار المشروع </w:t>
+      </w:r>
+      <w:r>
+        <w:rPr>
+          <w:rFonts w:hint="cs"/>
+          <w:rtl/>
+        </w:rPr>
+        <w:t xml:space="preserve">على الحاسب الشخصي حيث تم تنصيب نسخة </w:t>
+      </w:r>
+      <w:proofErr w:type="spellStart"/>
+      <w:r>
+        <w:t>Sql</w:t>
+      </w:r>
+      <w:proofErr w:type="spellEnd"/>
+      <w:r>
+        <w:t xml:space="preserve"> Server Express</w:t>
+      </w:r>
+      <w:r>
+        <w:rPr>
+          <w:lang w:bidi="ar-SY"/>
+        </w:rPr>
+        <w:t xml:space="preserve"> 2019</w:t>
+      </w:r>
+      <w:r>
+        <w:rPr>
+          <w:rFonts w:hint="cs"/>
+          <w:rtl/>
+          <w:lang w:bidi="ar-SY"/>
+        </w:rPr>
+        <w:t xml:space="preserve"> ونسخة </w:t>
+      </w:r>
+      <w:r>
+        <w:rPr>
+          <w:lang w:bidi="ar-SY"/>
+        </w:rPr>
+        <w:t>MongoDB 4.4</w:t>
+      </w:r>
+      <w:r>
+        <w:rPr>
+          <w:rFonts w:hint="cs"/>
+          <w:rtl/>
+          <w:lang w:bidi="ar-SY"/>
+        </w:rPr>
+        <w:t>.</w:t>
+      </w:r>
+    </w:p>
+    <w:p>
+      <w:pPr>
+        <w:bidi/>
+        <w:rPr>
+          <w:rtl/>
+          <w:lang w:bidi="ar-SY"/>
+        </w:rPr>
+      </w:pPr>
+      <w:r>
+        <w:rPr>
+          <w:rFonts w:hint="cs"/>
+          <w:rtl/>
+          <w:lang w:bidi="ar-SY"/>
+        </w:rPr>
+        <w:t xml:space="preserve">مواصفات الحاسب هي: معالج رباعي النوى </w:t>
+      </w:r>
+      <w:r>
+        <w:rPr>
+          <w:lang w:bidi="ar-SY"/>
+        </w:rPr>
+        <w:t>Core i5</w:t>
+      </w:r>
+      <w:r>
+        <w:rPr>
+          <w:rFonts w:hint="cs"/>
+          <w:rtl/>
+          <w:lang w:bidi="ar-SY"/>
+        </w:rPr>
+        <w:t xml:space="preserve">، </w:t>
+      </w:r>
+      <w:r>
+        <w:rPr>
+          <w:rFonts w:hint="cs"/>
+          <w:rtl/>
+          <w:lang w:bidi="ar-SY"/>
+        </w:rPr>
+        <w:t xml:space="preserve">ذاكرة </w:t>
+      </w:r>
+      <w:r>
+        <w:rPr>
+          <w:lang w:bidi="ar-SY"/>
+        </w:rPr>
+        <w:t>RAM 8 GB</w:t>
+      </w:r>
+      <w:r>
+        <w:rPr>
+          <w:rFonts w:hint="cs"/>
+          <w:rtl/>
+          <w:lang w:bidi="ar-SY"/>
+        </w:rPr>
+        <w:t xml:space="preserve"> </w:t>
+      </w:r>
+      <w:proofErr w:type="gramStart"/>
+      <w:r>
+        <w:rPr>
+          <w:rFonts w:hint="cs"/>
+          <w:rtl/>
+          <w:lang w:bidi="ar-SY"/>
+        </w:rPr>
+        <w:t>و قرص</w:t>
+      </w:r>
+      <w:proofErr w:type="gramEnd"/>
+      <w:r>
+        <w:rPr>
+          <w:rFonts w:hint="cs"/>
+          <w:rtl/>
+          <w:lang w:bidi="ar-SY"/>
+        </w:rPr>
+        <w:t xml:space="preserve"> تخزين </w:t>
+      </w:r>
+      <w:r>
+        <w:rPr>
+          <w:lang w:bidi="ar-SY"/>
+        </w:rPr>
+        <w:t>SSD Sata 500 GB</w:t>
+      </w:r>
+      <w:r>
+        <w:rPr>
+          <w:rFonts w:hint="cs"/>
+          <w:rtl/>
+          <w:lang w:bidi="ar-SY"/>
+        </w:rPr>
+        <w:t>.</w:t>
+      </w:r>
+    </w:p>
+    <w:p>
+      <w:pPr>
+        <w:bidi/>
+        <w:rPr>
+          <w:rFonts w:hint="cs"/>
+          <w:rtl/>
+          <w:lang w:bidi="ar-SY"/>
+        </w:rPr>
+      </w:pPr>
+      <w:r>
+        <w:rPr>
+          <w:rFonts w:hint="cs"/>
+          <w:rtl/>
+          <w:lang w:bidi="ar-SY"/>
+        </w:rPr>
+        <w:t xml:space="preserve">باستخدام أداة توليد البيانات قمنا بملء قاعدة البيانات ب 250000 منتج وطلب وعميل، حيث تم استخدام البيانات المولدة في ملفات </w:t>
+      </w:r>
+      <w:r>
+        <w:rPr>
+          <w:lang w:bidi="ar-SY"/>
+        </w:rPr>
+        <w:t>JSON</w:t>
+      </w:r>
+      <w:r>
+        <w:rPr>
+          <w:rFonts w:hint="cs"/>
+          <w:rtl/>
+          <w:lang w:bidi="ar-SY"/>
+        </w:rPr>
+        <w:t xml:space="preserve"> في الفقرة السابقة.</w:t>
+      </w:r>
+    </w:p>
+    <w:p>
+      <w:pPr>
+        <w:bidi/>
+        <w:rPr>
+          <w:b/>
+          <w:bCs/>
+          <w:color w:val="2F5496" w:themeColor="accent1" w:themeShade="BF"/>
+          <w:sz w:val="32"/>
+          <w:szCs w:val="32"/>
+          <w:rtl/>
+          <w:lang w:bidi="ar-SY"/>
+        </w:rPr>
+      </w:pPr>
+      <w:r>
+        <w:rPr>
+          <w:rFonts w:hint="cs"/>
+          <w:b/>
+          <w:bCs/>
+          <w:color w:val="2F5496" w:themeColor="accent1" w:themeShade="BF"/>
+          <w:sz w:val="32"/>
+          <w:szCs w:val="32"/>
           <w:rtl/>
           <w:lang w:bidi="ar-SY"/>
         </w:rPr>
@@ -16933,6 +17148,7 @@
           <w:rtl/>
           <w:lang w:bidi="ar-SY"/>
         </w:rPr>
+        <w:lastRenderedPageBreak/>
         <w:t>بعد ذلك قمنا بإنشاء صفحة خاصة للاختبار في تطبيق الواجهة الأمامية، حيث يتم تحديد عدد المرات المُراد تنفيذ الاستعلام بها عن طريق حقل نصي، يتم ارسال الطلب الى تطبيق الواجهة الخلفية واجراء الاختبارات وقياس الزمن في كل مرة ثم إظهار النتائج.</w:t>
       </w:r>
     </w:p>
@@ -16997,7 +17213,6 @@
           <w:szCs w:val="26"/>
           <w:lang w:bidi="ar-SY"/>
         </w:rPr>
-        <w:lastRenderedPageBreak/>
         <w:drawing>
           <wp:anchor distT="0" distB="0" distL="114300" distR="114300" simplePos="0" relativeHeight="251691008" behindDoc="0" locked="0" layoutInCell="1" allowOverlap="1" wp14:anchorId="074214DA" wp14:editId="508EA1D9">
             <wp:simplePos x="0" y="0"/>
@@ -17099,7 +17314,6 @@
       <w:pPr>
         <w:bidi/>
         <w:rPr>
-          <w:rFonts w:hint="cs"/>
           <w:sz w:val="26"/>
           <w:szCs w:val="26"/>
           <w:rtl/>
@@ -17114,6 +17328,7 @@
           <w:szCs w:val="26"/>
           <w:lang w:bidi="ar-SY"/>
         </w:rPr>
+        <w:lastRenderedPageBreak/>
         <w:drawing>
           <wp:anchor distT="0" distB="0" distL="114300" distR="114300" simplePos="0" relativeHeight="251692032" behindDoc="0" locked="0" layoutInCell="1" allowOverlap="1" wp14:anchorId="431A3B74" wp14:editId="5F0D5BCE">
             <wp:simplePos x="0" y="0"/>
@@ -17172,18 +17387,16 @@
       <w:pPr>
         <w:bidi/>
         <w:rPr>
-          <w:rFonts w:hint="cs"/>
-          <w:sz w:val="26"/>
-          <w:szCs w:val="26"/>
-          <w:lang w:bidi="ar-SY"/>
-        </w:rPr>
-      </w:pPr>
-    </w:p>
-    <w:p>
-      <w:pPr>
-        <w:bidi/>
-        <w:rPr>
-          <w:rFonts w:hint="cs"/>
+          <w:sz w:val="26"/>
+          <w:szCs w:val="26"/>
+          <w:lang w:bidi="ar-SY"/>
+        </w:rPr>
+      </w:pPr>
+    </w:p>
+    <w:p>
+      <w:pPr>
+        <w:bidi/>
+        <w:rPr>
           <w:sz w:val="26"/>
           <w:szCs w:val="26"/>
           <w:rtl/>
@@ -17288,7 +17501,6 @@
           <w:rtl/>
           <w:lang w:bidi="ar-SY"/>
         </w:rPr>
-        <w:lastRenderedPageBreak/>
         <w:t xml:space="preserve">نبين فيما يلي أبرز نتائج القراءة لبعض الاستعلامات وذلك من أجل </w:t>
       </w:r>
       <w:r>
@@ -17608,7 +17820,6 @@
           <w:rtl/>
           <w:lang w:bidi="ar-SY"/>
         </w:rPr>
-        <w:lastRenderedPageBreak/>
         <w:t>الفصل الرابع</w:t>
       </w:r>
     </w:p>
@@ -17617,7 +17828,6 @@
         <w:bidi/>
         <w:jc w:val="center"/>
         <w:rPr>
-          <w:rFonts w:hint="cs"/>
           <w:b/>
           <w:bCs/>
           <w:color w:val="2F5496" w:themeColor="accent1" w:themeShade="BF"/>
@@ -17859,173 +18069,183 @@
           <w:rtl/>
           <w:lang w:bidi="ar-SY"/>
         </w:rPr>
+        <w:t>د</w:t>
+      </w:r>
+      <w:r>
+        <w:rPr>
+          <w:rFonts w:hint="cs"/>
+          <w:sz w:val="26"/>
+          <w:szCs w:val="26"/>
+          <w:rtl/>
+          <w:lang w:bidi="ar-SY"/>
+        </w:rPr>
+        <w:t xml:space="preserve">رسنا </w:t>
+      </w:r>
+      <w:r>
+        <w:rPr>
+          <w:rFonts w:hint="cs"/>
+          <w:sz w:val="26"/>
+          <w:szCs w:val="26"/>
+          <w:rtl/>
+          <w:lang w:bidi="ar-SY"/>
+        </w:rPr>
+        <w:t xml:space="preserve">في الفصول السابقة </w:t>
+      </w:r>
+      <w:r>
+        <w:rPr>
+          <w:rFonts w:hint="cs"/>
+          <w:sz w:val="26"/>
+          <w:szCs w:val="26"/>
+          <w:rtl/>
+          <w:lang w:bidi="ar-SY"/>
+        </w:rPr>
+        <w:t xml:space="preserve">استخدام قواعد البيانات في تطبيقات الويب، حيث يستقبل تطبيق السيرفر (تطبيق الواجهة الخلفية </w:t>
+      </w:r>
+      <w:r>
+        <w:rPr>
+          <w:sz w:val="26"/>
+          <w:szCs w:val="26"/>
+          <w:lang w:bidi="ar-SY"/>
+        </w:rPr>
+        <w:t>Backend</w:t>
+      </w:r>
+      <w:r>
+        <w:rPr>
+          <w:rFonts w:hint="cs"/>
+          <w:sz w:val="26"/>
+          <w:szCs w:val="26"/>
+          <w:rtl/>
+          <w:lang w:bidi="ar-SY"/>
+        </w:rPr>
+        <w:t>) طلبات معينة لقراءة البيانات أو كتباتها</w:t>
+      </w:r>
+      <w:r>
+        <w:rPr>
+          <w:rFonts w:hint="cs"/>
+          <w:sz w:val="26"/>
+          <w:szCs w:val="26"/>
+          <w:rtl/>
+          <w:lang w:bidi="ar-SY"/>
+        </w:rPr>
+        <w:t xml:space="preserve"> ثم يقوم بتنفيذ هذه الأوامر على قاعة البيانات، بعد القراءة من قاعدة البيانات فإن النتائج يتم نمذجتها على شكل كائنات من أصناف ال </w:t>
+      </w:r>
+      <w:r>
+        <w:rPr>
+          <w:sz w:val="26"/>
+          <w:szCs w:val="26"/>
+          <w:lang w:bidi="ar-SY"/>
+        </w:rPr>
+        <w:t>Domain</w:t>
+      </w:r>
+      <w:r>
+        <w:rPr>
+          <w:rFonts w:hint="cs"/>
+          <w:sz w:val="26"/>
+          <w:szCs w:val="26"/>
+          <w:rtl/>
+          <w:lang w:bidi="ar-SY"/>
+        </w:rPr>
+        <w:t xml:space="preserve"> الخاصة بالمسألة، والسؤال هنا كيف يتم ارسال المعلومات في هذه الكائنات عبر الشبك الى تطبيق العميل الذي ممن الممكن أن يكون مُبرمجاً باستخدام تقنيات مختلفة عن تقنيات السيرفر والذي أيضاً ممن الممكن أن يكون عبارة تطبيق على المتصفح أو تطبيق موبايل أو خدمة ويب أخرى؟ في هذا الفصل سوف ندرس الخيارات الممكنة للإجابة على هذا السؤال.</w:t>
+      </w:r>
+    </w:p>
+    <w:p>
+      <w:pPr>
+        <w:bidi/>
+        <w:rPr>
+          <w:sz w:val="26"/>
+          <w:szCs w:val="26"/>
+          <w:rtl/>
+          <w:lang w:bidi="ar-SY"/>
+        </w:rPr>
+      </w:pPr>
+    </w:p>
+    <w:p>
+      <w:pPr>
+        <w:bidi/>
+        <w:rPr>
+          <w:sz w:val="26"/>
+          <w:szCs w:val="26"/>
+          <w:rtl/>
+          <w:lang w:bidi="ar-SY"/>
+        </w:rPr>
+      </w:pPr>
+      <w:r>
+        <w:rPr>
+          <w:rFonts w:hint="cs"/>
+          <w:sz w:val="26"/>
+          <w:szCs w:val="26"/>
+          <w:rtl/>
+          <w:lang w:bidi="ar-SY"/>
+        </w:rPr>
+        <w:t>تعريف طرق ترميز المعلومات في تطبيقات الويب:</w:t>
+      </w:r>
+    </w:p>
+    <w:p>
+      <w:pPr>
+        <w:bidi/>
+        <w:rPr>
+          <w:sz w:val="26"/>
+          <w:szCs w:val="26"/>
+          <w:rtl/>
+          <w:lang w:bidi="ar-SY"/>
+        </w:rPr>
+      </w:pPr>
+      <w:r>
+        <w:rPr>
+          <w:rFonts w:hint="cs"/>
+          <w:sz w:val="26"/>
+          <w:szCs w:val="26"/>
+          <w:rtl/>
+          <w:lang w:bidi="ar-SY"/>
+        </w:rPr>
+        <w:t xml:space="preserve">هي عملية تحويل المعلومات الموجودة في خصائص الكائنات الى صيغة معينة بحيث يمكن نقل هذه المعلومات عبر الشبكة، وتتم هذه العملية في الواجهتين الخلفية </w:t>
+      </w:r>
+      <w:r>
+        <w:rPr>
+          <w:sz w:val="26"/>
+          <w:szCs w:val="26"/>
+          <w:lang w:bidi="ar-SY"/>
+        </w:rPr>
+        <w:t>Backend</w:t>
+      </w:r>
+      <w:r>
+        <w:rPr>
+          <w:rFonts w:hint="cs"/>
+          <w:sz w:val="26"/>
+          <w:szCs w:val="26"/>
+          <w:rtl/>
+          <w:lang w:bidi="ar-SY"/>
+        </w:rPr>
+        <w:t xml:space="preserve"> والأمامية </w:t>
+      </w:r>
+      <w:r>
+        <w:rPr>
+          <w:sz w:val="26"/>
+          <w:szCs w:val="26"/>
+          <w:lang w:bidi="ar-SY"/>
+        </w:rPr>
+        <w:t>Frontend</w:t>
+      </w:r>
+      <w:r>
+        <w:rPr>
+          <w:rFonts w:hint="cs"/>
+          <w:sz w:val="26"/>
+          <w:szCs w:val="26"/>
+          <w:rtl/>
+          <w:lang w:bidi="ar-SY"/>
+        </w:rPr>
+        <w:t xml:space="preserve">، على سبيل المثال يقوم تطبيق </w:t>
+      </w:r>
+      <w:r>
+        <w:rPr>
+          <w:rFonts w:hint="cs"/>
+          <w:sz w:val="26"/>
+          <w:szCs w:val="26"/>
+          <w:rtl/>
+          <w:lang w:bidi="ar-SY"/>
+        </w:rPr>
         <w:lastRenderedPageBreak/>
-        <w:t>د</w:t>
-      </w:r>
-      <w:r>
-        <w:rPr>
-          <w:rFonts w:hint="cs"/>
-          <w:sz w:val="26"/>
-          <w:szCs w:val="26"/>
-          <w:rtl/>
-          <w:lang w:bidi="ar-SY"/>
-        </w:rPr>
-        <w:t xml:space="preserve">رسنا </w:t>
-      </w:r>
-      <w:r>
-        <w:rPr>
-          <w:rFonts w:hint="cs"/>
-          <w:sz w:val="26"/>
-          <w:szCs w:val="26"/>
-          <w:rtl/>
-          <w:lang w:bidi="ar-SY"/>
-        </w:rPr>
-        <w:t xml:space="preserve">في الفصول السابقة </w:t>
-      </w:r>
-      <w:r>
-        <w:rPr>
-          <w:rFonts w:hint="cs"/>
-          <w:sz w:val="26"/>
-          <w:szCs w:val="26"/>
-          <w:rtl/>
-          <w:lang w:bidi="ar-SY"/>
-        </w:rPr>
-        <w:t xml:space="preserve">استخدام قواعد البيانات في تطبيقات الويب، حيث يستقبل تطبيق السيرفر (تطبيق الواجهة الخلفية </w:t>
-      </w:r>
-      <w:r>
-        <w:rPr>
-          <w:sz w:val="26"/>
-          <w:szCs w:val="26"/>
-          <w:lang w:bidi="ar-SY"/>
-        </w:rPr>
-        <w:t>Backend</w:t>
-      </w:r>
-      <w:r>
-        <w:rPr>
-          <w:rFonts w:hint="cs"/>
-          <w:sz w:val="26"/>
-          <w:szCs w:val="26"/>
-          <w:rtl/>
-          <w:lang w:bidi="ar-SY"/>
-        </w:rPr>
-        <w:t>) طلبات معينة لقراءة البيانات أو كتباتها</w:t>
-      </w:r>
-      <w:r>
-        <w:rPr>
-          <w:rFonts w:hint="cs"/>
-          <w:sz w:val="26"/>
-          <w:szCs w:val="26"/>
-          <w:rtl/>
-          <w:lang w:bidi="ar-SY"/>
-        </w:rPr>
-        <w:t xml:space="preserve"> ثم يقوم بتنفيذ هذه الأوامر على قاعة البيانات، بعد القراءة من قاعدة البيانات فإن النتائج يتم نمذجتها على شكل كائنات من أصناف ال </w:t>
-      </w:r>
-      <w:r>
-        <w:rPr>
-          <w:sz w:val="26"/>
-          <w:szCs w:val="26"/>
-          <w:lang w:bidi="ar-SY"/>
-        </w:rPr>
-        <w:t>Domain</w:t>
-      </w:r>
-      <w:r>
-        <w:rPr>
-          <w:rFonts w:hint="cs"/>
-          <w:sz w:val="26"/>
-          <w:szCs w:val="26"/>
-          <w:rtl/>
-          <w:lang w:bidi="ar-SY"/>
-        </w:rPr>
-        <w:t xml:space="preserve"> الخاصة بالمسألة، والسؤال هنا كيف يتم ارسال المعلومات في هذه الكائنات عبر الشبك الى تطبيق العميل الذي ممن الممكن أن يكون مُبرمجاً باستخدام تقنيات مختلفة عن تقنيات السيرفر والذي أيضاً ممن الممكن أن يكون عبارة تطبيق على المتصفح أو تطبيق موبايل أو خدمة ويب أخرى؟ في هذا الفصل سوف ندرس الخيارات الممكنة للإجابة على هذا السؤال.</w:t>
-      </w:r>
-    </w:p>
-    <w:p>
-      <w:pPr>
-        <w:bidi/>
-        <w:rPr>
-          <w:sz w:val="26"/>
-          <w:szCs w:val="26"/>
-          <w:rtl/>
-          <w:lang w:bidi="ar-SY"/>
-        </w:rPr>
-      </w:pPr>
-    </w:p>
-    <w:p>
-      <w:pPr>
-        <w:bidi/>
-        <w:rPr>
-          <w:sz w:val="26"/>
-          <w:szCs w:val="26"/>
-          <w:rtl/>
-          <w:lang w:bidi="ar-SY"/>
-        </w:rPr>
-      </w:pPr>
-      <w:r>
-        <w:rPr>
-          <w:rFonts w:hint="cs"/>
-          <w:sz w:val="26"/>
-          <w:szCs w:val="26"/>
-          <w:rtl/>
-          <w:lang w:bidi="ar-SY"/>
-        </w:rPr>
-        <w:t>تعريف طرق ترميز المعلومات في تطبيقات الويب:</w:t>
-      </w:r>
-    </w:p>
-    <w:p>
-      <w:pPr>
-        <w:bidi/>
-        <w:rPr>
-          <w:sz w:val="26"/>
-          <w:szCs w:val="26"/>
-          <w:rtl/>
-          <w:lang w:bidi="ar-SY"/>
-        </w:rPr>
-      </w:pPr>
-      <w:r>
-        <w:rPr>
-          <w:rFonts w:hint="cs"/>
-          <w:sz w:val="26"/>
-          <w:szCs w:val="26"/>
-          <w:rtl/>
-          <w:lang w:bidi="ar-SY"/>
-        </w:rPr>
-        <w:t xml:space="preserve">هي عملية تحويل المعلومات الموجودة في خصائص الكائنات الى صيغة معينة بحيث يمكن نقل هذه المعلومات عبر الشبكة، وتتم هذه العملية في الواجهتين الخلفية </w:t>
-      </w:r>
-      <w:r>
-        <w:rPr>
-          <w:sz w:val="26"/>
-          <w:szCs w:val="26"/>
-          <w:lang w:bidi="ar-SY"/>
-        </w:rPr>
-        <w:t>Backend</w:t>
-      </w:r>
-      <w:r>
-        <w:rPr>
-          <w:rFonts w:hint="cs"/>
-          <w:sz w:val="26"/>
-          <w:szCs w:val="26"/>
-          <w:rtl/>
-          <w:lang w:bidi="ar-SY"/>
-        </w:rPr>
-        <w:t xml:space="preserve"> والأمامية </w:t>
-      </w:r>
-      <w:r>
-        <w:rPr>
-          <w:sz w:val="26"/>
-          <w:szCs w:val="26"/>
-          <w:lang w:bidi="ar-SY"/>
-        </w:rPr>
-        <w:t>Frontend</w:t>
-      </w:r>
-      <w:r>
-        <w:rPr>
-          <w:rFonts w:hint="cs"/>
-          <w:sz w:val="26"/>
-          <w:szCs w:val="26"/>
-          <w:rtl/>
-          <w:lang w:bidi="ar-SY"/>
-        </w:rPr>
-        <w:t xml:space="preserve">، على سبيل المثال يقوم تطبيق الواجهة الأمامية بتحويل المعلومات الخاصة ب </w:t>
+        <w:t xml:space="preserve">الواجهة الأمامية بتحويل المعلومات الخاصة ب </w:t>
       </w:r>
       <w:r>
         <w:rPr>
@@ -18110,7 +18330,6 @@
       <w:pPr>
         <w:bidi/>
         <w:rPr>
-          <w:rFonts w:hint="cs"/>
           <w:sz w:val="26"/>
           <w:szCs w:val="26"/>
           <w:lang w:bidi="ar-SY"/>
@@ -18690,7 +18909,6 @@
           <w:szCs w:val="26"/>
           <w:rtl/>
         </w:rPr>
-        <w:lastRenderedPageBreak/>
         <w:t xml:space="preserve">و مع أنها ليست الطريقة المفضلة لتنظيم و نقل البيانات في عصرنا </w:t>
       </w:r>
       <w:proofErr w:type="gramStart"/>
@@ -18903,6 +19121,7 @@
           <w:sz w:val="25"/>
           <w:szCs w:val="25"/>
         </w:rPr>
+        <w:lastRenderedPageBreak/>
         <w:drawing>
           <wp:anchor distT="0" distB="0" distL="114300" distR="114300" simplePos="0" relativeHeight="251693056" behindDoc="0" locked="0" layoutInCell="1" allowOverlap="1" wp14:anchorId="36D3552B" wp14:editId="12C3D0C2">
             <wp:simplePos x="0" y="0"/>
@@ -19372,7 +19591,6 @@
       <w:pPr>
         <w:bidi/>
         <w:rPr>
-          <w:rFonts w:hint="cs"/>
           <w:sz w:val="26"/>
           <w:szCs w:val="26"/>
           <w:rtl/>
@@ -19440,34 +19658,306 @@
           <w:szCs w:val="26"/>
           <w:rtl/>
         </w:rPr>
+        <w:t>لماذا نستخدم جيسون</w:t>
+      </w:r>
+      <w:r>
+        <w:rPr>
+          <w:sz w:val="26"/>
+          <w:szCs w:val="26"/>
+        </w:rPr>
+        <w:t xml:space="preserve"> JSON</w:t>
+      </w:r>
+    </w:p>
+    <w:p>
+      <w:pPr>
+        <w:bidi/>
+        <w:rPr>
+          <w:sz w:val="26"/>
+          <w:szCs w:val="26"/>
+          <w:rtl/>
+        </w:rPr>
+      </w:pPr>
+      <w:r>
+        <w:rPr>
+          <w:rFonts w:cs="Arial"/>
+          <w:sz w:val="26"/>
+          <w:szCs w:val="26"/>
+          <w:rtl/>
+        </w:rPr>
+        <w:t>لفهم فائدة وأهمية</w:t>
+      </w:r>
+      <w:r>
+        <w:rPr>
+          <w:sz w:val="26"/>
+          <w:szCs w:val="26"/>
+        </w:rPr>
+        <w:t xml:space="preserve"> </w:t>
+      </w:r>
+      <w:proofErr w:type="gramStart"/>
+      <w:r>
+        <w:rPr>
+          <w:sz w:val="26"/>
+          <w:szCs w:val="26"/>
+        </w:rPr>
+        <w:t xml:space="preserve">JSON </w:t>
+      </w:r>
+      <w:r>
+        <w:rPr>
+          <w:rFonts w:cs="Arial"/>
+          <w:sz w:val="26"/>
+          <w:szCs w:val="26"/>
+          <w:rtl/>
+        </w:rPr>
+        <w:t>،</w:t>
+      </w:r>
+      <w:proofErr w:type="gramEnd"/>
+      <w:r>
+        <w:rPr>
+          <w:rFonts w:cs="Arial"/>
+          <w:sz w:val="26"/>
+          <w:szCs w:val="26"/>
+          <w:rtl/>
+        </w:rPr>
+        <w:t xml:space="preserve"> يجب أن نفهم قليلاً كيف تطور عرض صفحات الويب</w:t>
+      </w:r>
+      <w:r>
+        <w:rPr>
+          <w:sz w:val="26"/>
+          <w:szCs w:val="26"/>
+        </w:rPr>
+        <w:t>.</w:t>
+      </w:r>
+    </w:p>
+    <w:p>
+      <w:pPr>
+        <w:bidi/>
+        <w:rPr>
+          <w:sz w:val="26"/>
+          <w:szCs w:val="26"/>
+          <w:rtl/>
+        </w:rPr>
+      </w:pPr>
+      <w:r>
+        <w:rPr>
+          <w:rFonts w:cs="Arial"/>
+          <w:sz w:val="26"/>
+          <w:szCs w:val="26"/>
+          <w:rtl/>
+        </w:rPr>
         <w:lastRenderedPageBreak/>
-        <w:t>لماذا نستخدم جيسون</w:t>
-      </w:r>
-      <w:r>
-        <w:rPr>
-          <w:sz w:val="26"/>
-          <w:szCs w:val="26"/>
-        </w:rPr>
-        <w:t xml:space="preserve"> JSON</w:t>
-      </w:r>
-    </w:p>
-    <w:p>
-      <w:pPr>
-        <w:bidi/>
-        <w:rPr>
-          <w:sz w:val="26"/>
-          <w:szCs w:val="26"/>
-          <w:rtl/>
-        </w:rPr>
-      </w:pPr>
-      <w:r>
-        <w:rPr>
-          <w:rFonts w:cs="Arial"/>
-          <w:sz w:val="26"/>
-          <w:szCs w:val="26"/>
-          <w:rtl/>
-        </w:rPr>
-        <w:t>لفهم فائدة وأهمية</w:t>
+        <w:t xml:space="preserve">في أوائل عام </w:t>
+      </w:r>
+      <w:r>
+        <w:rPr>
+          <w:rFonts w:cs="Arial" w:hint="cs"/>
+          <w:sz w:val="26"/>
+          <w:szCs w:val="26"/>
+          <w:rtl/>
+        </w:rPr>
+        <w:t>2000،</w:t>
+      </w:r>
+      <w:r>
+        <w:rPr>
+          <w:rFonts w:cs="Arial"/>
+          <w:sz w:val="26"/>
+          <w:szCs w:val="26"/>
+          <w:rtl/>
+        </w:rPr>
+        <w:t xml:space="preserve"> بدأ التفاعل بين العميل والخادم في التحول بشكل كبير.، حيث كان المتصفح يعمل بشكل أساسي لعرض المعلومات بشكل بسيط، وكان الخادم يقوم بكل العمل الشاق لإعداد المحتوى للعرض بالطريقة المطلوبة. فعندما ينقر المستخدم على رابط أو زر في </w:t>
+      </w:r>
+      <w:r>
+        <w:rPr>
+          <w:rFonts w:cs="Arial" w:hint="cs"/>
+          <w:sz w:val="26"/>
+          <w:szCs w:val="26"/>
+          <w:rtl/>
+        </w:rPr>
+        <w:t>المتصفح،</w:t>
+      </w:r>
+      <w:r>
+        <w:rPr>
+          <w:rFonts w:cs="Arial"/>
+          <w:sz w:val="26"/>
+          <w:szCs w:val="26"/>
+          <w:rtl/>
+        </w:rPr>
+        <w:t xml:space="preserve"> سيتم إرسال طلب إلى </w:t>
+      </w:r>
+      <w:proofErr w:type="gramStart"/>
+      <w:r>
+        <w:rPr>
+          <w:rFonts w:cs="Arial"/>
+          <w:sz w:val="26"/>
+          <w:szCs w:val="26"/>
+          <w:rtl/>
+        </w:rPr>
+        <w:t>الخادم ،</w:t>
+      </w:r>
+      <w:proofErr w:type="gramEnd"/>
+      <w:r>
+        <w:rPr>
+          <w:rFonts w:cs="Arial"/>
+          <w:sz w:val="26"/>
+          <w:szCs w:val="26"/>
+          <w:rtl/>
+        </w:rPr>
+        <w:t xml:space="preserve"> حيث يقوم الخادم بإعداد المعلومات المطلوبة على هيئة</w:t>
+      </w:r>
+      <w:r>
+        <w:rPr>
+          <w:sz w:val="26"/>
+          <w:szCs w:val="26"/>
+        </w:rPr>
+        <w:t xml:space="preserve"> HTML </w:t>
+      </w:r>
+      <w:r>
+        <w:rPr>
+          <w:rFonts w:cs="Arial"/>
+          <w:sz w:val="26"/>
+          <w:szCs w:val="26"/>
+          <w:rtl/>
+        </w:rPr>
+        <w:t>، وسيقوم المتصفح بعرض</w:t>
+      </w:r>
+      <w:r>
+        <w:rPr>
+          <w:sz w:val="26"/>
+          <w:szCs w:val="26"/>
+        </w:rPr>
+        <w:t xml:space="preserve"> HTML </w:t>
+      </w:r>
+      <w:r>
+        <w:rPr>
+          <w:rFonts w:cs="Arial"/>
+          <w:sz w:val="26"/>
+          <w:szCs w:val="26"/>
+          <w:rtl/>
+        </w:rPr>
+        <w:t xml:space="preserve">كصفحة جديدة. كان هذا النمط بطيئًا وغير </w:t>
+      </w:r>
+      <w:r>
+        <w:rPr>
+          <w:rFonts w:cs="Arial" w:hint="cs"/>
+          <w:sz w:val="26"/>
+          <w:szCs w:val="26"/>
+          <w:rtl/>
+        </w:rPr>
+        <w:t>فعال،</w:t>
+      </w:r>
+      <w:r>
+        <w:rPr>
+          <w:rFonts w:cs="Arial"/>
+          <w:sz w:val="26"/>
+          <w:szCs w:val="26"/>
+          <w:rtl/>
+        </w:rPr>
+        <w:t xml:space="preserve"> حيث يتطلب من المتصفح إعادة تحميل وإعداد كل شيء على الصفحة حتى لو لم يتم تغيير سوى جزء بسيط من الصفحة</w:t>
+      </w:r>
+      <w:r>
+        <w:rPr>
+          <w:sz w:val="26"/>
+          <w:szCs w:val="26"/>
+        </w:rPr>
+        <w:t>.</w:t>
+      </w:r>
+    </w:p>
+    <w:p>
+      <w:pPr>
+        <w:bidi/>
+        <w:rPr>
+          <w:sz w:val="26"/>
+          <w:szCs w:val="26"/>
+          <w:rtl/>
+        </w:rPr>
+      </w:pPr>
+    </w:p>
+    <w:p>
+      <w:pPr>
+        <w:bidi/>
+        <w:rPr>
+          <w:sz w:val="26"/>
+          <w:szCs w:val="26"/>
+          <w:rtl/>
+        </w:rPr>
+      </w:pPr>
+      <w:r>
+        <w:rPr>
+          <w:rFonts w:cs="Arial"/>
+          <w:sz w:val="26"/>
+          <w:szCs w:val="26"/>
+          <w:rtl/>
+        </w:rPr>
+        <w:t xml:space="preserve">كان إعادة تحميل الصفحة بالكامل مضيعة للوقت ولموارد </w:t>
+      </w:r>
+      <w:r>
+        <w:rPr>
+          <w:rFonts w:cs="Arial" w:hint="cs"/>
+          <w:sz w:val="26"/>
+          <w:szCs w:val="26"/>
+          <w:rtl/>
+        </w:rPr>
+        <w:t>الخادم،</w:t>
+      </w:r>
+      <w:r>
+        <w:rPr>
+          <w:rFonts w:cs="Arial"/>
+          <w:sz w:val="26"/>
+          <w:szCs w:val="26"/>
+          <w:rtl/>
+        </w:rPr>
+        <w:t xml:space="preserve"> بحث مطورو الويب عن تقنيات أحدث لتحسين تجربة المستخدم بشكل عام. فأثبتت القدرة على إرسال طلبات الويب إلى الخادم في الخلفية أثناء عرض </w:t>
+      </w:r>
+      <w:r>
+        <w:rPr>
+          <w:rFonts w:cs="Arial" w:hint="cs"/>
+          <w:sz w:val="26"/>
+          <w:szCs w:val="26"/>
+          <w:rtl/>
+        </w:rPr>
+        <w:t>الصفحة،</w:t>
+      </w:r>
+      <w:r>
+        <w:rPr>
+          <w:rFonts w:cs="Arial"/>
+          <w:sz w:val="26"/>
+          <w:szCs w:val="26"/>
+          <w:rtl/>
+        </w:rPr>
+        <w:t xml:space="preserve"> والتي تم تقديمها في</w:t>
+      </w:r>
+      <w:r>
+        <w:rPr>
+          <w:sz w:val="26"/>
+          <w:szCs w:val="26"/>
+        </w:rPr>
+        <w:t xml:space="preserve"> Internet Explorer </w:t>
+      </w:r>
+      <w:proofErr w:type="gramStart"/>
+      <w:r>
+        <w:rPr>
+          <w:sz w:val="26"/>
+          <w:szCs w:val="26"/>
+        </w:rPr>
+        <w:t>5</w:t>
+      </w:r>
+      <w:r>
+        <w:rPr>
+          <w:rFonts w:cs="Arial"/>
+          <w:sz w:val="26"/>
+          <w:szCs w:val="26"/>
+          <w:rtl/>
+        </w:rPr>
+        <w:t xml:space="preserve"> ،</w:t>
+      </w:r>
+      <w:proofErr w:type="gramEnd"/>
+      <w:r>
+        <w:rPr>
+          <w:rFonts w:cs="Arial"/>
+          <w:sz w:val="26"/>
+          <w:szCs w:val="26"/>
+          <w:rtl/>
+        </w:rPr>
+        <w:t xml:space="preserve"> وترجع فائدة تقديم الطلبات في الخلفية إلى عدم إعادة تحميل الصفحة كاملة لتغير جزء معين في الصفحة. على سبيل المثال عند الضغط على رابط معين يتم تحميل بيانات في الخلفية دون إعادة تحميل الصفحة وبالتالي يتم التعامل مع البيانات على المتصفح من قبل لغة</w:t>
       </w:r>
       <w:r>
         <w:rPr>
@@ -19476,597 +19966,325 @@
         </w:rPr>
         <w:t xml:space="preserve"> </w:t>
       </w:r>
+      <w:proofErr w:type="spellStart"/>
+      <w:r>
+        <w:rPr>
+          <w:sz w:val="26"/>
+          <w:szCs w:val="26"/>
+        </w:rPr>
+        <w:t>Javascript</w:t>
+      </w:r>
+      <w:proofErr w:type="spellEnd"/>
+      <w:r>
+        <w:rPr>
+          <w:sz w:val="26"/>
+          <w:szCs w:val="26"/>
+        </w:rPr>
+        <w:t xml:space="preserve"> </w:t>
+      </w:r>
+      <w:r>
+        <w:rPr>
+          <w:rFonts w:cs="Arial"/>
+          <w:sz w:val="26"/>
+          <w:szCs w:val="26"/>
+          <w:rtl/>
+        </w:rPr>
+        <w:t>التي تعمل على المتصفح</w:t>
+      </w:r>
+      <w:r>
+        <w:rPr>
+          <w:sz w:val="26"/>
+          <w:szCs w:val="26"/>
+        </w:rPr>
+        <w:t>.</w:t>
+      </w:r>
+    </w:p>
+    <w:p>
+      <w:pPr>
+        <w:bidi/>
+        <w:rPr>
+          <w:sz w:val="26"/>
+          <w:szCs w:val="26"/>
+        </w:rPr>
+      </w:pPr>
+      <w:r>
+        <w:rPr>
+          <w:rFonts w:cs="Arial"/>
+          <w:sz w:val="26"/>
+          <w:szCs w:val="26"/>
+          <w:rtl/>
+        </w:rPr>
+        <w:t xml:space="preserve">في الأساس كان يتم نقل البيانات بتنسيق </w:t>
+      </w:r>
+      <w:r>
+        <w:rPr>
+          <w:sz w:val="26"/>
+          <w:szCs w:val="26"/>
+        </w:rPr>
+        <w:t>XML</w:t>
+      </w:r>
+      <w:r>
+        <w:rPr>
+          <w:rFonts w:cs="Arial"/>
+          <w:sz w:val="26"/>
+          <w:szCs w:val="26"/>
+          <w:rtl/>
+        </w:rPr>
+        <w:t xml:space="preserve"> ولكن </w:t>
+      </w:r>
+      <w:r>
+        <w:rPr>
+          <w:sz w:val="26"/>
+          <w:szCs w:val="26"/>
+        </w:rPr>
+        <w:t>XML</w:t>
+      </w:r>
+      <w:r>
+        <w:rPr>
+          <w:rFonts w:cs="Arial"/>
+          <w:sz w:val="26"/>
+          <w:szCs w:val="26"/>
+          <w:rtl/>
+        </w:rPr>
+        <w:t xml:space="preserve"> كانت طويلة وصعبة في التعامل في لغة جافا سكريبت. كانت </w:t>
+      </w:r>
+      <w:r>
+        <w:rPr>
+          <w:sz w:val="26"/>
+          <w:szCs w:val="26"/>
+        </w:rPr>
+        <w:t>JavaScript</w:t>
+      </w:r>
+      <w:r>
+        <w:rPr>
+          <w:rFonts w:cs="Arial"/>
+          <w:sz w:val="26"/>
+          <w:szCs w:val="26"/>
+          <w:rtl/>
+        </w:rPr>
+        <w:t xml:space="preserve"> تحتوي بالفعل على مفهوم الكائنات أو </w:t>
+      </w:r>
+      <w:r>
+        <w:rPr>
+          <w:sz w:val="26"/>
+          <w:szCs w:val="26"/>
+        </w:rPr>
+        <w:t>Objects</w:t>
+      </w:r>
+      <w:r>
+        <w:rPr>
+          <w:rFonts w:cs="Arial" w:hint="cs"/>
+          <w:sz w:val="26"/>
+          <w:szCs w:val="26"/>
+          <w:rtl/>
+        </w:rPr>
+        <w:t>،</w:t>
+      </w:r>
+      <w:r>
+        <w:rPr>
+          <w:rFonts w:cs="Arial"/>
+          <w:sz w:val="26"/>
+          <w:szCs w:val="26"/>
+          <w:rtl/>
+        </w:rPr>
+        <w:t xml:space="preserve"> وهي طريقة للتعبير عن البيانات داخل </w:t>
+      </w:r>
+      <w:r>
+        <w:rPr>
+          <w:rFonts w:cs="Arial" w:hint="cs"/>
+          <w:sz w:val="26"/>
+          <w:szCs w:val="26"/>
+          <w:rtl/>
+        </w:rPr>
+        <w:t>اللغة،</w:t>
+      </w:r>
+      <w:r>
+        <w:rPr>
+          <w:rFonts w:cs="Arial"/>
+          <w:sz w:val="26"/>
+          <w:szCs w:val="26"/>
+          <w:rtl/>
+        </w:rPr>
+        <w:t xml:space="preserve"> لذلك أخذ </w:t>
+      </w:r>
+      <w:r>
+        <w:rPr>
+          <w:sz w:val="26"/>
+          <w:szCs w:val="26"/>
+        </w:rPr>
+        <w:t>Douglas Crockford</w:t>
+      </w:r>
+      <w:r>
+        <w:rPr>
+          <w:rFonts w:cs="Arial"/>
+          <w:sz w:val="26"/>
+          <w:szCs w:val="26"/>
+          <w:rtl/>
+        </w:rPr>
+        <w:t xml:space="preserve"> مجموعة فرعية من هذا التعبير كمواصفات لتنسيق تبادل البيانات الجديد الذي أطلق عليه اسم </w:t>
+      </w:r>
+      <w:r>
+        <w:rPr>
+          <w:sz w:val="26"/>
+          <w:szCs w:val="26"/>
+        </w:rPr>
+        <w:t>JSON</w:t>
+      </w:r>
+      <w:r>
+        <w:rPr>
+          <w:rFonts w:cs="Arial"/>
+          <w:sz w:val="26"/>
+          <w:szCs w:val="26"/>
+          <w:rtl/>
+        </w:rPr>
+        <w:t xml:space="preserve">. كان </w:t>
+      </w:r>
+      <w:r>
+        <w:rPr>
+          <w:sz w:val="26"/>
+          <w:szCs w:val="26"/>
+        </w:rPr>
+        <w:t>JSON</w:t>
+      </w:r>
+      <w:r>
+        <w:rPr>
+          <w:rFonts w:cs="Arial"/>
+          <w:sz w:val="26"/>
+          <w:szCs w:val="26"/>
+          <w:rtl/>
+        </w:rPr>
+        <w:t xml:space="preserve"> أسهل في القراءة بكثير بالنسبة للأشخاص وحتى بالنسبة لتحليل المتصفحات. وسرعان ما بدأ مطورو الويب يفضلون </w:t>
+      </w:r>
+      <w:r>
+        <w:rPr>
+          <w:sz w:val="26"/>
+          <w:szCs w:val="26"/>
+        </w:rPr>
+        <w:t>JSON</w:t>
+      </w:r>
+      <w:r>
+        <w:rPr>
+          <w:rFonts w:cs="Arial"/>
+          <w:sz w:val="26"/>
+          <w:szCs w:val="26"/>
+          <w:rtl/>
+        </w:rPr>
+        <w:t xml:space="preserve"> عن</w:t>
+      </w:r>
+      <w:r>
+        <w:rPr>
+          <w:sz w:val="26"/>
+          <w:szCs w:val="26"/>
+        </w:rPr>
+        <w:t>XML</w:t>
+      </w:r>
+      <w:r>
+        <w:rPr>
+          <w:rFonts w:hint="cs"/>
+          <w:sz w:val="26"/>
+          <w:szCs w:val="26"/>
+          <w:rtl/>
+        </w:rPr>
+        <w:t>.</w:t>
+      </w:r>
+    </w:p>
+    <w:p>
+      <w:pPr>
+        <w:bidi/>
+        <w:rPr>
+          <w:sz w:val="26"/>
+          <w:szCs w:val="26"/>
+        </w:rPr>
+      </w:pPr>
+    </w:p>
+    <w:p>
+      <w:pPr>
+        <w:bidi/>
+        <w:rPr>
+          <w:sz w:val="26"/>
+          <w:szCs w:val="26"/>
+          <w:rtl/>
+          <w:lang w:bidi="ar-SY"/>
+        </w:rPr>
+      </w:pPr>
+      <w:r>
+        <w:rPr>
+          <w:sz w:val="26"/>
+          <w:szCs w:val="26"/>
+        </w:rPr>
+        <w:t>Protocol Buffer</w:t>
+      </w:r>
+      <w:r>
+        <w:rPr>
+          <w:rFonts w:hint="cs"/>
+          <w:sz w:val="26"/>
+          <w:szCs w:val="26"/>
+          <w:rtl/>
+          <w:lang w:bidi="ar-SY"/>
+        </w:rPr>
+        <w:t>:</w:t>
+      </w:r>
+    </w:p>
+    <w:p>
+      <w:pPr>
+        <w:bidi/>
+        <w:rPr>
+          <w:sz w:val="26"/>
+          <w:szCs w:val="26"/>
+          <w:rtl/>
+          <w:lang w:bidi="ar-SY"/>
+        </w:rPr>
+      </w:pPr>
+      <w:r>
+        <w:rPr>
+          <w:rFonts w:hint="cs"/>
+          <w:sz w:val="26"/>
+          <w:szCs w:val="26"/>
+          <w:rtl/>
+          <w:lang w:bidi="ar-SY"/>
+        </w:rPr>
+        <w:t xml:space="preserve">هذه الصيغة هي جديدة مقارنة مع </w:t>
+      </w:r>
+      <w:r>
+        <w:rPr>
+          <w:sz w:val="26"/>
+          <w:szCs w:val="26"/>
+          <w:lang w:bidi="ar-SY"/>
+        </w:rPr>
+        <w:t>JSON</w:t>
+      </w:r>
+      <w:r>
+        <w:rPr>
+          <w:rFonts w:hint="cs"/>
+          <w:sz w:val="26"/>
+          <w:szCs w:val="26"/>
+          <w:rtl/>
+          <w:lang w:bidi="ar-SY"/>
+        </w:rPr>
+        <w:t xml:space="preserve"> </w:t>
+      </w:r>
       <w:proofErr w:type="gramStart"/>
       <w:r>
         <w:rPr>
-          <w:sz w:val="26"/>
-          <w:szCs w:val="26"/>
-        </w:rPr>
-        <w:t xml:space="preserve">JSON </w:t>
-      </w:r>
-      <w:r>
-        <w:rPr>
-          <w:rFonts w:cs="Arial"/>
-          <w:sz w:val="26"/>
-          <w:szCs w:val="26"/>
-          <w:rtl/>
-        </w:rPr>
-        <w:t>،</w:t>
+          <w:rFonts w:hint="cs"/>
+          <w:sz w:val="26"/>
+          <w:szCs w:val="26"/>
+          <w:rtl/>
+          <w:lang w:bidi="ar-SY"/>
+        </w:rPr>
+        <w:t xml:space="preserve">أو </w:t>
+      </w:r>
+      <w:r>
+        <w:rPr>
+          <w:sz w:val="26"/>
+          <w:szCs w:val="26"/>
+          <w:lang w:bidi="ar-SY"/>
+        </w:rPr>
+        <w:t xml:space="preserve"> XML</w:t>
       </w:r>
       <w:proofErr w:type="gramEnd"/>
       <w:r>
         <w:rPr>
-          <w:rFonts w:cs="Arial"/>
-          <w:sz w:val="26"/>
-          <w:szCs w:val="26"/>
-          <w:rtl/>
-        </w:rPr>
-        <w:t xml:space="preserve"> يجب أن نفهم قليلاً كيف تطور عرض صفحات الويب</w:t>
-      </w:r>
-      <w:r>
-        <w:rPr>
-          <w:sz w:val="26"/>
-          <w:szCs w:val="26"/>
-        </w:rPr>
-        <w:t>.</w:t>
-      </w:r>
-    </w:p>
-    <w:p>
-      <w:pPr>
-        <w:bidi/>
-        <w:rPr>
-          <w:sz w:val="26"/>
-          <w:szCs w:val="26"/>
-          <w:rtl/>
-        </w:rPr>
-      </w:pPr>
-      <w:r>
-        <w:rPr>
-          <w:rFonts w:cs="Arial"/>
-          <w:sz w:val="26"/>
-          <w:szCs w:val="26"/>
-          <w:rtl/>
-        </w:rPr>
-        <w:t xml:space="preserve">في أوائل عام </w:t>
-      </w:r>
-      <w:r>
-        <w:rPr>
-          <w:rFonts w:cs="Arial" w:hint="cs"/>
-          <w:sz w:val="26"/>
-          <w:szCs w:val="26"/>
-          <w:rtl/>
-        </w:rPr>
-        <w:t>2000،</w:t>
-      </w:r>
-      <w:r>
-        <w:rPr>
-          <w:rFonts w:cs="Arial"/>
-          <w:sz w:val="26"/>
-          <w:szCs w:val="26"/>
-          <w:rtl/>
-        </w:rPr>
-        <w:t xml:space="preserve"> بدأ التفاعل بين العميل والخادم في التحول بشكل كبير.، حيث كان المتصفح يعمل بشكل أساسي لعرض المعلومات بشكل بسيط، وكان الخادم يقوم بكل العمل الشاق لإعداد المحتوى للعرض بالطريقة المطلوبة. فعندما ينقر المستخدم على رابط أو زر في </w:t>
-      </w:r>
-      <w:r>
-        <w:rPr>
-          <w:rFonts w:cs="Arial" w:hint="cs"/>
-          <w:sz w:val="26"/>
-          <w:szCs w:val="26"/>
-          <w:rtl/>
-        </w:rPr>
-        <w:t>المتصفح،</w:t>
-      </w:r>
-      <w:r>
-        <w:rPr>
-          <w:rFonts w:cs="Arial"/>
-          <w:sz w:val="26"/>
-          <w:szCs w:val="26"/>
-          <w:rtl/>
-        </w:rPr>
-        <w:t xml:space="preserve"> سيتم إرسال طلب إلى </w:t>
-      </w:r>
-      <w:proofErr w:type="gramStart"/>
-      <w:r>
-        <w:rPr>
-          <w:rFonts w:cs="Arial"/>
-          <w:sz w:val="26"/>
-          <w:szCs w:val="26"/>
-          <w:rtl/>
-        </w:rPr>
-        <w:t>الخادم ،</w:t>
-      </w:r>
-      <w:proofErr w:type="gramEnd"/>
-      <w:r>
-        <w:rPr>
-          <w:rFonts w:cs="Arial"/>
-          <w:sz w:val="26"/>
-          <w:szCs w:val="26"/>
-          <w:rtl/>
-        </w:rPr>
-        <w:t xml:space="preserve"> حيث يقوم الخادم بإعداد المعلومات المطلوبة على هيئة</w:t>
-      </w:r>
-      <w:r>
-        <w:rPr>
-          <w:sz w:val="26"/>
-          <w:szCs w:val="26"/>
-        </w:rPr>
-        <w:t xml:space="preserve"> HTML </w:t>
-      </w:r>
-      <w:r>
-        <w:rPr>
-          <w:rFonts w:cs="Arial"/>
-          <w:sz w:val="26"/>
-          <w:szCs w:val="26"/>
-          <w:rtl/>
-        </w:rPr>
-        <w:t>، وسيقوم المتصفح بعرض</w:t>
-      </w:r>
-      <w:r>
-        <w:rPr>
-          <w:sz w:val="26"/>
-          <w:szCs w:val="26"/>
-        </w:rPr>
-        <w:t xml:space="preserve"> HTML </w:t>
-      </w:r>
-      <w:r>
-        <w:rPr>
-          <w:rFonts w:cs="Arial"/>
-          <w:sz w:val="26"/>
-          <w:szCs w:val="26"/>
-          <w:rtl/>
-        </w:rPr>
-        <w:t xml:space="preserve">كصفحة جديدة. كان هذا النمط بطيئًا وغير </w:t>
-      </w:r>
-      <w:r>
-        <w:rPr>
-          <w:rFonts w:cs="Arial" w:hint="cs"/>
-          <w:sz w:val="26"/>
-          <w:szCs w:val="26"/>
-          <w:rtl/>
-        </w:rPr>
-        <w:t>فعال،</w:t>
-      </w:r>
-      <w:r>
-        <w:rPr>
-          <w:rFonts w:cs="Arial"/>
-          <w:sz w:val="26"/>
-          <w:szCs w:val="26"/>
-          <w:rtl/>
-        </w:rPr>
-        <w:t xml:space="preserve"> حيث يتطلب من المتصفح إعادة تحميل وإعداد كل شيء على الصفحة حتى لو لم يتم تغيير سوى جزء بسيط من الصفحة</w:t>
-      </w:r>
-      <w:r>
-        <w:rPr>
-          <w:sz w:val="26"/>
-          <w:szCs w:val="26"/>
-        </w:rPr>
-        <w:t>.</w:t>
-      </w:r>
-    </w:p>
-    <w:p>
-      <w:pPr>
-        <w:bidi/>
-        <w:rPr>
-          <w:sz w:val="26"/>
-          <w:szCs w:val="26"/>
-          <w:rtl/>
-        </w:rPr>
-      </w:pPr>
-    </w:p>
-    <w:p>
-      <w:pPr>
-        <w:bidi/>
-        <w:rPr>
-          <w:sz w:val="26"/>
-          <w:szCs w:val="26"/>
-          <w:rtl/>
-        </w:rPr>
-      </w:pPr>
-      <w:r>
-        <w:rPr>
-          <w:rFonts w:cs="Arial"/>
-          <w:sz w:val="26"/>
-          <w:szCs w:val="26"/>
-          <w:rtl/>
-        </w:rPr>
-        <w:t xml:space="preserve">كان إعادة تحميل الصفحة بالكامل مضيعة للوقت ولموارد </w:t>
-      </w:r>
-      <w:r>
-        <w:rPr>
-          <w:rFonts w:cs="Arial" w:hint="cs"/>
-          <w:sz w:val="26"/>
-          <w:szCs w:val="26"/>
-          <w:rtl/>
-        </w:rPr>
-        <w:t>الخادم،</w:t>
-      </w:r>
-      <w:r>
-        <w:rPr>
-          <w:rFonts w:cs="Arial"/>
-          <w:sz w:val="26"/>
-          <w:szCs w:val="26"/>
-          <w:rtl/>
-        </w:rPr>
-        <w:t xml:space="preserve"> بحث مطورو الويب عن تقنيات أحدث لتحسين تجربة المستخدم بشكل عام. فأثبتت القدرة على إرسال طلبات الويب إلى الخادم في الخلفية أثناء عرض </w:t>
-      </w:r>
-      <w:r>
-        <w:rPr>
-          <w:rFonts w:cs="Arial" w:hint="cs"/>
-          <w:sz w:val="26"/>
-          <w:szCs w:val="26"/>
-          <w:rtl/>
-        </w:rPr>
-        <w:t>الصفحة،</w:t>
-      </w:r>
-      <w:r>
-        <w:rPr>
-          <w:rFonts w:cs="Arial"/>
-          <w:sz w:val="26"/>
-          <w:szCs w:val="26"/>
-          <w:rtl/>
-        </w:rPr>
-        <w:t xml:space="preserve"> والتي تم تقديمها في</w:t>
-      </w:r>
-      <w:r>
-        <w:rPr>
-          <w:sz w:val="26"/>
-          <w:szCs w:val="26"/>
-        </w:rPr>
-        <w:t xml:space="preserve"> Internet Explorer </w:t>
-      </w:r>
-      <w:proofErr w:type="gramStart"/>
-      <w:r>
-        <w:rPr>
-          <w:sz w:val="26"/>
-          <w:szCs w:val="26"/>
-        </w:rPr>
-        <w:t>5</w:t>
-      </w:r>
-      <w:r>
-        <w:rPr>
-          <w:rFonts w:cs="Arial"/>
-          <w:sz w:val="26"/>
-          <w:szCs w:val="26"/>
-          <w:rtl/>
-        </w:rPr>
-        <w:t xml:space="preserve"> ،</w:t>
-      </w:r>
-      <w:proofErr w:type="gramEnd"/>
-      <w:r>
-        <w:rPr>
-          <w:rFonts w:cs="Arial"/>
-          <w:sz w:val="26"/>
-          <w:szCs w:val="26"/>
-          <w:rtl/>
-        </w:rPr>
-        <w:t xml:space="preserve"> وترجع فائدة تقديم الطلبات في الخلفية إلى عدم إعادة تحميل الصفحة كاملة لتغير جزء معين في الصفحة. على سبيل المثال عند الضغط على رابط معين يتم تحميل بيانات في الخلفية دون إعادة تحميل الصفحة وبالتالي يتم التعامل مع البيانات على المتصفح من قبل لغة</w:t>
-      </w:r>
-      <w:r>
-        <w:rPr>
-          <w:sz w:val="26"/>
-          <w:szCs w:val="26"/>
-        </w:rPr>
-        <w:t xml:space="preserve"> </w:t>
-      </w:r>
-      <w:proofErr w:type="spellStart"/>
-      <w:r>
-        <w:rPr>
-          <w:sz w:val="26"/>
-          <w:szCs w:val="26"/>
-        </w:rPr>
-        <w:t>Javascript</w:t>
-      </w:r>
-      <w:proofErr w:type="spellEnd"/>
-      <w:r>
-        <w:rPr>
-          <w:sz w:val="26"/>
-          <w:szCs w:val="26"/>
-        </w:rPr>
-        <w:t xml:space="preserve"> </w:t>
-      </w:r>
-      <w:r>
-        <w:rPr>
-          <w:rFonts w:cs="Arial"/>
-          <w:sz w:val="26"/>
-          <w:szCs w:val="26"/>
-          <w:rtl/>
-        </w:rPr>
-        <w:t>التي تعمل على المتصفح</w:t>
-      </w:r>
-      <w:r>
-        <w:rPr>
-          <w:sz w:val="26"/>
-          <w:szCs w:val="26"/>
-        </w:rPr>
-        <w:t>.</w:t>
-      </w:r>
-    </w:p>
-    <w:p>
-      <w:pPr>
-        <w:bidi/>
-        <w:rPr>
-          <w:sz w:val="26"/>
-          <w:szCs w:val="26"/>
-        </w:rPr>
-      </w:pPr>
-      <w:r>
-        <w:rPr>
-          <w:rFonts w:cs="Arial"/>
-          <w:sz w:val="26"/>
-          <w:szCs w:val="26"/>
-          <w:rtl/>
-        </w:rPr>
-        <w:t xml:space="preserve">في الأساس كان يتم نقل البيانات بتنسيق </w:t>
-      </w:r>
-      <w:r>
-        <w:rPr>
-          <w:sz w:val="26"/>
-          <w:szCs w:val="26"/>
-        </w:rPr>
-        <w:t>XML</w:t>
-      </w:r>
-      <w:r>
-        <w:rPr>
-          <w:rFonts w:cs="Arial"/>
-          <w:sz w:val="26"/>
-          <w:szCs w:val="26"/>
-          <w:rtl/>
-        </w:rPr>
-        <w:t xml:space="preserve"> ولكن </w:t>
-      </w:r>
-      <w:r>
-        <w:rPr>
-          <w:sz w:val="26"/>
-          <w:szCs w:val="26"/>
-        </w:rPr>
-        <w:t>XML</w:t>
-      </w:r>
-      <w:r>
-        <w:rPr>
-          <w:rFonts w:cs="Arial"/>
-          <w:sz w:val="26"/>
-          <w:szCs w:val="26"/>
-          <w:rtl/>
-        </w:rPr>
-        <w:t xml:space="preserve"> كانت طويلة وصعبة في التعامل في لغة جافا سكريبت. كانت </w:t>
-      </w:r>
-      <w:r>
-        <w:rPr>
-          <w:sz w:val="26"/>
-          <w:szCs w:val="26"/>
-        </w:rPr>
-        <w:t>JavaScript</w:t>
-      </w:r>
-      <w:r>
-        <w:rPr>
-          <w:rFonts w:cs="Arial"/>
-          <w:sz w:val="26"/>
-          <w:szCs w:val="26"/>
-          <w:rtl/>
-        </w:rPr>
-        <w:t xml:space="preserve"> تحتوي بالفعل على مفهوم الكائنات أو </w:t>
-      </w:r>
-      <w:r>
-        <w:rPr>
-          <w:sz w:val="26"/>
-          <w:szCs w:val="26"/>
-        </w:rPr>
-        <w:t>Objects</w:t>
-      </w:r>
-      <w:r>
-        <w:rPr>
-          <w:rFonts w:cs="Arial" w:hint="cs"/>
-          <w:sz w:val="26"/>
-          <w:szCs w:val="26"/>
-          <w:rtl/>
-        </w:rPr>
-        <w:t>،</w:t>
-      </w:r>
-      <w:r>
-        <w:rPr>
-          <w:rFonts w:cs="Arial"/>
-          <w:sz w:val="26"/>
-          <w:szCs w:val="26"/>
-          <w:rtl/>
-        </w:rPr>
-        <w:t xml:space="preserve"> وهي طريقة للتعبير عن البيانات داخل </w:t>
-      </w:r>
-      <w:r>
-        <w:rPr>
-          <w:rFonts w:cs="Arial" w:hint="cs"/>
-          <w:sz w:val="26"/>
-          <w:szCs w:val="26"/>
-          <w:rtl/>
-        </w:rPr>
-        <w:t>اللغة،</w:t>
-      </w:r>
-      <w:r>
-        <w:rPr>
-          <w:rFonts w:cs="Arial"/>
-          <w:sz w:val="26"/>
-          <w:szCs w:val="26"/>
-          <w:rtl/>
-        </w:rPr>
-        <w:t xml:space="preserve"> لذلك أخذ </w:t>
-      </w:r>
-      <w:r>
-        <w:rPr>
-          <w:sz w:val="26"/>
-          <w:szCs w:val="26"/>
-        </w:rPr>
-        <w:t>Douglas Crockford</w:t>
-      </w:r>
-      <w:r>
-        <w:rPr>
-          <w:rFonts w:cs="Arial"/>
-          <w:sz w:val="26"/>
-          <w:szCs w:val="26"/>
-          <w:rtl/>
-        </w:rPr>
-        <w:t xml:space="preserve"> مجموعة فرعية من هذا التعبير كمواصفات لتنسيق تبادل البيانات الجديد الذي أطلق عليه اسم </w:t>
-      </w:r>
-      <w:r>
-        <w:rPr>
-          <w:sz w:val="26"/>
-          <w:szCs w:val="26"/>
-        </w:rPr>
-        <w:t>JSON</w:t>
-      </w:r>
-      <w:r>
-        <w:rPr>
-          <w:rFonts w:cs="Arial"/>
-          <w:sz w:val="26"/>
-          <w:szCs w:val="26"/>
-          <w:rtl/>
-        </w:rPr>
-        <w:t xml:space="preserve">. كان </w:t>
-      </w:r>
-      <w:r>
-        <w:rPr>
-          <w:sz w:val="26"/>
-          <w:szCs w:val="26"/>
-        </w:rPr>
-        <w:t>JSON</w:t>
-      </w:r>
-      <w:r>
-        <w:rPr>
-          <w:rFonts w:cs="Arial"/>
-          <w:sz w:val="26"/>
-          <w:szCs w:val="26"/>
-          <w:rtl/>
-        </w:rPr>
-        <w:t xml:space="preserve"> أسهل في القراءة بكثير بالنسبة للأشخاص وحتى بالنسبة لتحليل المتصفحات. وسرعان ما بدأ مطورو الويب يفضلون </w:t>
-      </w:r>
-      <w:r>
-        <w:rPr>
-          <w:sz w:val="26"/>
-          <w:szCs w:val="26"/>
-        </w:rPr>
-        <w:t>JSON</w:t>
-      </w:r>
-      <w:r>
-        <w:rPr>
-          <w:rFonts w:cs="Arial"/>
-          <w:sz w:val="26"/>
-          <w:szCs w:val="26"/>
-          <w:rtl/>
-        </w:rPr>
-        <w:t xml:space="preserve"> عن</w:t>
-      </w:r>
-      <w:r>
-        <w:rPr>
-          <w:sz w:val="26"/>
-          <w:szCs w:val="26"/>
-        </w:rPr>
-        <w:t>XML</w:t>
-      </w:r>
-      <w:r>
-        <w:rPr>
-          <w:rFonts w:hint="cs"/>
-          <w:sz w:val="26"/>
-          <w:szCs w:val="26"/>
-          <w:rtl/>
-        </w:rPr>
-        <w:t>.</w:t>
-      </w:r>
-    </w:p>
-    <w:p>
-      <w:pPr>
-        <w:bidi/>
-        <w:rPr>
-          <w:sz w:val="26"/>
-          <w:szCs w:val="26"/>
-        </w:rPr>
-      </w:pPr>
-    </w:p>
-    <w:p>
-      <w:pPr>
-        <w:bidi/>
-        <w:rPr>
-          <w:sz w:val="26"/>
-          <w:szCs w:val="26"/>
-          <w:rtl/>
-          <w:lang w:bidi="ar-SY"/>
-        </w:rPr>
-      </w:pPr>
-      <w:r>
-        <w:rPr>
-          <w:sz w:val="26"/>
-          <w:szCs w:val="26"/>
-        </w:rPr>
-        <w:t>Protocol Buffer</w:t>
-      </w:r>
-      <w:r>
-        <w:rPr>
-          <w:rFonts w:hint="cs"/>
-          <w:sz w:val="26"/>
-          <w:szCs w:val="26"/>
-          <w:rtl/>
-          <w:lang w:bidi="ar-SY"/>
-        </w:rPr>
-        <w:t>:</w:t>
-      </w:r>
-    </w:p>
-    <w:p>
-      <w:pPr>
-        <w:bidi/>
-        <w:rPr>
-          <w:sz w:val="26"/>
-          <w:szCs w:val="26"/>
-          <w:rtl/>
-          <w:lang w:bidi="ar-SY"/>
-        </w:rPr>
-      </w:pPr>
-      <w:r>
-        <w:rPr>
-          <w:rFonts w:hint="cs"/>
-          <w:sz w:val="26"/>
-          <w:szCs w:val="26"/>
-          <w:rtl/>
-          <w:lang w:bidi="ar-SY"/>
-        </w:rPr>
-        <w:t xml:space="preserve">هذه الصيغة هي جديدة مقارنة مع </w:t>
-      </w:r>
-      <w:r>
-        <w:rPr>
-          <w:sz w:val="26"/>
-          <w:szCs w:val="26"/>
-          <w:lang w:bidi="ar-SY"/>
-        </w:rPr>
-        <w:t>JSON</w:t>
-      </w:r>
-      <w:r>
-        <w:rPr>
-          <w:rFonts w:hint="cs"/>
-          <w:sz w:val="26"/>
-          <w:szCs w:val="26"/>
-          <w:rtl/>
-          <w:lang w:bidi="ar-SY"/>
-        </w:rPr>
-        <w:t xml:space="preserve"> </w:t>
-      </w:r>
-      <w:proofErr w:type="gramStart"/>
-      <w:r>
-        <w:rPr>
-          <w:rFonts w:hint="cs"/>
-          <w:sz w:val="26"/>
-          <w:szCs w:val="26"/>
-          <w:rtl/>
-          <w:lang w:bidi="ar-SY"/>
-        </w:rPr>
-        <w:t xml:space="preserve">أو </w:t>
-      </w:r>
-      <w:r>
-        <w:rPr>
-          <w:sz w:val="26"/>
-          <w:szCs w:val="26"/>
-          <w:lang w:bidi="ar-SY"/>
-        </w:rPr>
-        <w:t xml:space="preserve"> XML</w:t>
-      </w:r>
-      <w:proofErr w:type="gramEnd"/>
-      <w:r>
-        <w:rPr>
           <w:rFonts w:hint="cs"/>
           <w:sz w:val="26"/>
           <w:szCs w:val="26"/>
@@ -20115,8 +20333,18 @@
           <w:rtl/>
           <w:lang w:bidi="ar-SY"/>
         </w:rPr>
+        <w:t xml:space="preserve">لهذه الصيغة سيئتان، الأولى هو أن البيانات المرمزة غير مقروءة بالنسبة للإنسان ويجب حصراً استخدام المكتبات التي توفرها شركة غوغل لترميز / فك ترميز البيانات، وفي حال عدم توفر مكتبة للغة البرمجة المستخدمة فإن </w:t>
+      </w:r>
+      <w:r>
+        <w:rPr>
+          <w:rFonts w:hint="cs"/>
+          <w:sz w:val="26"/>
+          <w:szCs w:val="26"/>
+          <w:rtl/>
+          <w:lang w:bidi="ar-SY"/>
+        </w:rPr>
         <w:lastRenderedPageBreak/>
-        <w:t>لهذه الصيغة سيئتان، الأولى هو أن البيانات المرمزة غير مقروءة بالنسبة للإنسان ويجب حصراً استخدام المكتبات التي توفرها شركة غوغل لترميز / فك ترميز البيانات، وفي حال عدم توفر مكتبة للغة البرمجة المستخدمة فإن استخدام هذه الصيغة غير ممكن</w:t>
+        <w:t>استخدام هذه الصيغة غير ممكن</w:t>
       </w:r>
       <w:r>
         <w:rPr>
@@ -21247,15 +21475,7 @@
           <w:szCs w:val="26"/>
           <w:lang w:bidi="ar-SY"/>
         </w:rPr>
-        <w:t>Hypertext</w:t>
-      </w:r>
-      <w:r>
-        <w:rPr>
-          <w:sz w:val="26"/>
-          <w:szCs w:val="26"/>
-          <w:lang w:bidi="ar-SY"/>
-        </w:rPr>
-        <w:t xml:space="preserve"> Transfer Protocol</w:t>
+        <w:t>Hypertext Transfer Protocol</w:t>
       </w:r>
       <w:r>
         <w:rPr>
@@ -21784,16 +22004,7 @@
           <w:sz w:val="26"/>
           <w:szCs w:val="26"/>
         </w:rPr>
-        <w:t xml:space="preserve"> </w:t>
-      </w:r>
-      <w:r>
-        <w:rPr>
-          <w:rFonts w:ascii="Open Sans" w:hAnsi="Open Sans" w:cs="Open Sans"/>
-          <w:color w:val="2B2B2B"/>
-          <w:sz w:val="26"/>
-          <w:szCs w:val="26"/>
-        </w:rPr>
-        <w:t>WebSocket’s</w:t>
+        <w:t xml:space="preserve"> WebSocket’s</w:t>
       </w:r>
       <w:r>
         <w:rPr>

</xml_diff>